<commit_message>
Se agregó el DFD del proceso de Tienda en Línea
</commit_message>
<xml_diff>
--- a/Proyecto Final.docx
+++ b/Proyecto Final.docx
@@ -14,8 +14,6 @@
         </w:rPr>
         <w:t>Universidad InterNaciones</w:t>
       </w:r>
-      <w:bookmarkStart w:id="0" w:name="_GoBack"/>
-      <w:bookmarkEnd w:id="0"/>
       <w:r>
         <w:rPr>
           <w:rStyle w:val="Strong"/>
@@ -133,7 +131,9 @@
               <w:tab w:val="right" w:leader="dot" w:pos="8828"/>
             </w:tabs>
             <w:rPr>
+              <w:rFonts w:eastAsiaTheme="minorEastAsia"/>
               <w:noProof/>
+              <w:lang w:eastAsia="es-GT"/>
             </w:rPr>
           </w:pPr>
           <w:r>
@@ -145,7 +145,7 @@
           <w:r>
             <w:fldChar w:fldCharType="separate"/>
           </w:r>
-          <w:hyperlink w:anchor="_Toc514785162" w:history="1">
+          <w:hyperlink w:anchor="_Toc515204321" w:history="1">
             <w:r>
               <w:rPr>
                 <w:rStyle w:val="Hyperlink"/>
@@ -172,7 +172,7 @@
                 <w:noProof/>
                 <w:webHidden/>
               </w:rPr>
-              <w:instrText xml:space="preserve"> PAGEREF _Toc514785162 \h </w:instrText>
+              <w:instrText xml:space="preserve"> PAGEREF _Toc515204321 \h </w:instrText>
             </w:r>
             <w:r>
               <w:rPr>
@@ -210,10 +210,12 @@
               <w:tab w:val="right" w:leader="dot" w:pos="8828"/>
             </w:tabs>
             <w:rPr>
+              <w:rFonts w:eastAsiaTheme="minorEastAsia"/>
               <w:noProof/>
+              <w:lang w:eastAsia="es-GT"/>
             </w:rPr>
           </w:pPr>
-          <w:hyperlink w:anchor="_Toc514785163" w:history="1">
+          <w:hyperlink w:anchor="_Toc515204322" w:history="1">
             <w:r>
               <w:rPr>
                 <w:rStyle w:val="Hyperlink"/>
@@ -240,7 +242,7 @@
                 <w:noProof/>
                 <w:webHidden/>
               </w:rPr>
-              <w:instrText xml:space="preserve"> PAGEREF _Toc514785163 \h </w:instrText>
+              <w:instrText xml:space="preserve"> PAGEREF _Toc515204322 \h </w:instrText>
             </w:r>
             <w:r>
               <w:rPr>
@@ -278,10 +280,12 @@
               <w:tab w:val="right" w:leader="dot" w:pos="8828"/>
             </w:tabs>
             <w:rPr>
+              <w:rFonts w:eastAsiaTheme="minorEastAsia"/>
               <w:noProof/>
+              <w:lang w:eastAsia="es-GT"/>
             </w:rPr>
           </w:pPr>
-          <w:hyperlink w:anchor="_Toc514785164" w:history="1">
+          <w:hyperlink w:anchor="_Toc515204323" w:history="1">
             <w:r>
               <w:rPr>
                 <w:rStyle w:val="Hyperlink"/>
@@ -308,7 +312,7 @@
                 <w:noProof/>
                 <w:webHidden/>
               </w:rPr>
-              <w:instrText xml:space="preserve"> PAGEREF _Toc514785164 \h </w:instrText>
+              <w:instrText xml:space="preserve"> PAGEREF _Toc515204323 \h </w:instrText>
             </w:r>
             <w:r>
               <w:rPr>
@@ -346,10 +350,12 @@
               <w:tab w:val="right" w:leader="dot" w:pos="8828"/>
             </w:tabs>
             <w:rPr>
+              <w:rFonts w:eastAsiaTheme="minorEastAsia"/>
               <w:noProof/>
+              <w:lang w:eastAsia="es-GT"/>
             </w:rPr>
           </w:pPr>
-          <w:hyperlink w:anchor="_Toc514785165" w:history="1">
+          <w:hyperlink w:anchor="_Toc515204324" w:history="1">
             <w:r>
               <w:rPr>
                 <w:rStyle w:val="Hyperlink"/>
@@ -376,7 +382,7 @@
                 <w:noProof/>
                 <w:webHidden/>
               </w:rPr>
-              <w:instrText xml:space="preserve"> PAGEREF _Toc514785165 \h </w:instrText>
+              <w:instrText xml:space="preserve"> PAGEREF _Toc515204324 \h </w:instrText>
             </w:r>
             <w:r>
               <w:rPr>
@@ -397,6 +403,356 @@
                 <w:webHidden/>
               </w:rPr>
               <w:t>2</w:t>
+            </w:r>
+            <w:r>
+              <w:rPr>
+                <w:noProof/>
+                <w:webHidden/>
+              </w:rPr>
+              <w:fldChar w:fldCharType="end"/>
+            </w:r>
+          </w:hyperlink>
+        </w:p>
+        <w:p>
+          <w:pPr>
+            <w:pStyle w:val="TOC3"/>
+            <w:tabs>
+              <w:tab w:val="right" w:leader="dot" w:pos="8828"/>
+            </w:tabs>
+            <w:rPr>
+              <w:rFonts w:eastAsiaTheme="minorEastAsia"/>
+              <w:noProof/>
+              <w:lang w:eastAsia="es-GT"/>
+            </w:rPr>
+          </w:pPr>
+          <w:hyperlink w:anchor="_Toc515204325" w:history="1">
+            <w:r>
+              <w:rPr>
+                <w:rStyle w:val="Hyperlink"/>
+                <w:noProof/>
+              </w:rPr>
+              <w:t>Catálogos</w:t>
+            </w:r>
+            <w:r>
+              <w:rPr>
+                <w:noProof/>
+                <w:webHidden/>
+              </w:rPr>
+              <w:tab/>
+            </w:r>
+            <w:r>
+              <w:rPr>
+                <w:noProof/>
+                <w:webHidden/>
+              </w:rPr>
+              <w:fldChar w:fldCharType="begin"/>
+            </w:r>
+            <w:r>
+              <w:rPr>
+                <w:noProof/>
+                <w:webHidden/>
+              </w:rPr>
+              <w:instrText xml:space="preserve"> PAGEREF _Toc515204325 \h </w:instrText>
+            </w:r>
+            <w:r>
+              <w:rPr>
+                <w:noProof/>
+                <w:webHidden/>
+              </w:rPr>
+            </w:r>
+            <w:r>
+              <w:rPr>
+                <w:noProof/>
+                <w:webHidden/>
+              </w:rPr>
+              <w:fldChar w:fldCharType="separate"/>
+            </w:r>
+            <w:r>
+              <w:rPr>
+                <w:noProof/>
+                <w:webHidden/>
+              </w:rPr>
+              <w:t>2</w:t>
+            </w:r>
+            <w:r>
+              <w:rPr>
+                <w:noProof/>
+                <w:webHidden/>
+              </w:rPr>
+              <w:fldChar w:fldCharType="end"/>
+            </w:r>
+          </w:hyperlink>
+        </w:p>
+        <w:p>
+          <w:pPr>
+            <w:pStyle w:val="TOC3"/>
+            <w:tabs>
+              <w:tab w:val="right" w:leader="dot" w:pos="8828"/>
+            </w:tabs>
+            <w:rPr>
+              <w:rFonts w:eastAsiaTheme="minorEastAsia"/>
+              <w:noProof/>
+              <w:lang w:eastAsia="es-GT"/>
+            </w:rPr>
+          </w:pPr>
+          <w:hyperlink w:anchor="_Toc515204326" w:history="1">
+            <w:r>
+              <w:rPr>
+                <w:rStyle w:val="Hyperlink"/>
+                <w:noProof/>
+              </w:rPr>
+              <w:t>Compra</w:t>
+            </w:r>
+            <w:r>
+              <w:rPr>
+                <w:noProof/>
+                <w:webHidden/>
+              </w:rPr>
+              <w:tab/>
+            </w:r>
+            <w:r>
+              <w:rPr>
+                <w:noProof/>
+                <w:webHidden/>
+              </w:rPr>
+              <w:fldChar w:fldCharType="begin"/>
+            </w:r>
+            <w:r>
+              <w:rPr>
+                <w:noProof/>
+                <w:webHidden/>
+              </w:rPr>
+              <w:instrText xml:space="preserve"> PAGEREF _Toc515204326 \h </w:instrText>
+            </w:r>
+            <w:r>
+              <w:rPr>
+                <w:noProof/>
+                <w:webHidden/>
+              </w:rPr>
+            </w:r>
+            <w:r>
+              <w:rPr>
+                <w:noProof/>
+                <w:webHidden/>
+              </w:rPr>
+              <w:fldChar w:fldCharType="separate"/>
+            </w:r>
+            <w:r>
+              <w:rPr>
+                <w:noProof/>
+                <w:webHidden/>
+              </w:rPr>
+              <w:t>3</w:t>
+            </w:r>
+            <w:r>
+              <w:rPr>
+                <w:noProof/>
+                <w:webHidden/>
+              </w:rPr>
+              <w:fldChar w:fldCharType="end"/>
+            </w:r>
+          </w:hyperlink>
+        </w:p>
+        <w:p>
+          <w:pPr>
+            <w:pStyle w:val="TOC3"/>
+            <w:tabs>
+              <w:tab w:val="right" w:leader="dot" w:pos="8828"/>
+            </w:tabs>
+            <w:rPr>
+              <w:rFonts w:eastAsiaTheme="minorEastAsia"/>
+              <w:noProof/>
+              <w:lang w:eastAsia="es-GT"/>
+            </w:rPr>
+          </w:pPr>
+          <w:hyperlink w:anchor="_Toc515204327" w:history="1">
+            <w:r>
+              <w:rPr>
+                <w:rStyle w:val="Hyperlink"/>
+                <w:noProof/>
+              </w:rPr>
+              <w:t>Autenticación</w:t>
+            </w:r>
+            <w:r>
+              <w:rPr>
+                <w:noProof/>
+                <w:webHidden/>
+              </w:rPr>
+              <w:tab/>
+            </w:r>
+            <w:r>
+              <w:rPr>
+                <w:noProof/>
+                <w:webHidden/>
+              </w:rPr>
+              <w:fldChar w:fldCharType="begin"/>
+            </w:r>
+            <w:r>
+              <w:rPr>
+                <w:noProof/>
+                <w:webHidden/>
+              </w:rPr>
+              <w:instrText xml:space="preserve"> PAGEREF _Toc515204327 \h </w:instrText>
+            </w:r>
+            <w:r>
+              <w:rPr>
+                <w:noProof/>
+                <w:webHidden/>
+              </w:rPr>
+            </w:r>
+            <w:r>
+              <w:rPr>
+                <w:noProof/>
+                <w:webHidden/>
+              </w:rPr>
+              <w:fldChar w:fldCharType="separate"/>
+            </w:r>
+            <w:r>
+              <w:rPr>
+                <w:noProof/>
+                <w:webHidden/>
+              </w:rPr>
+              <w:t>3</w:t>
+            </w:r>
+            <w:r>
+              <w:rPr>
+                <w:noProof/>
+                <w:webHidden/>
+              </w:rPr>
+              <w:fldChar w:fldCharType="end"/>
+            </w:r>
+          </w:hyperlink>
+        </w:p>
+        <w:p>
+          <w:pPr>
+            <w:pStyle w:val="TOC3"/>
+            <w:tabs>
+              <w:tab w:val="right" w:leader="dot" w:pos="8828"/>
+            </w:tabs>
+            <w:rPr>
+              <w:rFonts w:eastAsiaTheme="minorEastAsia"/>
+              <w:noProof/>
+              <w:lang w:eastAsia="es-GT"/>
+            </w:rPr>
+          </w:pPr>
+          <w:hyperlink w:anchor="_Toc515204328" w:history="1">
+            <w:r>
+              <w:rPr>
+                <w:rStyle w:val="Hyperlink"/>
+                <w:noProof/>
+              </w:rPr>
+              <w:t>Administración</w:t>
+            </w:r>
+            <w:r>
+              <w:rPr>
+                <w:noProof/>
+                <w:webHidden/>
+              </w:rPr>
+              <w:tab/>
+            </w:r>
+            <w:r>
+              <w:rPr>
+                <w:noProof/>
+                <w:webHidden/>
+              </w:rPr>
+              <w:fldChar w:fldCharType="begin"/>
+            </w:r>
+            <w:r>
+              <w:rPr>
+                <w:noProof/>
+                <w:webHidden/>
+              </w:rPr>
+              <w:instrText xml:space="preserve"> PAGEREF _Toc515204328 \h </w:instrText>
+            </w:r>
+            <w:r>
+              <w:rPr>
+                <w:noProof/>
+                <w:webHidden/>
+              </w:rPr>
+            </w:r>
+            <w:r>
+              <w:rPr>
+                <w:noProof/>
+                <w:webHidden/>
+              </w:rPr>
+              <w:fldChar w:fldCharType="separate"/>
+            </w:r>
+            <w:r>
+              <w:rPr>
+                <w:noProof/>
+                <w:webHidden/>
+              </w:rPr>
+              <w:t>3</w:t>
+            </w:r>
+            <w:r>
+              <w:rPr>
+                <w:noProof/>
+                <w:webHidden/>
+              </w:rPr>
+              <w:fldChar w:fldCharType="end"/>
+            </w:r>
+          </w:hyperlink>
+        </w:p>
+        <w:p>
+          <w:pPr>
+            <w:pStyle w:val="TOC3"/>
+            <w:tabs>
+              <w:tab w:val="right" w:leader="dot" w:pos="8828"/>
+            </w:tabs>
+            <w:rPr>
+              <w:rFonts w:eastAsiaTheme="minorEastAsia"/>
+              <w:noProof/>
+              <w:lang w:eastAsia="es-GT"/>
+            </w:rPr>
+          </w:pPr>
+          <w:hyperlink w:anchor="_Toc515204329" w:history="1">
+            <w:r>
+              <w:rPr>
+                <w:rStyle w:val="Hyperlink"/>
+                <w:noProof/>
+              </w:rPr>
+              <w:t>Reportes</w:t>
+            </w:r>
+            <w:r>
+              <w:rPr>
+                <w:noProof/>
+                <w:webHidden/>
+              </w:rPr>
+              <w:tab/>
+            </w:r>
+            <w:r>
+              <w:rPr>
+                <w:noProof/>
+                <w:webHidden/>
+              </w:rPr>
+              <w:fldChar w:fldCharType="begin"/>
+            </w:r>
+            <w:r>
+              <w:rPr>
+                <w:noProof/>
+                <w:webHidden/>
+              </w:rPr>
+              <w:instrText xml:space="preserve"> PAGEREF _Toc515204329 \h </w:instrText>
+            </w:r>
+            <w:r>
+              <w:rPr>
+                <w:noProof/>
+                <w:webHidden/>
+              </w:rPr>
+            </w:r>
+            <w:r>
+              <w:rPr>
+                <w:noProof/>
+                <w:webHidden/>
+              </w:rPr>
+              <w:fldChar w:fldCharType="separate"/>
+            </w:r>
+            <w:r>
+              <w:rPr>
+                <w:noProof/>
+                <w:webHidden/>
+              </w:rPr>
+              <w:t>3</w:t>
             </w:r>
             <w:r>
               <w:rPr>
@@ -414,10 +770,12 @@
               <w:tab w:val="right" w:leader="dot" w:pos="8828"/>
             </w:tabs>
             <w:rPr>
+              <w:rFonts w:eastAsiaTheme="minorEastAsia"/>
               <w:noProof/>
+              <w:lang w:eastAsia="es-GT"/>
             </w:rPr>
           </w:pPr>
-          <w:hyperlink w:anchor="_Toc514785166" w:history="1">
+          <w:hyperlink w:anchor="_Toc515204330" w:history="1">
             <w:r>
               <w:rPr>
                 <w:rStyle w:val="Hyperlink"/>
@@ -444,7 +802,7 @@
                 <w:noProof/>
                 <w:webHidden/>
               </w:rPr>
-              <w:instrText xml:space="preserve"> PAGEREF _Toc514785166 \h </w:instrText>
+              <w:instrText xml:space="preserve"> PAGEREF _Toc515204330 \h </w:instrText>
             </w:r>
             <w:r>
               <w:rPr>
@@ -464,7 +822,7 @@
                 <w:noProof/>
                 <w:webHidden/>
               </w:rPr>
-              <w:t>2</w:t>
+              <w:t>3</w:t>
             </w:r>
             <w:r>
               <w:rPr>
@@ -482,10 +840,12 @@
               <w:tab w:val="right" w:leader="dot" w:pos="8828"/>
             </w:tabs>
             <w:rPr>
+              <w:rFonts w:eastAsiaTheme="minorEastAsia"/>
               <w:noProof/>
+              <w:lang w:eastAsia="es-GT"/>
             </w:rPr>
           </w:pPr>
-          <w:hyperlink w:anchor="_Toc514785167" w:history="1">
+          <w:hyperlink w:anchor="_Toc515204331" w:history="1">
             <w:r>
               <w:rPr>
                 <w:rStyle w:val="Hyperlink"/>
@@ -512,7 +872,7 @@
                 <w:noProof/>
                 <w:webHidden/>
               </w:rPr>
-              <w:instrText xml:space="preserve"> PAGEREF _Toc514785167 \h </w:instrText>
+              <w:instrText xml:space="preserve"> PAGEREF _Toc515204331 \h </w:instrText>
             </w:r>
             <w:r>
               <w:rPr>
@@ -532,7 +892,147 @@
                 <w:noProof/>
                 <w:webHidden/>
               </w:rPr>
-              <w:t>2</w:t>
+              <w:t>3</w:t>
+            </w:r>
+            <w:r>
+              <w:rPr>
+                <w:noProof/>
+                <w:webHidden/>
+              </w:rPr>
+              <w:fldChar w:fldCharType="end"/>
+            </w:r>
+          </w:hyperlink>
+        </w:p>
+        <w:p>
+          <w:pPr>
+            <w:pStyle w:val="TOC3"/>
+            <w:tabs>
+              <w:tab w:val="right" w:leader="dot" w:pos="8828"/>
+            </w:tabs>
+            <w:rPr>
+              <w:rFonts w:eastAsiaTheme="minorEastAsia"/>
+              <w:noProof/>
+              <w:lang w:eastAsia="es-GT"/>
+            </w:rPr>
+          </w:pPr>
+          <w:hyperlink w:anchor="_Toc515204332" w:history="1">
+            <w:r>
+              <w:rPr>
+                <w:rStyle w:val="Hyperlink"/>
+                <w:noProof/>
+              </w:rPr>
+              <w:t>Del portal del cliente</w:t>
+            </w:r>
+            <w:r>
+              <w:rPr>
+                <w:noProof/>
+                <w:webHidden/>
+              </w:rPr>
+              <w:tab/>
+            </w:r>
+            <w:r>
+              <w:rPr>
+                <w:noProof/>
+                <w:webHidden/>
+              </w:rPr>
+              <w:fldChar w:fldCharType="begin"/>
+            </w:r>
+            <w:r>
+              <w:rPr>
+                <w:noProof/>
+                <w:webHidden/>
+              </w:rPr>
+              <w:instrText xml:space="preserve"> PAGEREF _Toc515204332 \h </w:instrText>
+            </w:r>
+            <w:r>
+              <w:rPr>
+                <w:noProof/>
+                <w:webHidden/>
+              </w:rPr>
+            </w:r>
+            <w:r>
+              <w:rPr>
+                <w:noProof/>
+                <w:webHidden/>
+              </w:rPr>
+              <w:fldChar w:fldCharType="separate"/>
+            </w:r>
+            <w:r>
+              <w:rPr>
+                <w:noProof/>
+                <w:webHidden/>
+              </w:rPr>
+              <w:t>3</w:t>
+            </w:r>
+            <w:r>
+              <w:rPr>
+                <w:noProof/>
+                <w:webHidden/>
+              </w:rPr>
+              <w:fldChar w:fldCharType="end"/>
+            </w:r>
+          </w:hyperlink>
+        </w:p>
+        <w:p>
+          <w:pPr>
+            <w:pStyle w:val="TOC3"/>
+            <w:tabs>
+              <w:tab w:val="right" w:leader="dot" w:pos="8828"/>
+            </w:tabs>
+            <w:rPr>
+              <w:rFonts w:eastAsiaTheme="minorEastAsia"/>
+              <w:noProof/>
+              <w:lang w:eastAsia="es-GT"/>
+            </w:rPr>
+          </w:pPr>
+          <w:hyperlink w:anchor="_Toc515204333" w:history="1">
+            <w:r>
+              <w:rPr>
+                <w:rStyle w:val="Hyperlink"/>
+                <w:noProof/>
+              </w:rPr>
+              <w:t>Diagrama</w:t>
+            </w:r>
+            <w:r>
+              <w:rPr>
+                <w:noProof/>
+                <w:webHidden/>
+              </w:rPr>
+              <w:tab/>
+            </w:r>
+            <w:r>
+              <w:rPr>
+                <w:noProof/>
+                <w:webHidden/>
+              </w:rPr>
+              <w:fldChar w:fldCharType="begin"/>
+            </w:r>
+            <w:r>
+              <w:rPr>
+                <w:noProof/>
+                <w:webHidden/>
+              </w:rPr>
+              <w:instrText xml:space="preserve"> PAGEREF _Toc515204333 \h </w:instrText>
+            </w:r>
+            <w:r>
+              <w:rPr>
+                <w:noProof/>
+                <w:webHidden/>
+              </w:rPr>
+            </w:r>
+            <w:r>
+              <w:rPr>
+                <w:noProof/>
+                <w:webHidden/>
+              </w:rPr>
+              <w:fldChar w:fldCharType="separate"/>
+            </w:r>
+            <w:r>
+              <w:rPr>
+                <w:noProof/>
+                <w:webHidden/>
+              </w:rPr>
+              <w:t>5</w:t>
             </w:r>
             <w:r>
               <w:rPr>
@@ -550,10 +1050,12 @@
               <w:tab w:val="right" w:leader="dot" w:pos="8828"/>
             </w:tabs>
             <w:rPr>
+              <w:rFonts w:eastAsiaTheme="minorEastAsia"/>
               <w:noProof/>
+              <w:lang w:eastAsia="es-GT"/>
             </w:rPr>
           </w:pPr>
-          <w:hyperlink w:anchor="_Toc514785168" w:history="1">
+          <w:hyperlink w:anchor="_Toc515204334" w:history="1">
             <w:r>
               <w:rPr>
                 <w:rStyle w:val="Hyperlink"/>
@@ -580,7 +1082,7 @@
                 <w:noProof/>
                 <w:webHidden/>
               </w:rPr>
-              <w:instrText xml:space="preserve"> PAGEREF _Toc514785168 \h </w:instrText>
+              <w:instrText xml:space="preserve"> PAGEREF _Toc515204334 \h </w:instrText>
             </w:r>
             <w:r>
               <w:rPr>
@@ -600,7 +1102,7 @@
                 <w:noProof/>
                 <w:webHidden/>
               </w:rPr>
-              <w:t>2</w:t>
+              <w:t>5</w:t>
             </w:r>
             <w:r>
               <w:rPr>
@@ -618,10 +1120,12 @@
               <w:tab w:val="right" w:leader="dot" w:pos="8828"/>
             </w:tabs>
             <w:rPr>
+              <w:rFonts w:eastAsiaTheme="minorEastAsia"/>
               <w:noProof/>
+              <w:lang w:eastAsia="es-GT"/>
             </w:rPr>
           </w:pPr>
-          <w:hyperlink w:anchor="_Toc514785169" w:history="1">
+          <w:hyperlink w:anchor="_Toc515204335" w:history="1">
             <w:r>
               <w:rPr>
                 <w:rStyle w:val="Hyperlink"/>
@@ -648,7 +1152,7 @@
                 <w:noProof/>
                 <w:webHidden/>
               </w:rPr>
-              <w:instrText xml:space="preserve"> PAGEREF _Toc514785169 \h </w:instrText>
+              <w:instrText xml:space="preserve"> PAGEREF _Toc515204335 \h </w:instrText>
             </w:r>
             <w:r>
               <w:rPr>
@@ -668,7 +1172,7 @@
                 <w:noProof/>
                 <w:webHidden/>
               </w:rPr>
-              <w:t>2</w:t>
+              <w:t>5</w:t>
             </w:r>
             <w:r>
               <w:rPr>
@@ -686,10 +1190,12 @@
               <w:tab w:val="right" w:leader="dot" w:pos="8828"/>
             </w:tabs>
             <w:rPr>
+              <w:rFonts w:eastAsiaTheme="minorEastAsia"/>
               <w:noProof/>
+              <w:lang w:eastAsia="es-GT"/>
             </w:rPr>
           </w:pPr>
-          <w:hyperlink w:anchor="_Toc514785170" w:history="1">
+          <w:hyperlink w:anchor="_Toc515204336" w:history="1">
             <w:r>
               <w:rPr>
                 <w:rStyle w:val="Hyperlink"/>
@@ -716,7 +1222,7 @@
                 <w:noProof/>
                 <w:webHidden/>
               </w:rPr>
-              <w:instrText xml:space="preserve"> PAGEREF _Toc514785170 \h </w:instrText>
+              <w:instrText xml:space="preserve"> PAGEREF _Toc515204336 \h </w:instrText>
             </w:r>
             <w:r>
               <w:rPr>
@@ -736,7 +1242,7 @@
                 <w:noProof/>
                 <w:webHidden/>
               </w:rPr>
-              <w:t>2</w:t>
+              <w:t>5</w:t>
             </w:r>
             <w:r>
               <w:rPr>
@@ -754,10 +1260,12 @@
               <w:tab w:val="right" w:leader="dot" w:pos="8828"/>
             </w:tabs>
             <w:rPr>
+              <w:rFonts w:eastAsiaTheme="minorEastAsia"/>
               <w:noProof/>
+              <w:lang w:eastAsia="es-GT"/>
             </w:rPr>
           </w:pPr>
-          <w:hyperlink w:anchor="_Toc514785171" w:history="1">
+          <w:hyperlink w:anchor="_Toc515204337" w:history="1">
             <w:r>
               <w:rPr>
                 <w:rStyle w:val="Hyperlink"/>
@@ -784,7 +1292,7 @@
                 <w:noProof/>
                 <w:webHidden/>
               </w:rPr>
-              <w:instrText xml:space="preserve"> PAGEREF _Toc514785171 \h </w:instrText>
+              <w:instrText xml:space="preserve"> PAGEREF _Toc515204337 \h </w:instrText>
             </w:r>
             <w:r>
               <w:rPr>
@@ -804,7 +1312,7 @@
                 <w:noProof/>
                 <w:webHidden/>
               </w:rPr>
-              <w:t>2</w:t>
+              <w:t>5</w:t>
             </w:r>
             <w:r>
               <w:rPr>
@@ -822,10 +1330,12 @@
               <w:tab w:val="right" w:leader="dot" w:pos="8828"/>
             </w:tabs>
             <w:rPr>
+              <w:rFonts w:eastAsiaTheme="minorEastAsia"/>
               <w:noProof/>
+              <w:lang w:eastAsia="es-GT"/>
             </w:rPr>
           </w:pPr>
-          <w:hyperlink w:anchor="_Toc514785172" w:history="1">
+          <w:hyperlink w:anchor="_Toc515204338" w:history="1">
             <w:r>
               <w:rPr>
                 <w:rStyle w:val="Hyperlink"/>
@@ -852,7 +1362,7 @@
                 <w:noProof/>
                 <w:webHidden/>
               </w:rPr>
-              <w:instrText xml:space="preserve"> PAGEREF _Toc514785172 \h </w:instrText>
+              <w:instrText xml:space="preserve"> PAGEREF _Toc515204338 \h </w:instrText>
             </w:r>
             <w:r>
               <w:rPr>
@@ -872,7 +1382,7 @@
                 <w:noProof/>
                 <w:webHidden/>
               </w:rPr>
-              <w:t>2</w:t>
+              <w:t>5</w:t>
             </w:r>
             <w:r>
               <w:rPr>
@@ -890,10 +1400,12 @@
               <w:tab w:val="right" w:leader="dot" w:pos="8828"/>
             </w:tabs>
             <w:rPr>
+              <w:rFonts w:eastAsiaTheme="minorEastAsia"/>
               <w:noProof/>
+              <w:lang w:eastAsia="es-GT"/>
             </w:rPr>
           </w:pPr>
-          <w:hyperlink w:anchor="_Toc514785173" w:history="1">
+          <w:hyperlink w:anchor="_Toc515204339" w:history="1">
             <w:r>
               <w:rPr>
                 <w:rStyle w:val="Hyperlink"/>
@@ -920,7 +1432,7 @@
                 <w:noProof/>
                 <w:webHidden/>
               </w:rPr>
-              <w:instrText xml:space="preserve"> PAGEREF _Toc514785173 \h </w:instrText>
+              <w:instrText xml:space="preserve"> PAGEREF _Toc515204339 \h </w:instrText>
             </w:r>
             <w:r>
               <w:rPr>
@@ -940,7 +1452,7 @@
                 <w:noProof/>
                 <w:webHidden/>
               </w:rPr>
-              <w:t>2</w:t>
+              <w:t>5</w:t>
             </w:r>
             <w:r>
               <w:rPr>
@@ -958,10 +1470,12 @@
               <w:tab w:val="right" w:leader="dot" w:pos="8828"/>
             </w:tabs>
             <w:rPr>
+              <w:rFonts w:eastAsiaTheme="minorEastAsia"/>
               <w:noProof/>
+              <w:lang w:eastAsia="es-GT"/>
             </w:rPr>
           </w:pPr>
-          <w:hyperlink w:anchor="_Toc514785174" w:history="1">
+          <w:hyperlink w:anchor="_Toc515204340" w:history="1">
             <w:r>
               <w:rPr>
                 <w:rStyle w:val="Hyperlink"/>
@@ -988,7 +1502,7 @@
                 <w:noProof/>
                 <w:webHidden/>
               </w:rPr>
-              <w:instrText xml:space="preserve"> PAGEREF _Toc514785174 \h </w:instrText>
+              <w:instrText xml:space="preserve"> PAGEREF _Toc515204340 \h </w:instrText>
             </w:r>
             <w:r>
               <w:rPr>
@@ -1008,7 +1522,7 @@
                 <w:noProof/>
                 <w:webHidden/>
               </w:rPr>
-              <w:t>2</w:t>
+              <w:t>5</w:t>
             </w:r>
             <w:r>
               <w:rPr>
@@ -1026,10 +1540,12 @@
               <w:tab w:val="right" w:leader="dot" w:pos="8828"/>
             </w:tabs>
             <w:rPr>
+              <w:rFonts w:eastAsiaTheme="minorEastAsia"/>
               <w:noProof/>
+              <w:lang w:eastAsia="es-GT"/>
             </w:rPr>
           </w:pPr>
-          <w:hyperlink w:anchor="_Toc514785175" w:history="1">
+          <w:hyperlink w:anchor="_Toc515204341" w:history="1">
             <w:r>
               <w:rPr>
                 <w:rStyle w:val="Hyperlink"/>
@@ -1056,7 +1572,7 @@
                 <w:noProof/>
                 <w:webHidden/>
               </w:rPr>
-              <w:instrText xml:space="preserve"> PAGEREF _Toc514785175 \h </w:instrText>
+              <w:instrText xml:space="preserve"> PAGEREF _Toc515204341 \h </w:instrText>
             </w:r>
             <w:r>
               <w:rPr>
@@ -1076,7 +1592,7 @@
                 <w:noProof/>
                 <w:webHidden/>
               </w:rPr>
-              <w:t>2</w:t>
+              <w:t>5</w:t>
             </w:r>
             <w:r>
               <w:rPr>
@@ -1094,10 +1610,12 @@
               <w:tab w:val="right" w:leader="dot" w:pos="8828"/>
             </w:tabs>
             <w:rPr>
+              <w:rFonts w:eastAsiaTheme="minorEastAsia"/>
               <w:noProof/>
+              <w:lang w:eastAsia="es-GT"/>
             </w:rPr>
           </w:pPr>
-          <w:hyperlink w:anchor="_Toc514785176" w:history="1">
+          <w:hyperlink w:anchor="_Toc515204342" w:history="1">
             <w:r>
               <w:rPr>
                 <w:rStyle w:val="Hyperlink"/>
@@ -1124,7 +1642,7 @@
                 <w:noProof/>
                 <w:webHidden/>
               </w:rPr>
-              <w:instrText xml:space="preserve"> PAGEREF _Toc514785176 \h </w:instrText>
+              <w:instrText xml:space="preserve"> PAGEREF _Toc515204342 \h </w:instrText>
             </w:r>
             <w:r>
               <w:rPr>
@@ -1144,7 +1662,7 @@
                 <w:noProof/>
                 <w:webHidden/>
               </w:rPr>
-              <w:t>2</w:t>
+              <w:t>5</w:t>
             </w:r>
             <w:r>
               <w:rPr>
@@ -1162,10 +1680,12 @@
               <w:tab w:val="right" w:leader="dot" w:pos="8828"/>
             </w:tabs>
             <w:rPr>
+              <w:rFonts w:eastAsiaTheme="minorEastAsia"/>
               <w:noProof/>
+              <w:lang w:eastAsia="es-GT"/>
             </w:rPr>
           </w:pPr>
-          <w:hyperlink w:anchor="_Toc514785177" w:history="1">
+          <w:hyperlink w:anchor="_Toc515204343" w:history="1">
             <w:r>
               <w:rPr>
                 <w:rStyle w:val="Hyperlink"/>
@@ -1192,7 +1712,7 @@
                 <w:noProof/>
                 <w:webHidden/>
               </w:rPr>
-              <w:instrText xml:space="preserve"> PAGEREF _Toc514785177 \h </w:instrText>
+              <w:instrText xml:space="preserve"> PAGEREF _Toc515204343 \h </w:instrText>
             </w:r>
             <w:r>
               <w:rPr>
@@ -1212,7 +1732,7 @@
                 <w:noProof/>
                 <w:webHidden/>
               </w:rPr>
-              <w:t>2</w:t>
+              <w:t>5</w:t>
             </w:r>
             <w:r>
               <w:rPr>
@@ -1230,10 +1750,12 @@
               <w:tab w:val="right" w:leader="dot" w:pos="8828"/>
             </w:tabs>
             <w:rPr>
+              <w:rFonts w:eastAsiaTheme="minorEastAsia"/>
               <w:noProof/>
+              <w:lang w:eastAsia="es-GT"/>
             </w:rPr>
           </w:pPr>
-          <w:hyperlink w:anchor="_Toc514785178" w:history="1">
+          <w:hyperlink w:anchor="_Toc515204344" w:history="1">
             <w:r>
               <w:rPr>
                 <w:rStyle w:val="Hyperlink"/>
@@ -1260,7 +1782,7 @@
                 <w:noProof/>
                 <w:webHidden/>
               </w:rPr>
-              <w:instrText xml:space="preserve"> PAGEREF _Toc514785178 \h </w:instrText>
+              <w:instrText xml:space="preserve"> PAGEREF _Toc515204344 \h </w:instrText>
             </w:r>
             <w:r>
               <w:rPr>
@@ -1280,7 +1802,7 @@
                 <w:noProof/>
                 <w:webHidden/>
               </w:rPr>
-              <w:t>2</w:t>
+              <w:t>5</w:t>
             </w:r>
             <w:r>
               <w:rPr>
@@ -1298,10 +1820,12 @@
               <w:tab w:val="right" w:leader="dot" w:pos="8828"/>
             </w:tabs>
             <w:rPr>
+              <w:rFonts w:eastAsiaTheme="minorEastAsia"/>
               <w:noProof/>
+              <w:lang w:eastAsia="es-GT"/>
             </w:rPr>
           </w:pPr>
-          <w:hyperlink w:anchor="_Toc514785179" w:history="1">
+          <w:hyperlink w:anchor="_Toc515204345" w:history="1">
             <w:r>
               <w:rPr>
                 <w:rStyle w:val="Hyperlink"/>
@@ -1328,7 +1852,7 @@
                 <w:noProof/>
                 <w:webHidden/>
               </w:rPr>
-              <w:instrText xml:space="preserve"> PAGEREF _Toc514785179 \h </w:instrText>
+              <w:instrText xml:space="preserve"> PAGEREF _Toc515204345 \h </w:instrText>
             </w:r>
             <w:r>
               <w:rPr>
@@ -1348,7 +1872,7 @@
                 <w:noProof/>
                 <w:webHidden/>
               </w:rPr>
-              <w:t>2</w:t>
+              <w:t>5</w:t>
             </w:r>
             <w:r>
               <w:rPr>
@@ -1366,10 +1890,12 @@
               <w:tab w:val="right" w:leader="dot" w:pos="8828"/>
             </w:tabs>
             <w:rPr>
+              <w:rFonts w:eastAsiaTheme="minorEastAsia"/>
               <w:noProof/>
+              <w:lang w:eastAsia="es-GT"/>
             </w:rPr>
           </w:pPr>
-          <w:hyperlink w:anchor="_Toc514785180" w:history="1">
+          <w:hyperlink w:anchor="_Toc515204346" w:history="1">
             <w:r>
               <w:rPr>
                 <w:rStyle w:val="Hyperlink"/>
@@ -1396,7 +1922,7 @@
                 <w:noProof/>
                 <w:webHidden/>
               </w:rPr>
-              <w:instrText xml:space="preserve"> PAGEREF _Toc514785180 \h </w:instrText>
+              <w:instrText xml:space="preserve"> PAGEREF _Toc515204346 \h </w:instrText>
             </w:r>
             <w:r>
               <w:rPr>
@@ -1416,7 +1942,7 @@
                 <w:noProof/>
                 <w:webHidden/>
               </w:rPr>
-              <w:t>2</w:t>
+              <w:t>5</w:t>
             </w:r>
             <w:r>
               <w:rPr>
@@ -1434,10 +1960,12 @@
               <w:tab w:val="right" w:leader="dot" w:pos="8828"/>
             </w:tabs>
             <w:rPr>
+              <w:rFonts w:eastAsiaTheme="minorEastAsia"/>
               <w:noProof/>
+              <w:lang w:eastAsia="es-GT"/>
             </w:rPr>
           </w:pPr>
-          <w:hyperlink w:anchor="_Toc514785181" w:history="1">
+          <w:hyperlink w:anchor="_Toc515204347" w:history="1">
             <w:r>
               <w:rPr>
                 <w:rStyle w:val="Hyperlink"/>
@@ -1464,7 +1992,7 @@
                 <w:noProof/>
                 <w:webHidden/>
               </w:rPr>
-              <w:instrText xml:space="preserve"> PAGEREF _Toc514785181 \h </w:instrText>
+              <w:instrText xml:space="preserve"> PAGEREF _Toc515204347 \h </w:instrText>
             </w:r>
             <w:r>
               <w:rPr>
@@ -1484,7 +2012,7 @@
                 <w:noProof/>
                 <w:webHidden/>
               </w:rPr>
-              <w:t>2</w:t>
+              <w:t>5</w:t>
             </w:r>
             <w:r>
               <w:rPr>
@@ -1502,10 +2030,12 @@
               <w:tab w:val="right" w:leader="dot" w:pos="8828"/>
             </w:tabs>
             <w:rPr>
+              <w:rFonts w:eastAsiaTheme="minorEastAsia"/>
               <w:noProof/>
+              <w:lang w:eastAsia="es-GT"/>
             </w:rPr>
           </w:pPr>
-          <w:hyperlink w:anchor="_Toc514785182" w:history="1">
+          <w:hyperlink w:anchor="_Toc515204348" w:history="1">
             <w:r>
               <w:rPr>
                 <w:rStyle w:val="Hyperlink"/>
@@ -1532,7 +2062,7 @@
                 <w:noProof/>
                 <w:webHidden/>
               </w:rPr>
-              <w:instrText xml:space="preserve"> PAGEREF _Toc514785182 \h </w:instrText>
+              <w:instrText xml:space="preserve"> PAGEREF _Toc515204348 \h </w:instrText>
             </w:r>
             <w:r>
               <w:rPr>
@@ -1552,7 +2082,7 @@
                 <w:noProof/>
                 <w:webHidden/>
               </w:rPr>
-              <w:t>2</w:t>
+              <w:t>5</w:t>
             </w:r>
             <w:r>
               <w:rPr>
@@ -1570,7 +2100,6 @@
               <w:bCs/>
               <w:noProof/>
             </w:rPr>
-            <w:lastRenderedPageBreak/>
             <w:fldChar w:fldCharType="end"/>
           </w:r>
         </w:p>
@@ -1580,258 +2109,936 @@
       <w:pPr>
         <w:pStyle w:val="Heading1"/>
       </w:pPr>
-      <w:bookmarkStart w:id="1" w:name="_Toc514785162"/>
+      <w:bookmarkStart w:id="0" w:name="_Toc515204321"/>
       <w:r>
         <w:t>Introducción</w:t>
       </w:r>
+      <w:bookmarkEnd w:id="0"/>
+    </w:p>
+    <w:p>
+      <w:pPr>
+        <w:jc w:val="both"/>
+      </w:pPr>
+      <w:r>
+        <w:t xml:space="preserve">El presente documento describe las fases necesarias para la implementación de un sistema </w:t>
+      </w:r>
+      <w:r>
+        <w:t>de ventas en línea</w:t>
+      </w:r>
+      <w:r>
+        <w:t xml:space="preserve"> para una ferretería</w:t>
+      </w:r>
+      <w:r>
+        <w:t>, donde el cliente a través de un navegador podrá hacer su compra.</w:t>
+      </w:r>
+    </w:p>
+    <w:p>
+      <w:pPr>
+        <w:jc w:val="both"/>
+      </w:pPr>
+      <w:r>
+        <w:t xml:space="preserve">El sistema </w:t>
+      </w:r>
+      <w:r>
+        <w:t xml:space="preserve">poseerá un </w:t>
+      </w:r>
+      <w:r>
+        <w:t xml:space="preserve">catálogo </w:t>
+      </w:r>
+      <w:r>
+        <w:t xml:space="preserve">que el cliente </w:t>
+      </w:r>
+      <w:r>
+        <w:t xml:space="preserve">podrá </w:t>
+      </w:r>
+      <w:r>
+        <w:t>visualizar, este catalogo contará con un carrito donde el cliente podrá ir agregando productos que finalmente podrá comprar.</w:t>
+      </w:r>
+    </w:p>
+    <w:p>
+      <w:pPr>
+        <w:jc w:val="both"/>
+      </w:pPr>
+      <w:r>
+        <w:t xml:space="preserve">El sistema registrará clientes y sus transacciones el sistema deberá poder mantener el catalogo y el carrito aún si el cliente no se </w:t>
+      </w:r>
+      <w:r>
+        <w:t>registra,</w:t>
+      </w:r>
+      <w:r>
+        <w:t xml:space="preserve"> pero el cliente deberá estar autenticado con su cuenta para poder </w:t>
+      </w:r>
+      <w:r>
+        <w:t>finalizar la compra.</w:t>
+      </w:r>
+    </w:p>
+    <w:p>
+      <w:pPr>
+        <w:pStyle w:val="Heading1"/>
+      </w:pPr>
+      <w:bookmarkStart w:id="1" w:name="_Toc515204322"/>
+      <w:r>
+        <w:t>Análisis</w:t>
+      </w:r>
       <w:bookmarkEnd w:id="1"/>
     </w:p>
     <w:p>
-      <w:r>
-        <w:t xml:space="preserve">El presente documento describe las fases necesarias para la implementación de un sistema </w:t>
-      </w:r>
-      <w:r>
-        <w:t>de ventas en línea</w:t>
-      </w:r>
-      <w:r>
-        <w:t>, donde el cliente a través de un navegador podrá hacer su compra.</w:t>
-      </w:r>
+      <w:pPr>
+        <w:pStyle w:val="Heading2"/>
+      </w:pPr>
+      <w:bookmarkStart w:id="2" w:name="_Toc515204323"/>
+      <w:r>
+        <w:t>Descripción del proyecto</w:t>
+      </w:r>
+      <w:bookmarkEnd w:id="2"/>
+    </w:p>
+    <w:p>
+      <w:pPr>
+        <w:jc w:val="both"/>
+      </w:pPr>
+      <w:r>
+        <w:t xml:space="preserve">El sistema de ventas en </w:t>
+      </w:r>
+      <w:r>
+        <w:t>línea</w:t>
+      </w:r>
+      <w:r>
+        <w:t xml:space="preserve"> </w:t>
+      </w:r>
+      <w:r>
+        <w:t>permita a nuestros clientes</w:t>
+      </w:r>
+      <w:r>
+        <w:t xml:space="preserve">, hacer sus pedidos </w:t>
+      </w:r>
+      <w:r>
+        <w:t>dentro de un cat</w:t>
+      </w:r>
+      <w:r>
+        <w:t>á</w:t>
+      </w:r>
+      <w:r>
+        <w:t>logo en línea</w:t>
+      </w:r>
+      <w:r>
+        <w:t xml:space="preserve"> llevar el registro de los productos que interesan al cliente y finalmente el cliente podrá realizar su pedido luego de </w:t>
+      </w:r>
+      <w:r>
+        <w:t>identificarse a través de su cuenta personal la cual deberá estar protegida por medio de usuario y contraseña.</w:t>
+      </w:r>
+    </w:p>
+    <w:p>
+      <w:pPr>
+        <w:jc w:val="both"/>
+      </w:pPr>
+      <w:r>
+        <w:t>Para la realización del sistema deberá utilizarse preferiblemente software libre para reducir el costo de licencias</w:t>
+      </w:r>
+      <w:r>
+        <w:t xml:space="preserve"> la arquitectura a utilizar deberá ser web para poder publicar en internet el acceso al sitio.</w:t>
+      </w:r>
+    </w:p>
+    <w:p>
+      <w:pPr>
+        <w:pStyle w:val="Heading2"/>
+      </w:pPr>
+      <w:bookmarkStart w:id="3" w:name="_Toc515204324"/>
+      <w:r>
+        <w:t>An</w:t>
+      </w:r>
+      <w:r>
+        <w:t>á</w:t>
+      </w:r>
+      <w:r>
+        <w:t>l</w:t>
+      </w:r>
+      <w:r>
+        <w:t>i</w:t>
+      </w:r>
+      <w:r>
+        <w:t>sis</w:t>
+      </w:r>
+      <w:bookmarkEnd w:id="3"/>
+    </w:p>
+    <w:p>
+      <w:r>
+        <w:t xml:space="preserve">Para la programación del sistema se </w:t>
+      </w:r>
+      <w:r>
+        <w:t>identifican los siguientes módulos</w:t>
+      </w:r>
+      <w:r>
+        <w:t xml:space="preserve">, </w:t>
+      </w:r>
+    </w:p>
+    <w:p>
+      <w:pPr>
+        <w:pStyle w:val="Heading3"/>
+      </w:pPr>
+      <w:bookmarkStart w:id="4" w:name="_Toc515204325"/>
+      <w:r>
+        <w:t>Cat</w:t>
+      </w:r>
+      <w:r>
+        <w:t>á</w:t>
+      </w:r>
+      <w:r>
+        <w:t>logos</w:t>
+      </w:r>
+      <w:bookmarkEnd w:id="4"/>
+    </w:p>
+    <w:p>
+      <w:pPr>
+        <w:jc w:val="both"/>
+      </w:pPr>
+      <w:r>
+        <w:t xml:space="preserve">Permite tener la lista y existencia de artículos disponibles para la </w:t>
+      </w:r>
+      <w:r>
+        <w:t>venta,</w:t>
+      </w:r>
+      <w:r>
+        <w:t xml:space="preserve"> así como identificar </w:t>
+      </w:r>
+      <w:r>
+        <w:t xml:space="preserve">artículos promocionados los cuales deberán ser mostrados inicialmente </w:t>
+      </w:r>
+      <w:r>
+        <w:t>al navegar por el catálogo.</w:t>
+      </w:r>
+    </w:p>
+    <w:p>
+      <w:pPr>
+        <w:jc w:val="both"/>
+      </w:pPr>
+      <w:r>
+        <w:t xml:space="preserve">Durante el proceso de navegación por el catálogo el usuario podrá ir agregando artículos a su carrito </w:t>
+      </w:r>
+      <w:r>
+        <w:t>este deberá poder llevarse aún si el usuario no se ha autenticado.</w:t>
+      </w:r>
+    </w:p>
+    <w:p>
+      <w:pPr>
+        <w:pStyle w:val="Heading3"/>
+        <w:jc w:val="both"/>
+      </w:pPr>
+      <w:bookmarkStart w:id="5" w:name="_Toc515204326"/>
+      <w:r>
+        <w:lastRenderedPageBreak/>
+        <w:t>Compra</w:t>
+      </w:r>
+      <w:bookmarkEnd w:id="5"/>
+    </w:p>
+    <w:p>
+      <w:pPr>
+        <w:jc w:val="both"/>
+      </w:pPr>
+      <w:r>
+        <w:t xml:space="preserve">Una </w:t>
+      </w:r>
+      <w:r>
+        <w:t xml:space="preserve">vez seleccionado los artículos que desea el usuario puede finalizar su proceso de compra autenticándose si aún no lo ha hecho y </w:t>
+      </w:r>
+      <w:r>
+        <w:t>seleccionando los medios de pago disponibles</w:t>
+      </w:r>
+      <w:r>
+        <w:t>.</w:t>
+      </w:r>
+    </w:p>
+    <w:p>
+      <w:pPr>
+        <w:pStyle w:val="Heading3"/>
+        <w:jc w:val="both"/>
+      </w:pPr>
+      <w:bookmarkStart w:id="6" w:name="_Toc515204327"/>
+      <w:r>
+        <w:t>Autenticación</w:t>
+      </w:r>
+      <w:bookmarkEnd w:id="6"/>
+    </w:p>
+    <w:p>
+      <w:r>
+        <w:t>Permitirá a los usuarios crear y administrar su cuenta.</w:t>
+      </w:r>
+    </w:p>
+    <w:p>
+      <w:pPr>
+        <w:pStyle w:val="Heading3"/>
+      </w:pPr>
+      <w:bookmarkStart w:id="7" w:name="_Toc515204328"/>
+      <w:r>
+        <w:t>Administración</w:t>
+      </w:r>
+      <w:bookmarkEnd w:id="7"/>
+    </w:p>
+    <w:p>
+      <w:r>
+        <w:t xml:space="preserve">Permitirá </w:t>
+      </w:r>
+      <w:r>
+        <w:t>dar de alta, baja y modificación a:</w:t>
+      </w:r>
+    </w:p>
+    <w:p>
+      <w:pPr>
+        <w:pStyle w:val="ListParagraph"/>
+        <w:numPr>
+          <w:ilvl w:val="0"/>
+          <w:numId w:val="2"/>
+        </w:numPr>
+      </w:pPr>
+      <w:r>
+        <w:t>Usuarios</w:t>
+      </w:r>
+    </w:p>
+    <w:p>
+      <w:pPr>
+        <w:pStyle w:val="ListParagraph"/>
+        <w:numPr>
+          <w:ilvl w:val="0"/>
+          <w:numId w:val="2"/>
+        </w:numPr>
+      </w:pPr>
+      <w:r>
+        <w:t>Categorías del Catálogo</w:t>
+      </w:r>
+    </w:p>
+    <w:p>
+      <w:pPr>
+        <w:pStyle w:val="ListParagraph"/>
+        <w:numPr>
+          <w:ilvl w:val="0"/>
+          <w:numId w:val="2"/>
+        </w:numPr>
+      </w:pPr>
+      <w:r>
+        <w:t>Art</w:t>
+      </w:r>
+      <w:r>
+        <w:t>ículos y promociones</w:t>
+      </w:r>
+    </w:p>
+    <w:p>
+      <w:pPr>
+        <w:pStyle w:val="Heading3"/>
+      </w:pPr>
+      <w:bookmarkStart w:id="8" w:name="_Toc515204329"/>
+      <w:r>
+        <w:t>Reportes</w:t>
+      </w:r>
+      <w:bookmarkEnd w:id="8"/>
+    </w:p>
+    <w:p>
+      <w:pPr>
+        <w:jc w:val="both"/>
+      </w:pPr>
+      <w:r>
+        <w:t xml:space="preserve">Permitirá la generación de distintos reportes del sistema dando énfasis en las estadísticas, tendencias de compra y </w:t>
+      </w:r>
+      <w:r>
+        <w:t xml:space="preserve">visitas a la página, artículos más comprados, artículos </w:t>
+      </w:r>
+      <w:proofErr w:type="spellStart"/>
+      <w:r>
+        <w:t>mas</w:t>
+      </w:r>
+      <w:proofErr w:type="spellEnd"/>
+      <w:r>
+        <w:t xml:space="preserve"> consultados etc.</w:t>
+      </w:r>
+    </w:p>
+    <w:p>
+      <w:pPr>
+        <w:pStyle w:val="Heading2"/>
+        <w:jc w:val="both"/>
+      </w:pPr>
+      <w:bookmarkStart w:id="9" w:name="_Toc515204330"/>
+      <w:r>
+        <w:t>Seguridad</w:t>
+      </w:r>
+      <w:bookmarkEnd w:id="9"/>
+    </w:p>
+    <w:p>
+      <w:pPr>
+        <w:jc w:val="both"/>
+      </w:pPr>
+      <w:r>
+        <w:t xml:space="preserve">Los usuarios deberán ser identificados utilizando usuario y clave la comunicación entre el cliente y el servidor deberá ser protegida con https: </w:t>
+      </w:r>
+      <w:r>
+        <w:t xml:space="preserve">la información sensible de nuestros usuarios no debe ser accesible desde internet </w:t>
+      </w:r>
+      <w:r>
+        <w:t>por nadie excepto el usuario identificado. Se deberá utilizar estándares internacionales sobre el manejo de los números de tarjetas de crédito</w:t>
+      </w:r>
+      <w:r>
+        <w:t xml:space="preserve">. </w:t>
+      </w:r>
+    </w:p>
+    <w:p>
+      <w:pPr>
+        <w:pStyle w:val="Heading2"/>
+      </w:pPr>
+      <w:bookmarkStart w:id="10" w:name="_Toc515204331"/>
+      <w:r>
+        <w:t>Casos de Uso</w:t>
+      </w:r>
+      <w:bookmarkEnd w:id="10"/>
+    </w:p>
+    <w:p>
+      <w:r>
+        <w:t>Se identifican los siguientes casos de uso</w:t>
+      </w:r>
+    </w:p>
+    <w:p>
+      <w:pPr>
+        <w:pStyle w:val="Heading3"/>
+      </w:pPr>
+      <w:bookmarkStart w:id="11" w:name="_Toc515204332"/>
+      <w:r>
+        <w:t>Del portal del cliente</w:t>
+      </w:r>
+      <w:bookmarkEnd w:id="11"/>
+    </w:p>
+    <w:p>
+      <w:pPr>
+        <w:pStyle w:val="ListParagraph"/>
+        <w:numPr>
+          <w:ilvl w:val="0"/>
+          <w:numId w:val="4"/>
+        </w:numPr>
+      </w:pPr>
+      <w:r>
+        <w:t>Creación de usuario</w:t>
+      </w:r>
+    </w:p>
+    <w:p>
+      <w:pPr>
+        <w:pStyle w:val="ListParagraph"/>
+        <w:numPr>
+          <w:ilvl w:val="0"/>
+          <w:numId w:val="4"/>
+        </w:numPr>
+      </w:pPr>
+      <w:r>
+        <w:t>Identificación de usuario</w:t>
+      </w:r>
+    </w:p>
+    <w:p>
+      <w:pPr>
+        <w:pStyle w:val="ListParagraph"/>
+        <w:numPr>
+          <w:ilvl w:val="0"/>
+          <w:numId w:val="4"/>
+        </w:numPr>
+      </w:pPr>
+      <w:r>
+        <w:t>Navegación por el catalogo</w:t>
+      </w:r>
+    </w:p>
+    <w:p>
+      <w:pPr>
+        <w:pStyle w:val="ListParagraph"/>
+        <w:numPr>
+          <w:ilvl w:val="0"/>
+          <w:numId w:val="4"/>
+        </w:numPr>
+      </w:pPr>
+      <w:r>
+        <w:t>Agregar artículos al carrito</w:t>
+      </w:r>
+    </w:p>
+    <w:p>
+      <w:pPr>
+        <w:pStyle w:val="ListParagraph"/>
+        <w:numPr>
+          <w:ilvl w:val="0"/>
+          <w:numId w:val="4"/>
+        </w:numPr>
+      </w:pPr>
+      <w:r>
+        <w:t>Finalizar la compra</w:t>
+      </w:r>
+    </w:p>
+    <w:p>
+      <w:pPr>
+        <w:pStyle w:val="ListParagraph"/>
+        <w:numPr>
+          <w:ilvl w:val="0"/>
+          <w:numId w:val="4"/>
+        </w:numPr>
+      </w:pPr>
+      <w:r>
+        <w:t>Consultar estado de la compra</w:t>
+      </w:r>
+    </w:p>
+    <w:p>
+      <w:pPr>
+        <w:pStyle w:val="ListParagraph"/>
+        <w:ind w:left="0"/>
+      </w:pPr>
+    </w:p>
+    <w:p>
+      <w:pPr>
+        <w:pStyle w:val="ListParagraph"/>
+        <w:ind w:left="0"/>
+      </w:pPr>
+      <w:r>
+        <w:t xml:space="preserve">Del </w:t>
+      </w:r>
+      <w:r>
+        <w:t>Interfase de administración</w:t>
+      </w:r>
+    </w:p>
+    <w:p>
+      <w:pPr>
+        <w:pStyle w:val="ListParagraph"/>
+        <w:numPr>
+          <w:ilvl w:val="0"/>
+          <w:numId w:val="5"/>
+        </w:numPr>
+      </w:pPr>
+      <w:r>
+        <w:t>Catálogos</w:t>
+      </w:r>
+    </w:p>
+    <w:p>
+      <w:pPr>
+        <w:pStyle w:val="ListParagraph"/>
+        <w:numPr>
+          <w:ilvl w:val="1"/>
+          <w:numId w:val="5"/>
+        </w:numPr>
+      </w:pPr>
+      <w:r>
+        <w:t>Categorías</w:t>
+      </w:r>
+    </w:p>
+    <w:p>
+      <w:pPr>
+        <w:pStyle w:val="ListParagraph"/>
+        <w:numPr>
+          <w:ilvl w:val="1"/>
+          <w:numId w:val="5"/>
+        </w:numPr>
+      </w:pPr>
+      <w:r>
+        <w:t>Artículos</w:t>
+      </w:r>
+    </w:p>
+    <w:p>
+      <w:pPr>
+        <w:pStyle w:val="ListParagraph"/>
+        <w:numPr>
+          <w:ilvl w:val="1"/>
+          <w:numId w:val="5"/>
+        </w:numPr>
+      </w:pPr>
+      <w:r>
+        <w:t>Clientes</w:t>
+      </w:r>
+    </w:p>
+    <w:p>
+      <w:pPr>
+        <w:pStyle w:val="ListParagraph"/>
+        <w:numPr>
+          <w:ilvl w:val="1"/>
+          <w:numId w:val="5"/>
+        </w:numPr>
+      </w:pPr>
+      <w:r>
+        <w:t>Promociones</w:t>
+      </w:r>
+    </w:p>
+    <w:p>
+      <w:pPr>
+        <w:pStyle w:val="ListParagraph"/>
+        <w:numPr>
+          <w:ilvl w:val="0"/>
+          <w:numId w:val="5"/>
+        </w:numPr>
+      </w:pPr>
+      <w:r>
+        <w:t>Reportes</w:t>
+      </w:r>
+    </w:p>
+    <w:p>
+      <w:pPr>
+        <w:pStyle w:val="ListParagraph"/>
+        <w:numPr>
+          <w:ilvl w:val="1"/>
+          <w:numId w:val="5"/>
+        </w:numPr>
+      </w:pPr>
+      <w:r>
+        <w:t>Catálogo de Artículos</w:t>
+      </w:r>
+    </w:p>
+    <w:p>
+      <w:pPr>
+        <w:pStyle w:val="ListParagraph"/>
+        <w:numPr>
+          <w:ilvl w:val="1"/>
+          <w:numId w:val="5"/>
+        </w:numPr>
+      </w:pPr>
+      <w:r>
+        <w:t>Pedidos entre fechas</w:t>
+      </w:r>
+    </w:p>
+    <w:p>
+      <w:pPr>
+        <w:pStyle w:val="ListParagraph"/>
+        <w:numPr>
+          <w:ilvl w:val="1"/>
+          <w:numId w:val="5"/>
+        </w:numPr>
+      </w:pPr>
+      <w:r>
+        <w:t>Usuarios creados entre fechas</w:t>
+      </w:r>
+    </w:p>
+    <w:p>
+      <w:pPr>
+        <w:pStyle w:val="ListParagraph"/>
+        <w:numPr>
+          <w:ilvl w:val="1"/>
+          <w:numId w:val="5"/>
+        </w:numPr>
+      </w:pPr>
+      <w:r>
+        <w:t>Artículos más vendidos</w:t>
+      </w:r>
+    </w:p>
+    <w:p>
+      <w:pPr>
+        <w:pStyle w:val="ListParagraph"/>
+        <w:numPr>
+          <w:ilvl w:val="1"/>
+          <w:numId w:val="5"/>
+        </w:numPr>
+      </w:pPr>
+      <w:r>
+        <w:lastRenderedPageBreak/>
+        <w:t>Artículos menos vendidos</w:t>
+      </w:r>
+    </w:p>
+    <w:p>
+      <w:pPr>
+        <w:pStyle w:val="ListParagraph"/>
+        <w:numPr>
+          <w:ilvl w:val="1"/>
+          <w:numId w:val="5"/>
+        </w:numPr>
+      </w:pPr>
+      <w:r>
+        <w:t>Comportamiento de Usuarios</w:t>
+      </w:r>
+    </w:p>
+    <w:p>
+      <w:pPr>
+        <w:pStyle w:val="ListParagraph"/>
+        <w:numPr>
+          <w:ilvl w:val="0"/>
+          <w:numId w:val="5"/>
+        </w:numPr>
+      </w:pPr>
+      <w:r>
+        <w:t>Manejo de Bodega</w:t>
+      </w:r>
+    </w:p>
+    <w:p>
+      <w:pPr>
+        <w:pStyle w:val="ListParagraph"/>
+        <w:numPr>
+          <w:ilvl w:val="1"/>
+          <w:numId w:val="5"/>
+        </w:numPr>
+      </w:pPr>
+      <w:r>
+        <w:t>Compra de Inventario</w:t>
+      </w:r>
+    </w:p>
+    <w:p>
+      <w:pPr>
+        <w:pStyle w:val="ListParagraph"/>
+        <w:numPr>
+          <w:ilvl w:val="1"/>
+          <w:numId w:val="5"/>
+        </w:numPr>
+      </w:pPr>
+      <w:r>
+        <w:t xml:space="preserve">Control </w:t>
+      </w:r>
+      <w:r>
+        <w:t>de despacho</w:t>
+      </w:r>
+      <w:r>
+        <w:t xml:space="preserve"> de pedidos</w:t>
+      </w:r>
+    </w:p>
+    <w:p>
+      <w:pPr>
+        <w:pStyle w:val="ListParagraph"/>
+        <w:numPr>
+          <w:ilvl w:val="1"/>
+          <w:numId w:val="5"/>
+        </w:numPr>
+      </w:pPr>
+      <w:r>
+        <w:t>Reporte de Despachos</w:t>
+      </w:r>
+    </w:p>
+    <w:p>
+      <w:pPr>
+        <w:pStyle w:val="Heading3"/>
+      </w:pPr>
+      <w:bookmarkStart w:id="12" w:name="_Toc515204333"/>
+      <w:r>
+        <w:t>Diagrama</w:t>
+      </w:r>
+      <w:bookmarkEnd w:id="12"/>
+    </w:p>
+    <w:p/>
+    <w:p>
+      <w:pPr>
+        <w:pStyle w:val="ListParagraph"/>
+      </w:pPr>
+    </w:p>
+    <w:p>
+      <w:pPr>
+        <w:pStyle w:val="ListParagraph"/>
+      </w:pPr>
+    </w:p>
+    <w:p>
+      <w:pPr>
+        <w:pStyle w:val="Heading2"/>
+      </w:pPr>
+      <w:bookmarkStart w:id="13" w:name="_Toc515204334"/>
+      <w:r>
+        <w:t>Diagrama de</w:t>
+      </w:r>
+      <w:r>
+        <w:t xml:space="preserve"> Flujo de Datos</w:t>
+      </w:r>
+      <w:bookmarkEnd w:id="13"/>
+    </w:p>
+    <w:p>
+      <w:bookmarkStart w:id="14" w:name="_GoBack"/>
+      <w:bookmarkEnd w:id="14"/>
+    </w:p>
+    <w:p>
+      <w:r>
+        <w:t xml:space="preserve">Nivel 2 Proceso de </w:t>
+      </w:r>
+      <w:r>
+        <w:t>Venta</w:t>
+      </w:r>
+    </w:p>
+    <w:p>
+      <w:pPr>
+        <w:jc w:val="center"/>
+      </w:pPr>
+      <w:r>
+        <w:rPr>
+          <w:noProof/>
+        </w:rPr>
+        <w:drawing>
+          <wp:inline distT="0" distB="0" distL="0" distR="0" wp14:anchorId="6C5882F2" wp14:editId="118A2508">
+            <wp:extent cx="5610225" cy="4067175"/>
+            <wp:effectExtent l="0" t="0" r="9525" b="9525"/>
+            <wp:docPr id="1" name="Picture 1"/>
+            <wp:cNvGraphicFramePr>
+              <a:graphicFrameLocks xmlns:a="http://schemas.openxmlformats.org/drawingml/2006/main" noChangeAspect="1"/>
+            </wp:cNvGraphicFramePr>
+            <a:graphic xmlns:a="http://schemas.openxmlformats.org/drawingml/2006/main">
+              <a:graphicData uri="http://schemas.openxmlformats.org/drawingml/2006/picture">
+                <pic:pic xmlns:pic="http://schemas.openxmlformats.org/drawingml/2006/picture">
+                  <pic:nvPicPr>
+                    <pic:cNvPr id="0" name="Picture 1"/>
+                    <pic:cNvPicPr>
+                      <a:picLocks noChangeAspect="1" noChangeArrowheads="1"/>
+                    </pic:cNvPicPr>
+                  </pic:nvPicPr>
+                  <pic:blipFill>
+                    <a:blip r:embed="rId6">
+                      <a:extLst>
+                        <a:ext uri="{28A0092B-C50C-407E-A947-70E740481C1C}">
+                          <a14:useLocalDpi xmlns:a14="http://schemas.microsoft.com/office/drawing/2010/main" val="0"/>
+                        </a:ext>
+                      </a:extLst>
+                    </a:blip>
+                    <a:srcRect/>
+                    <a:stretch>
+                      <a:fillRect/>
+                    </a:stretch>
+                  </pic:blipFill>
+                  <pic:spPr bwMode="auto">
+                    <a:xfrm>
+                      <a:off x="0" y="0"/>
+                      <a:ext cx="5610225" cy="4067175"/>
+                    </a:xfrm>
+                    <a:prstGeom prst="rect">
+                      <a:avLst/>
+                    </a:prstGeom>
+                    <a:noFill/>
+                    <a:ln>
+                      <a:noFill/>
+                    </a:ln>
+                  </pic:spPr>
+                </pic:pic>
+              </a:graphicData>
+            </a:graphic>
+          </wp:inline>
+        </w:drawing>
+      </w:r>
+    </w:p>
+    <w:p>
+      <w:pPr>
+        <w:pStyle w:val="Heading2"/>
+      </w:pPr>
+      <w:bookmarkStart w:id="15" w:name="_Toc515204335"/>
+      <w:r>
+        <w:lastRenderedPageBreak/>
+        <w:t xml:space="preserve">Diagrama </w:t>
+      </w:r>
+      <w:r>
+        <w:t>de Clases</w:t>
+      </w:r>
+      <w:bookmarkEnd w:id="15"/>
+    </w:p>
+    <w:p>
+      <w:pPr>
+        <w:pStyle w:val="Heading2"/>
+      </w:pPr>
+      <w:bookmarkStart w:id="16" w:name="_Toc515204336"/>
+      <w:r>
+        <w:t>Diagrama de Paquetes</w:t>
+      </w:r>
+      <w:bookmarkEnd w:id="16"/>
+    </w:p>
+    <w:p>
+      <w:pPr>
+        <w:pStyle w:val="Heading2"/>
+      </w:pPr>
+      <w:bookmarkStart w:id="17" w:name="_Toc515204337"/>
+      <w:r>
+        <w:t>Diseño de Pantallas</w:t>
+      </w:r>
+      <w:bookmarkEnd w:id="17"/>
     </w:p>
     <w:p>
       <w:pPr>
         <w:pStyle w:val="Heading1"/>
       </w:pPr>
-      <w:bookmarkStart w:id="2" w:name="_Toc514785163"/>
-      <w:r>
-        <w:t>Análisis</w:t>
-      </w:r>
-      <w:bookmarkEnd w:id="2"/>
+      <w:bookmarkStart w:id="18" w:name="_Toc515204338"/>
+      <w:r>
+        <w:t>Diseño</w:t>
+      </w:r>
+      <w:bookmarkEnd w:id="18"/>
     </w:p>
     <w:p>
       <w:pPr>
         <w:pStyle w:val="Heading2"/>
       </w:pPr>
-      <w:bookmarkStart w:id="3" w:name="_Toc514785164"/>
-      <w:r>
-        <w:t>Descripción del proyecto</w:t>
-      </w:r>
-      <w:bookmarkEnd w:id="3"/>
-    </w:p>
-    <w:p>
-      <w:r>
-        <w:t xml:space="preserve">El sistema de ventas en </w:t>
-      </w:r>
-      <w:r>
-        <w:t>línea</w:t>
-      </w:r>
-      <w:r>
-        <w:t xml:space="preserve"> </w:t>
-      </w:r>
-      <w:r>
-        <w:t>permita a nuestros clientes</w:t>
-      </w:r>
-      <w:r>
-        <w:t xml:space="preserve">, hacer sus pedidos </w:t>
-      </w:r>
+      <w:bookmarkStart w:id="19" w:name="_Toc515204339"/>
+      <w:r>
+        <w:t>Arquitectura</w:t>
+      </w:r>
+      <w:bookmarkEnd w:id="19"/>
     </w:p>
     <w:p>
       <w:pPr>
         <w:pStyle w:val="Heading2"/>
       </w:pPr>
-      <w:bookmarkStart w:id="4" w:name="_Toc514785165"/>
-      <w:r>
-        <w:t>An</w:t>
-      </w:r>
-      <w:r>
-        <w:t>á</w:t>
-      </w:r>
-      <w:r>
-        <w:t>l</w:t>
-      </w:r>
-      <w:r>
-        <w:t>i</w:t>
-      </w:r>
-      <w:r>
-        <w:t>sis</w:t>
-      </w:r>
-      <w:bookmarkEnd w:id="4"/>
+      <w:bookmarkStart w:id="20" w:name="_Toc515204340"/>
+      <w:r>
+        <w:t>Diseño de Base de Datos</w:t>
+      </w:r>
+      <w:bookmarkEnd w:id="20"/>
+    </w:p>
+    <w:p>
+      <w:pPr>
+        <w:pStyle w:val="Heading1"/>
+      </w:pPr>
+      <w:bookmarkStart w:id="21" w:name="_Toc515204341"/>
+      <w:r>
+        <w:t>Implementación</w:t>
+      </w:r>
+      <w:bookmarkEnd w:id="21"/>
     </w:p>
     <w:p>
       <w:pPr>
         <w:pStyle w:val="Heading2"/>
       </w:pPr>
-      <w:bookmarkStart w:id="5" w:name="_Toc514785166"/>
-      <w:r>
-        <w:t>Seguridad</w:t>
-      </w:r>
-      <w:bookmarkEnd w:id="5"/>
+      <w:bookmarkStart w:id="22" w:name="_Toc515204342"/>
+      <w:r>
+        <w:t>Control de Versiones</w:t>
+      </w:r>
+      <w:bookmarkEnd w:id="22"/>
+    </w:p>
+    <w:p>
+      <w:pPr>
+        <w:pStyle w:val="Heading1"/>
+      </w:pPr>
+      <w:bookmarkStart w:id="23" w:name="_Toc515204343"/>
+      <w:r>
+        <w:t>Pruebas</w:t>
+      </w:r>
+      <w:bookmarkEnd w:id="23"/>
     </w:p>
     <w:p>
       <w:pPr>
         <w:pStyle w:val="Heading2"/>
       </w:pPr>
-      <w:bookmarkStart w:id="6" w:name="_Toc514785167"/>
-      <w:r>
-        <w:t>Casos de Uso</w:t>
-      </w:r>
-      <w:bookmarkEnd w:id="6"/>
+      <w:bookmarkStart w:id="24" w:name="_Toc515204344"/>
+      <w:r>
+        <w:t>Pruebas unitarias</w:t>
+      </w:r>
+      <w:bookmarkEnd w:id="24"/>
     </w:p>
     <w:p>
       <w:pPr>
         <w:pStyle w:val="Heading2"/>
       </w:pPr>
-      <w:bookmarkStart w:id="7" w:name="_Toc514785168"/>
-      <w:r>
-        <w:t>Diagrama de</w:t>
-      </w:r>
-      <w:r>
-        <w:t xml:space="preserve"> Flujo de Datos</w:t>
-      </w:r>
-      <w:bookmarkEnd w:id="7"/>
-    </w:p>
-    <w:p>
-      <w:pPr>
-        <w:pStyle w:val="Heading2"/>
-      </w:pPr>
-      <w:bookmarkStart w:id="8" w:name="_Toc514785169"/>
-      <w:r>
-        <w:t xml:space="preserve">Diagrama </w:t>
-      </w:r>
-      <w:r>
-        <w:t>de Clases</w:t>
-      </w:r>
-      <w:bookmarkEnd w:id="8"/>
-    </w:p>
-    <w:p>
-      <w:pPr>
-        <w:pStyle w:val="Heading2"/>
-      </w:pPr>
-      <w:bookmarkStart w:id="9" w:name="_Toc514785170"/>
-      <w:r>
-        <w:t>Diagrama de Paquetes</w:t>
-      </w:r>
-      <w:bookmarkEnd w:id="9"/>
-    </w:p>
-    <w:p>
-      <w:pPr>
-        <w:pStyle w:val="Heading2"/>
-      </w:pPr>
-      <w:bookmarkStart w:id="10" w:name="_Toc514785171"/>
-      <w:r>
-        <w:t>Diseño de Pantallas</w:t>
-      </w:r>
-      <w:bookmarkEnd w:id="10"/>
+      <w:bookmarkStart w:id="25" w:name="_Toc515204345"/>
+      <w:r>
+        <w:t>Pruebas de integración</w:t>
+      </w:r>
+      <w:bookmarkEnd w:id="25"/>
     </w:p>
     <w:p>
       <w:pPr>
         <w:pStyle w:val="Heading1"/>
       </w:pPr>
-      <w:bookmarkStart w:id="11" w:name="_Toc514785172"/>
-      <w:r>
-        <w:t>Diseño</w:t>
-      </w:r>
-      <w:bookmarkEnd w:id="11"/>
-    </w:p>
-    <w:p>
-      <w:pPr>
-        <w:pStyle w:val="Heading2"/>
-      </w:pPr>
-      <w:bookmarkStart w:id="12" w:name="_Toc514785173"/>
-      <w:r>
-        <w:t>Arquitectura</w:t>
-      </w:r>
-      <w:bookmarkEnd w:id="12"/>
-    </w:p>
-    <w:p>
-      <w:pPr>
-        <w:pStyle w:val="Heading2"/>
-      </w:pPr>
-      <w:bookmarkStart w:id="13" w:name="_Toc514785174"/>
-      <w:r>
-        <w:t>Diseño de Base de Datos</w:t>
-      </w:r>
-      <w:bookmarkEnd w:id="13"/>
+      <w:bookmarkStart w:id="26" w:name="_Toc515204346"/>
+      <w:r>
+        <w:t>Instalación</w:t>
+      </w:r>
+      <w:bookmarkEnd w:id="26"/>
     </w:p>
     <w:p>
       <w:pPr>
         <w:pStyle w:val="Heading1"/>
       </w:pPr>
-      <w:bookmarkStart w:id="14" w:name="_Toc514785175"/>
-      <w:r>
-        <w:t>Implementación</w:t>
-      </w:r>
-      <w:bookmarkEnd w:id="14"/>
-    </w:p>
-    <w:p>
-      <w:pPr>
-        <w:pStyle w:val="Heading2"/>
-      </w:pPr>
-      <w:bookmarkStart w:id="15" w:name="_Toc514785176"/>
-      <w:r>
-        <w:t>Control de Versiones</w:t>
-      </w:r>
-      <w:bookmarkEnd w:id="15"/>
-    </w:p>
+      <w:bookmarkStart w:id="27" w:name="_Toc515204347"/>
+      <w:r>
+        <w:t>Mantenimiento</w:t>
+      </w:r>
+      <w:bookmarkEnd w:id="27"/>
+    </w:p>
+    <w:p/>
     <w:p>
       <w:pPr>
         <w:pStyle w:val="Heading1"/>
       </w:pPr>
-      <w:bookmarkStart w:id="16" w:name="_Toc514785177"/>
-      <w:r>
-        <w:t>Pruebas</w:t>
-      </w:r>
-      <w:bookmarkEnd w:id="16"/>
-    </w:p>
-    <w:p>
-      <w:pPr>
-        <w:pStyle w:val="Heading2"/>
-      </w:pPr>
-      <w:bookmarkStart w:id="17" w:name="_Toc514785178"/>
-      <w:r>
-        <w:t>Pruebas unitarias</w:t>
-      </w:r>
-      <w:bookmarkEnd w:id="17"/>
-    </w:p>
-    <w:p>
-      <w:pPr>
-        <w:pStyle w:val="Heading2"/>
-      </w:pPr>
-      <w:bookmarkStart w:id="18" w:name="_Toc514785179"/>
-      <w:r>
-        <w:t>Pruebas de integración</w:t>
-      </w:r>
-      <w:bookmarkEnd w:id="18"/>
-    </w:p>
-    <w:p>
-      <w:pPr>
-        <w:pStyle w:val="Heading1"/>
-      </w:pPr>
-      <w:bookmarkStart w:id="19" w:name="_Toc514785180"/>
-      <w:r>
-        <w:t>Instalación</w:t>
-      </w:r>
-      <w:bookmarkEnd w:id="19"/>
-    </w:p>
-    <w:p>
-      <w:pPr>
-        <w:pStyle w:val="Heading1"/>
-      </w:pPr>
-      <w:bookmarkStart w:id="20" w:name="_Toc514785181"/>
-      <w:r>
-        <w:t>Mantenimiento</w:t>
-      </w:r>
-      <w:bookmarkEnd w:id="20"/>
-    </w:p>
-    <w:p/>
-    <w:p>
-      <w:pPr>
-        <w:pStyle w:val="Heading1"/>
-      </w:pPr>
-      <w:bookmarkStart w:id="21" w:name="_Toc514785182"/>
+      <w:bookmarkStart w:id="28" w:name="_Toc515204348"/>
       <w:r>
         <w:t>Bibliografía</w:t>
       </w:r>
-      <w:bookmarkEnd w:id="21"/>
+      <w:bookmarkEnd w:id="28"/>
     </w:p>
     <w:p/>
     <w:p>
@@ -1857,6 +3064,458 @@
 <file path=word/numbering.xml><?xml version="1.0" encoding="utf-8"?>
 <w:numbering xmlns:wpc="http://schemas.microsoft.com/office/word/2010/wordprocessingCanvas" xmlns:cx="http://schemas.microsoft.com/office/drawing/2014/chartex" xmlns:cx1="http://schemas.microsoft.com/office/drawing/2015/9/8/chartex" xmlns:cx2="http://schemas.microsoft.com/office/drawing/2015/10/21/chartex" xmlns:cx3="http://schemas.microsoft.com/office/drawing/2016/5/9/chartex" xmlns:cx4="http://schemas.microsoft.com/office/drawing/2016/5/10/chartex" xmlns:cx5="http://schemas.microsoft.com/office/drawing/2016/5/11/chartex" xmlns:cx6="http://schemas.microsoft.com/office/drawing/2016/5/12/chartex" xmlns:cx7="http://schemas.microsoft.com/office/drawing/2016/5/13/chartex" xmlns:cx8="http://schemas.microsoft.com/office/drawing/2016/5/14/chartex" xmlns:mc="http://schemas.openxmlformats.org/markup-compatibility/2006" xmlns:aink="http://schemas.microsoft.com/office/drawing/2016/ink" xmlns:am3d="http://schemas.microsoft.com/office/drawing/2017/model3d" xmlns:o="urn:schemas-microsoft-com:office:office" xmlns:r="http://schemas.openxmlformats.org/officeDocument/2006/relationships" xmlns:m="http://schemas.openxmlformats.org/officeDocument/2006/math" xmlns:v="urn:schemas-microsoft-com:vml" xmlns:wp14="http://schemas.microsoft.com/office/word/2010/wordprocessingDrawing" xmlns:wp="http://schemas.openxmlformats.org/drawingml/2006/wordprocessingDrawing" xmlns:w10="urn:schemas-microsoft-com:office:word" xmlns:w="http://schemas.openxmlformats.org/wordprocessingml/2006/main" xmlns:w14="http://schemas.microsoft.com/office/word/2010/wordml" xmlns:w15="http://schemas.microsoft.com/office/word/2012/wordml" xmlns:w16cid="http://schemas.microsoft.com/office/word/2016/wordml/cid" xmlns:w16se="http://schemas.microsoft.com/office/word/2015/wordml/symex" xmlns:wpg="http://schemas.microsoft.com/office/word/2010/wordprocessingGroup" xmlns:wpi="http://schemas.microsoft.com/office/word/2010/wordprocessingInk" xmlns:wne="http://schemas.microsoft.com/office/word/2006/wordml" xmlns:wps="http://schemas.microsoft.com/office/word/2010/wordprocessingShape" mc:Ignorable="w14 w15 w16se w16cid wp14">
   <w:abstractNum w:abstractNumId="0" w15:restartNumberingAfterBreak="0">
+    <w:nsid w:val="10E714A0"/>
+    <w:multiLevelType w:val="hybridMultilevel"/>
+    <w:tmpl w:val="CF1E28E0"/>
+    <w:lvl w:ilvl="0" w:tplc="100A0001">
+      <w:start w:val="1"/>
+      <w:numFmt w:val="bullet"/>
+      <w:lvlText w:val=""/>
+      <w:lvlJc w:val="left"/>
+      <w:pPr>
+        <w:ind w:left="720" w:hanging="360"/>
+      </w:pPr>
+      <w:rPr>
+        <w:rFonts w:ascii="Symbol" w:hAnsi="Symbol" w:hint="default"/>
+      </w:rPr>
+    </w:lvl>
+    <w:lvl w:ilvl="1" w:tplc="100A0003" w:tentative="1">
+      <w:start w:val="1"/>
+      <w:numFmt w:val="bullet"/>
+      <w:lvlText w:val="o"/>
+      <w:lvlJc w:val="left"/>
+      <w:pPr>
+        <w:ind w:left="1440" w:hanging="360"/>
+      </w:pPr>
+      <w:rPr>
+        <w:rFonts w:ascii="Courier New" w:hAnsi="Courier New" w:cs="Courier New" w:hint="default"/>
+      </w:rPr>
+    </w:lvl>
+    <w:lvl w:ilvl="2" w:tplc="100A0005" w:tentative="1">
+      <w:start w:val="1"/>
+      <w:numFmt w:val="bullet"/>
+      <w:lvlText w:val=""/>
+      <w:lvlJc w:val="left"/>
+      <w:pPr>
+        <w:ind w:left="2160" w:hanging="360"/>
+      </w:pPr>
+      <w:rPr>
+        <w:rFonts w:ascii="Wingdings" w:hAnsi="Wingdings" w:hint="default"/>
+      </w:rPr>
+    </w:lvl>
+    <w:lvl w:ilvl="3" w:tplc="100A0001" w:tentative="1">
+      <w:start w:val="1"/>
+      <w:numFmt w:val="bullet"/>
+      <w:lvlText w:val=""/>
+      <w:lvlJc w:val="left"/>
+      <w:pPr>
+        <w:ind w:left="2880" w:hanging="360"/>
+      </w:pPr>
+      <w:rPr>
+        <w:rFonts w:ascii="Symbol" w:hAnsi="Symbol" w:hint="default"/>
+      </w:rPr>
+    </w:lvl>
+    <w:lvl w:ilvl="4" w:tplc="100A0003" w:tentative="1">
+      <w:start w:val="1"/>
+      <w:numFmt w:val="bullet"/>
+      <w:lvlText w:val="o"/>
+      <w:lvlJc w:val="left"/>
+      <w:pPr>
+        <w:ind w:left="3600" w:hanging="360"/>
+      </w:pPr>
+      <w:rPr>
+        <w:rFonts w:ascii="Courier New" w:hAnsi="Courier New" w:cs="Courier New" w:hint="default"/>
+      </w:rPr>
+    </w:lvl>
+    <w:lvl w:ilvl="5" w:tplc="100A0005" w:tentative="1">
+      <w:start w:val="1"/>
+      <w:numFmt w:val="bullet"/>
+      <w:lvlText w:val=""/>
+      <w:lvlJc w:val="left"/>
+      <w:pPr>
+        <w:ind w:left="4320" w:hanging="360"/>
+      </w:pPr>
+      <w:rPr>
+        <w:rFonts w:ascii="Wingdings" w:hAnsi="Wingdings" w:hint="default"/>
+      </w:rPr>
+    </w:lvl>
+    <w:lvl w:ilvl="6" w:tplc="100A0001" w:tentative="1">
+      <w:start w:val="1"/>
+      <w:numFmt w:val="bullet"/>
+      <w:lvlText w:val=""/>
+      <w:lvlJc w:val="left"/>
+      <w:pPr>
+        <w:ind w:left="5040" w:hanging="360"/>
+      </w:pPr>
+      <w:rPr>
+        <w:rFonts w:ascii="Symbol" w:hAnsi="Symbol" w:hint="default"/>
+      </w:rPr>
+    </w:lvl>
+    <w:lvl w:ilvl="7" w:tplc="100A0003" w:tentative="1">
+      <w:start w:val="1"/>
+      <w:numFmt w:val="bullet"/>
+      <w:lvlText w:val="o"/>
+      <w:lvlJc w:val="left"/>
+      <w:pPr>
+        <w:ind w:left="5760" w:hanging="360"/>
+      </w:pPr>
+      <w:rPr>
+        <w:rFonts w:ascii="Courier New" w:hAnsi="Courier New" w:cs="Courier New" w:hint="default"/>
+      </w:rPr>
+    </w:lvl>
+    <w:lvl w:ilvl="8" w:tplc="100A0005" w:tentative="1">
+      <w:start w:val="1"/>
+      <w:numFmt w:val="bullet"/>
+      <w:lvlText w:val=""/>
+      <w:lvlJc w:val="left"/>
+      <w:pPr>
+        <w:ind w:left="6480" w:hanging="360"/>
+      </w:pPr>
+      <w:rPr>
+        <w:rFonts w:ascii="Wingdings" w:hAnsi="Wingdings" w:hint="default"/>
+      </w:rPr>
+    </w:lvl>
+  </w:abstractNum>
+  <w:abstractNum w:abstractNumId="1" w15:restartNumberingAfterBreak="0">
+    <w:nsid w:val="1BA42534"/>
+    <w:multiLevelType w:val="hybridMultilevel"/>
+    <w:tmpl w:val="0848069E"/>
+    <w:lvl w:ilvl="0" w:tplc="100A0001">
+      <w:start w:val="1"/>
+      <w:numFmt w:val="bullet"/>
+      <w:lvlText w:val=""/>
+      <w:lvlJc w:val="left"/>
+      <w:pPr>
+        <w:ind w:left="720" w:hanging="360"/>
+      </w:pPr>
+      <w:rPr>
+        <w:rFonts w:ascii="Symbol" w:hAnsi="Symbol" w:hint="default"/>
+      </w:rPr>
+    </w:lvl>
+    <w:lvl w:ilvl="1" w:tplc="100A0003" w:tentative="1">
+      <w:start w:val="1"/>
+      <w:numFmt w:val="bullet"/>
+      <w:lvlText w:val="o"/>
+      <w:lvlJc w:val="left"/>
+      <w:pPr>
+        <w:ind w:left="1440" w:hanging="360"/>
+      </w:pPr>
+      <w:rPr>
+        <w:rFonts w:ascii="Courier New" w:hAnsi="Courier New" w:cs="Courier New" w:hint="default"/>
+      </w:rPr>
+    </w:lvl>
+    <w:lvl w:ilvl="2" w:tplc="100A0005" w:tentative="1">
+      <w:start w:val="1"/>
+      <w:numFmt w:val="bullet"/>
+      <w:lvlText w:val=""/>
+      <w:lvlJc w:val="left"/>
+      <w:pPr>
+        <w:ind w:left="2160" w:hanging="360"/>
+      </w:pPr>
+      <w:rPr>
+        <w:rFonts w:ascii="Wingdings" w:hAnsi="Wingdings" w:hint="default"/>
+      </w:rPr>
+    </w:lvl>
+    <w:lvl w:ilvl="3" w:tplc="100A0001" w:tentative="1">
+      <w:start w:val="1"/>
+      <w:numFmt w:val="bullet"/>
+      <w:lvlText w:val=""/>
+      <w:lvlJc w:val="left"/>
+      <w:pPr>
+        <w:ind w:left="2880" w:hanging="360"/>
+      </w:pPr>
+      <w:rPr>
+        <w:rFonts w:ascii="Symbol" w:hAnsi="Symbol" w:hint="default"/>
+      </w:rPr>
+    </w:lvl>
+    <w:lvl w:ilvl="4" w:tplc="100A0003" w:tentative="1">
+      <w:start w:val="1"/>
+      <w:numFmt w:val="bullet"/>
+      <w:lvlText w:val="o"/>
+      <w:lvlJc w:val="left"/>
+      <w:pPr>
+        <w:ind w:left="3600" w:hanging="360"/>
+      </w:pPr>
+      <w:rPr>
+        <w:rFonts w:ascii="Courier New" w:hAnsi="Courier New" w:cs="Courier New" w:hint="default"/>
+      </w:rPr>
+    </w:lvl>
+    <w:lvl w:ilvl="5" w:tplc="100A0005" w:tentative="1">
+      <w:start w:val="1"/>
+      <w:numFmt w:val="bullet"/>
+      <w:lvlText w:val=""/>
+      <w:lvlJc w:val="left"/>
+      <w:pPr>
+        <w:ind w:left="4320" w:hanging="360"/>
+      </w:pPr>
+      <w:rPr>
+        <w:rFonts w:ascii="Wingdings" w:hAnsi="Wingdings" w:hint="default"/>
+      </w:rPr>
+    </w:lvl>
+    <w:lvl w:ilvl="6" w:tplc="100A0001" w:tentative="1">
+      <w:start w:val="1"/>
+      <w:numFmt w:val="bullet"/>
+      <w:lvlText w:val=""/>
+      <w:lvlJc w:val="left"/>
+      <w:pPr>
+        <w:ind w:left="5040" w:hanging="360"/>
+      </w:pPr>
+      <w:rPr>
+        <w:rFonts w:ascii="Symbol" w:hAnsi="Symbol" w:hint="default"/>
+      </w:rPr>
+    </w:lvl>
+    <w:lvl w:ilvl="7" w:tplc="100A0003" w:tentative="1">
+      <w:start w:val="1"/>
+      <w:numFmt w:val="bullet"/>
+      <w:lvlText w:val="o"/>
+      <w:lvlJc w:val="left"/>
+      <w:pPr>
+        <w:ind w:left="5760" w:hanging="360"/>
+      </w:pPr>
+      <w:rPr>
+        <w:rFonts w:ascii="Courier New" w:hAnsi="Courier New" w:cs="Courier New" w:hint="default"/>
+      </w:rPr>
+    </w:lvl>
+    <w:lvl w:ilvl="8" w:tplc="100A0005" w:tentative="1">
+      <w:start w:val="1"/>
+      <w:numFmt w:val="bullet"/>
+      <w:lvlText w:val=""/>
+      <w:lvlJc w:val="left"/>
+      <w:pPr>
+        <w:ind w:left="6480" w:hanging="360"/>
+      </w:pPr>
+      <w:rPr>
+        <w:rFonts w:ascii="Wingdings" w:hAnsi="Wingdings" w:hint="default"/>
+      </w:rPr>
+    </w:lvl>
+  </w:abstractNum>
+  <w:abstractNum w:abstractNumId="2" w15:restartNumberingAfterBreak="0">
+    <w:nsid w:val="70F077F4"/>
+    <w:multiLevelType w:val="hybridMultilevel"/>
+    <w:tmpl w:val="24F88F80"/>
+    <w:lvl w:ilvl="0" w:tplc="100A0001">
+      <w:start w:val="1"/>
+      <w:numFmt w:val="bullet"/>
+      <w:lvlText w:val=""/>
+      <w:lvlJc w:val="left"/>
+      <w:pPr>
+        <w:ind w:left="720" w:hanging="360"/>
+      </w:pPr>
+      <w:rPr>
+        <w:rFonts w:ascii="Symbol" w:hAnsi="Symbol" w:hint="default"/>
+      </w:rPr>
+    </w:lvl>
+    <w:lvl w:ilvl="1" w:tplc="100A0003">
+      <w:start w:val="1"/>
+      <w:numFmt w:val="bullet"/>
+      <w:lvlText w:val="o"/>
+      <w:lvlJc w:val="left"/>
+      <w:pPr>
+        <w:ind w:left="1440" w:hanging="360"/>
+      </w:pPr>
+      <w:rPr>
+        <w:rFonts w:ascii="Courier New" w:hAnsi="Courier New" w:cs="Courier New" w:hint="default"/>
+      </w:rPr>
+    </w:lvl>
+    <w:lvl w:ilvl="2" w:tplc="100A0005" w:tentative="1">
+      <w:start w:val="1"/>
+      <w:numFmt w:val="bullet"/>
+      <w:lvlText w:val=""/>
+      <w:lvlJc w:val="left"/>
+      <w:pPr>
+        <w:ind w:left="2160" w:hanging="360"/>
+      </w:pPr>
+      <w:rPr>
+        <w:rFonts w:ascii="Wingdings" w:hAnsi="Wingdings" w:hint="default"/>
+      </w:rPr>
+    </w:lvl>
+    <w:lvl w:ilvl="3" w:tplc="100A0001" w:tentative="1">
+      <w:start w:val="1"/>
+      <w:numFmt w:val="bullet"/>
+      <w:lvlText w:val=""/>
+      <w:lvlJc w:val="left"/>
+      <w:pPr>
+        <w:ind w:left="2880" w:hanging="360"/>
+      </w:pPr>
+      <w:rPr>
+        <w:rFonts w:ascii="Symbol" w:hAnsi="Symbol" w:hint="default"/>
+      </w:rPr>
+    </w:lvl>
+    <w:lvl w:ilvl="4" w:tplc="100A0003" w:tentative="1">
+      <w:start w:val="1"/>
+      <w:numFmt w:val="bullet"/>
+      <w:lvlText w:val="o"/>
+      <w:lvlJc w:val="left"/>
+      <w:pPr>
+        <w:ind w:left="3600" w:hanging="360"/>
+      </w:pPr>
+      <w:rPr>
+        <w:rFonts w:ascii="Courier New" w:hAnsi="Courier New" w:cs="Courier New" w:hint="default"/>
+      </w:rPr>
+    </w:lvl>
+    <w:lvl w:ilvl="5" w:tplc="100A0005" w:tentative="1">
+      <w:start w:val="1"/>
+      <w:numFmt w:val="bullet"/>
+      <w:lvlText w:val=""/>
+      <w:lvlJc w:val="left"/>
+      <w:pPr>
+        <w:ind w:left="4320" w:hanging="360"/>
+      </w:pPr>
+      <w:rPr>
+        <w:rFonts w:ascii="Wingdings" w:hAnsi="Wingdings" w:hint="default"/>
+      </w:rPr>
+    </w:lvl>
+    <w:lvl w:ilvl="6" w:tplc="100A0001" w:tentative="1">
+      <w:start w:val="1"/>
+      <w:numFmt w:val="bullet"/>
+      <w:lvlText w:val=""/>
+      <w:lvlJc w:val="left"/>
+      <w:pPr>
+        <w:ind w:left="5040" w:hanging="360"/>
+      </w:pPr>
+      <w:rPr>
+        <w:rFonts w:ascii="Symbol" w:hAnsi="Symbol" w:hint="default"/>
+      </w:rPr>
+    </w:lvl>
+    <w:lvl w:ilvl="7" w:tplc="100A0003" w:tentative="1">
+      <w:start w:val="1"/>
+      <w:numFmt w:val="bullet"/>
+      <w:lvlText w:val="o"/>
+      <w:lvlJc w:val="left"/>
+      <w:pPr>
+        <w:ind w:left="5760" w:hanging="360"/>
+      </w:pPr>
+      <w:rPr>
+        <w:rFonts w:ascii="Courier New" w:hAnsi="Courier New" w:cs="Courier New" w:hint="default"/>
+      </w:rPr>
+    </w:lvl>
+    <w:lvl w:ilvl="8" w:tplc="100A0005" w:tentative="1">
+      <w:start w:val="1"/>
+      <w:numFmt w:val="bullet"/>
+      <w:lvlText w:val=""/>
+      <w:lvlJc w:val="left"/>
+      <w:pPr>
+        <w:ind w:left="6480" w:hanging="360"/>
+      </w:pPr>
+      <w:rPr>
+        <w:rFonts w:ascii="Wingdings" w:hAnsi="Wingdings" w:hint="default"/>
+      </w:rPr>
+    </w:lvl>
+  </w:abstractNum>
+  <w:abstractNum w:abstractNumId="3" w15:restartNumberingAfterBreak="0">
+    <w:nsid w:val="78BE53F4"/>
+    <w:multiLevelType w:val="hybridMultilevel"/>
+    <w:tmpl w:val="114AA51C"/>
+    <w:lvl w:ilvl="0" w:tplc="100A0001">
+      <w:start w:val="1"/>
+      <w:numFmt w:val="bullet"/>
+      <w:lvlText w:val=""/>
+      <w:lvlJc w:val="left"/>
+      <w:pPr>
+        <w:ind w:left="720" w:hanging="360"/>
+      </w:pPr>
+      <w:rPr>
+        <w:rFonts w:ascii="Symbol" w:hAnsi="Symbol" w:hint="default"/>
+      </w:rPr>
+    </w:lvl>
+    <w:lvl w:ilvl="1" w:tplc="100A0003" w:tentative="1">
+      <w:start w:val="1"/>
+      <w:numFmt w:val="bullet"/>
+      <w:lvlText w:val="o"/>
+      <w:lvlJc w:val="left"/>
+      <w:pPr>
+        <w:ind w:left="1440" w:hanging="360"/>
+      </w:pPr>
+      <w:rPr>
+        <w:rFonts w:ascii="Courier New" w:hAnsi="Courier New" w:cs="Courier New" w:hint="default"/>
+      </w:rPr>
+    </w:lvl>
+    <w:lvl w:ilvl="2" w:tplc="100A0005" w:tentative="1">
+      <w:start w:val="1"/>
+      <w:numFmt w:val="bullet"/>
+      <w:lvlText w:val=""/>
+      <w:lvlJc w:val="left"/>
+      <w:pPr>
+        <w:ind w:left="2160" w:hanging="360"/>
+      </w:pPr>
+      <w:rPr>
+        <w:rFonts w:ascii="Wingdings" w:hAnsi="Wingdings" w:hint="default"/>
+      </w:rPr>
+    </w:lvl>
+    <w:lvl w:ilvl="3" w:tplc="100A0001" w:tentative="1">
+      <w:start w:val="1"/>
+      <w:numFmt w:val="bullet"/>
+      <w:lvlText w:val=""/>
+      <w:lvlJc w:val="left"/>
+      <w:pPr>
+        <w:ind w:left="2880" w:hanging="360"/>
+      </w:pPr>
+      <w:rPr>
+        <w:rFonts w:ascii="Symbol" w:hAnsi="Symbol" w:hint="default"/>
+      </w:rPr>
+    </w:lvl>
+    <w:lvl w:ilvl="4" w:tplc="100A0003" w:tentative="1">
+      <w:start w:val="1"/>
+      <w:numFmt w:val="bullet"/>
+      <w:lvlText w:val="o"/>
+      <w:lvlJc w:val="left"/>
+      <w:pPr>
+        <w:ind w:left="3600" w:hanging="360"/>
+      </w:pPr>
+      <w:rPr>
+        <w:rFonts w:ascii="Courier New" w:hAnsi="Courier New" w:cs="Courier New" w:hint="default"/>
+      </w:rPr>
+    </w:lvl>
+    <w:lvl w:ilvl="5" w:tplc="100A0005" w:tentative="1">
+      <w:start w:val="1"/>
+      <w:numFmt w:val="bullet"/>
+      <w:lvlText w:val=""/>
+      <w:lvlJc w:val="left"/>
+      <w:pPr>
+        <w:ind w:left="4320" w:hanging="360"/>
+      </w:pPr>
+      <w:rPr>
+        <w:rFonts w:ascii="Wingdings" w:hAnsi="Wingdings" w:hint="default"/>
+      </w:rPr>
+    </w:lvl>
+    <w:lvl w:ilvl="6" w:tplc="100A0001" w:tentative="1">
+      <w:start w:val="1"/>
+      <w:numFmt w:val="bullet"/>
+      <w:lvlText w:val=""/>
+      <w:lvlJc w:val="left"/>
+      <w:pPr>
+        <w:ind w:left="5040" w:hanging="360"/>
+      </w:pPr>
+      <w:rPr>
+        <w:rFonts w:ascii="Symbol" w:hAnsi="Symbol" w:hint="default"/>
+      </w:rPr>
+    </w:lvl>
+    <w:lvl w:ilvl="7" w:tplc="100A0003" w:tentative="1">
+      <w:start w:val="1"/>
+      <w:numFmt w:val="bullet"/>
+      <w:lvlText w:val="o"/>
+      <w:lvlJc w:val="left"/>
+      <w:pPr>
+        <w:ind w:left="5760" w:hanging="360"/>
+      </w:pPr>
+      <w:rPr>
+        <w:rFonts w:ascii="Courier New" w:hAnsi="Courier New" w:cs="Courier New" w:hint="default"/>
+      </w:rPr>
+    </w:lvl>
+    <w:lvl w:ilvl="8" w:tplc="100A0005" w:tentative="1">
+      <w:start w:val="1"/>
+      <w:numFmt w:val="bullet"/>
+      <w:lvlText w:val=""/>
+      <w:lvlJc w:val="left"/>
+      <w:pPr>
+        <w:ind w:left="6480" w:hanging="360"/>
+      </w:pPr>
+      <w:rPr>
+        <w:rFonts w:ascii="Wingdings" w:hAnsi="Wingdings" w:hint="default"/>
+      </w:rPr>
+    </w:lvl>
+  </w:abstractNum>
+  <w:abstractNum w:abstractNumId="4" w15:restartNumberingAfterBreak="0">
     <w:nsid w:val="7F3865DC"/>
     <w:multiLevelType w:val="hybridMultilevel"/>
     <w:tmpl w:val="094CE770"/>
@@ -1946,7 +3605,19 @@
     </w:lvl>
   </w:abstractNum>
   <w:num w:numId="1">
+    <w:abstractNumId w:val="4"/>
+  </w:num>
+  <w:num w:numId="2">
+    <w:abstractNumId w:val="1"/>
+  </w:num>
+  <w:num w:numId="3">
+    <w:abstractNumId w:val="3"/>
+  </w:num>
+  <w:num w:numId="4">
     <w:abstractNumId w:val="0"/>
+  </w:num>
+  <w:num w:numId="5">
+    <w:abstractNumId w:val="2"/>
   </w:num>
 </w:numbering>
 </file>
@@ -2392,6 +4063,50 @@
       <w:szCs w:val="26"/>
     </w:rPr>
   </w:style>
+  <w:style w:type="paragraph" w:styleId="Heading3">
+    <w:name w:val="heading 3"/>
+    <w:basedOn w:val="Normal"/>
+    <w:next w:val="Normal"/>
+    <w:link w:val="Heading3Char"/>
+    <w:uiPriority w:val="9"/>
+    <w:unhideWhenUsed/>
+    <w:qFormat/>
+    <w:rsid w:val="00337564"/>
+    <w:pPr>
+      <w:keepNext/>
+      <w:keepLines/>
+      <w:spacing w:before="40" w:after="0"/>
+      <w:outlineLvl w:val="2"/>
+    </w:pPr>
+    <w:rPr>
+      <w:rFonts w:asciiTheme="majorHAnsi" w:eastAsiaTheme="majorEastAsia" w:hAnsiTheme="majorHAnsi" w:cstheme="majorBidi"/>
+      <w:color w:val="1F3763" w:themeColor="accent1" w:themeShade="7F"/>
+      <w:sz w:val="24"/>
+      <w:szCs w:val="24"/>
+    </w:rPr>
+  </w:style>
+  <w:style w:type="paragraph" w:styleId="Heading4">
+    <w:name w:val="heading 4"/>
+    <w:basedOn w:val="Normal"/>
+    <w:next w:val="Normal"/>
+    <w:link w:val="Heading4Char"/>
+    <w:uiPriority w:val="9"/>
+    <w:unhideWhenUsed/>
+    <w:qFormat/>
+    <w:rsid w:val="007C0C6E"/>
+    <w:pPr>
+      <w:keepNext/>
+      <w:keepLines/>
+      <w:spacing w:before="40" w:after="0"/>
+      <w:outlineLvl w:val="3"/>
+    </w:pPr>
+    <w:rPr>
+      <w:rFonts w:asciiTheme="majorHAnsi" w:eastAsiaTheme="majorEastAsia" w:hAnsiTheme="majorHAnsi" w:cstheme="majorBidi"/>
+      <w:i/>
+      <w:iCs/>
+      <w:color w:val="2F5496" w:themeColor="accent1" w:themeShade="BF"/>
+    </w:rPr>
+  </w:style>
   <w:style w:type="character" w:default="1" w:styleId="DefaultParagraphFont">
     <w:name w:val="Default Paragraph Font"/>
     <w:uiPriority w:val="1"/>
@@ -2565,6 +4280,45 @@
       <w:b/>
       <w:bCs/>
     </w:rPr>
+  </w:style>
+  <w:style w:type="character" w:customStyle="1" w:styleId="Heading3Char">
+    <w:name w:val="Heading 3 Char"/>
+    <w:basedOn w:val="DefaultParagraphFont"/>
+    <w:link w:val="Heading3"/>
+    <w:uiPriority w:val="9"/>
+    <w:rsid w:val="00337564"/>
+    <w:rPr>
+      <w:rFonts w:asciiTheme="majorHAnsi" w:eastAsiaTheme="majorEastAsia" w:hAnsiTheme="majorHAnsi" w:cstheme="majorBidi"/>
+      <w:color w:val="1F3763" w:themeColor="accent1" w:themeShade="7F"/>
+      <w:sz w:val="24"/>
+      <w:szCs w:val="24"/>
+    </w:rPr>
+  </w:style>
+  <w:style w:type="character" w:customStyle="1" w:styleId="Heading4Char">
+    <w:name w:val="Heading 4 Char"/>
+    <w:basedOn w:val="DefaultParagraphFont"/>
+    <w:link w:val="Heading4"/>
+    <w:uiPriority w:val="9"/>
+    <w:rsid w:val="007C0C6E"/>
+    <w:rPr>
+      <w:rFonts w:asciiTheme="majorHAnsi" w:eastAsiaTheme="majorEastAsia" w:hAnsiTheme="majorHAnsi" w:cstheme="majorBidi"/>
+      <w:i/>
+      <w:iCs/>
+      <w:color w:val="2F5496" w:themeColor="accent1" w:themeShade="BF"/>
+    </w:rPr>
+  </w:style>
+  <w:style w:type="paragraph" w:styleId="TOC3">
+    <w:name w:val="toc 3"/>
+    <w:basedOn w:val="Normal"/>
+    <w:next w:val="Normal"/>
+    <w:autoRedefine/>
+    <w:uiPriority w:val="39"/>
+    <w:unhideWhenUsed/>
+    <w:rsid w:val="00897F1E"/>
+    <w:pPr>
+      <w:spacing w:after="100"/>
+      <w:ind w:left="440"/>
+    </w:pPr>
   </w:style>
 </w:styles>
 </file>
@@ -2835,7 +4589,7 @@
 </file>
 
 <file path=customXml/itemProps1.xml><?xml version="1.0" encoding="utf-8"?>
-<ds:datastoreItem xmlns:ds="http://schemas.openxmlformats.org/officeDocument/2006/customXml" ds:itemID="{56B7E07B-7168-48A2-9A7B-19F6E4413F79}">
+<ds:datastoreItem xmlns:ds="http://schemas.openxmlformats.org/officeDocument/2006/customXml" ds:itemID="{4C172E97-18B0-4C50-9E17-56CAB7C8D51D}">
   <ds:schemaRefs>
     <ds:schemaRef ds:uri="http://schemas.openxmlformats.org/officeDocument/2006/bibliography"/>
   </ds:schemaRefs>

</xml_diff>

<commit_message>
Casos de Uso Actualizado DFD Completados
</commit_message>
<xml_diff>
--- a/Proyecto Final.docx
+++ b/Proyecto Final.docx
@@ -145,7 +145,7 @@
           <w:r>
             <w:fldChar w:fldCharType="separate"/>
           </w:r>
-          <w:hyperlink w:anchor="_Toc515204321" w:history="1">
+          <w:hyperlink w:anchor="_Toc515221538" w:history="1">
             <w:r>
               <w:rPr>
                 <w:rStyle w:val="Hyperlink"/>
@@ -172,7 +172,7 @@
                 <w:noProof/>
                 <w:webHidden/>
               </w:rPr>
-              <w:instrText xml:space="preserve"> PAGEREF _Toc515204321 \h </w:instrText>
+              <w:instrText xml:space="preserve"> PAGEREF _Toc515221538 \h </w:instrText>
             </w:r>
             <w:r>
               <w:rPr>
@@ -215,7 +215,7 @@
               <w:lang w:eastAsia="es-GT"/>
             </w:rPr>
           </w:pPr>
-          <w:hyperlink w:anchor="_Toc515204322" w:history="1">
+          <w:hyperlink w:anchor="_Toc515221539" w:history="1">
             <w:r>
               <w:rPr>
                 <w:rStyle w:val="Hyperlink"/>
@@ -242,7 +242,7 @@
                 <w:noProof/>
                 <w:webHidden/>
               </w:rPr>
-              <w:instrText xml:space="preserve"> PAGEREF _Toc515204322 \h </w:instrText>
+              <w:instrText xml:space="preserve"> PAGEREF _Toc515221539 \h </w:instrText>
             </w:r>
             <w:r>
               <w:rPr>
@@ -285,7 +285,7 @@
               <w:lang w:eastAsia="es-GT"/>
             </w:rPr>
           </w:pPr>
-          <w:hyperlink w:anchor="_Toc515204323" w:history="1">
+          <w:hyperlink w:anchor="_Toc515221540" w:history="1">
             <w:r>
               <w:rPr>
                 <w:rStyle w:val="Hyperlink"/>
@@ -312,7 +312,7 @@
                 <w:noProof/>
                 <w:webHidden/>
               </w:rPr>
-              <w:instrText xml:space="preserve"> PAGEREF _Toc515204323 \h </w:instrText>
+              <w:instrText xml:space="preserve"> PAGEREF _Toc515221540 \h </w:instrText>
             </w:r>
             <w:r>
               <w:rPr>
@@ -355,7 +355,7 @@
               <w:lang w:eastAsia="es-GT"/>
             </w:rPr>
           </w:pPr>
-          <w:hyperlink w:anchor="_Toc515204324" w:history="1">
+          <w:hyperlink w:anchor="_Toc515221541" w:history="1">
             <w:r>
               <w:rPr>
                 <w:rStyle w:val="Hyperlink"/>
@@ -382,7 +382,7 @@
                 <w:noProof/>
                 <w:webHidden/>
               </w:rPr>
-              <w:instrText xml:space="preserve"> PAGEREF _Toc515204324 \h </w:instrText>
+              <w:instrText xml:space="preserve"> PAGEREF _Toc515221541 \h </w:instrText>
             </w:r>
             <w:r>
               <w:rPr>
@@ -425,7 +425,7 @@
               <w:lang w:eastAsia="es-GT"/>
             </w:rPr>
           </w:pPr>
-          <w:hyperlink w:anchor="_Toc515204325" w:history="1">
+          <w:hyperlink w:anchor="_Toc515221542" w:history="1">
             <w:r>
               <w:rPr>
                 <w:rStyle w:val="Hyperlink"/>
@@ -452,7 +452,7 @@
                 <w:noProof/>
                 <w:webHidden/>
               </w:rPr>
-              <w:instrText xml:space="preserve"> PAGEREF _Toc515204325 \h </w:instrText>
+              <w:instrText xml:space="preserve"> PAGEREF _Toc515221542 \h </w:instrText>
             </w:r>
             <w:r>
               <w:rPr>
@@ -495,7 +495,7 @@
               <w:lang w:eastAsia="es-GT"/>
             </w:rPr>
           </w:pPr>
-          <w:hyperlink w:anchor="_Toc515204326" w:history="1">
+          <w:hyperlink w:anchor="_Toc515221543" w:history="1">
             <w:r>
               <w:rPr>
                 <w:rStyle w:val="Hyperlink"/>
@@ -522,7 +522,7 @@
                 <w:noProof/>
                 <w:webHidden/>
               </w:rPr>
-              <w:instrText xml:space="preserve"> PAGEREF _Toc515204326 \h </w:instrText>
+              <w:instrText xml:space="preserve"> PAGEREF _Toc515221543 \h </w:instrText>
             </w:r>
             <w:r>
               <w:rPr>
@@ -565,7 +565,7 @@
               <w:lang w:eastAsia="es-GT"/>
             </w:rPr>
           </w:pPr>
-          <w:hyperlink w:anchor="_Toc515204327" w:history="1">
+          <w:hyperlink w:anchor="_Toc515221544" w:history="1">
             <w:r>
               <w:rPr>
                 <w:rStyle w:val="Hyperlink"/>
@@ -592,7 +592,7 @@
                 <w:noProof/>
                 <w:webHidden/>
               </w:rPr>
-              <w:instrText xml:space="preserve"> PAGEREF _Toc515204327 \h </w:instrText>
+              <w:instrText xml:space="preserve"> PAGEREF _Toc515221544 \h </w:instrText>
             </w:r>
             <w:r>
               <w:rPr>
@@ -635,7 +635,7 @@
               <w:lang w:eastAsia="es-GT"/>
             </w:rPr>
           </w:pPr>
-          <w:hyperlink w:anchor="_Toc515204328" w:history="1">
+          <w:hyperlink w:anchor="_Toc515221545" w:history="1">
             <w:r>
               <w:rPr>
                 <w:rStyle w:val="Hyperlink"/>
@@ -662,7 +662,7 @@
                 <w:noProof/>
                 <w:webHidden/>
               </w:rPr>
-              <w:instrText xml:space="preserve"> PAGEREF _Toc515204328 \h </w:instrText>
+              <w:instrText xml:space="preserve"> PAGEREF _Toc515221545 \h </w:instrText>
             </w:r>
             <w:r>
               <w:rPr>
@@ -705,7 +705,7 @@
               <w:lang w:eastAsia="es-GT"/>
             </w:rPr>
           </w:pPr>
-          <w:hyperlink w:anchor="_Toc515204329" w:history="1">
+          <w:hyperlink w:anchor="_Toc515221546" w:history="1">
             <w:r>
               <w:rPr>
                 <w:rStyle w:val="Hyperlink"/>
@@ -732,7 +732,7 @@
                 <w:noProof/>
                 <w:webHidden/>
               </w:rPr>
-              <w:instrText xml:space="preserve"> PAGEREF _Toc515204329 \h </w:instrText>
+              <w:instrText xml:space="preserve"> PAGEREF _Toc515221546 \h </w:instrText>
             </w:r>
             <w:r>
               <w:rPr>
@@ -775,7 +775,7 @@
               <w:lang w:eastAsia="es-GT"/>
             </w:rPr>
           </w:pPr>
-          <w:hyperlink w:anchor="_Toc515204330" w:history="1">
+          <w:hyperlink w:anchor="_Toc515221547" w:history="1">
             <w:r>
               <w:rPr>
                 <w:rStyle w:val="Hyperlink"/>
@@ -802,7 +802,7 @@
                 <w:noProof/>
                 <w:webHidden/>
               </w:rPr>
-              <w:instrText xml:space="preserve"> PAGEREF _Toc515204330 \h </w:instrText>
+              <w:instrText xml:space="preserve"> PAGEREF _Toc515221547 \h </w:instrText>
             </w:r>
             <w:r>
               <w:rPr>
@@ -845,7 +845,7 @@
               <w:lang w:eastAsia="es-GT"/>
             </w:rPr>
           </w:pPr>
-          <w:hyperlink w:anchor="_Toc515204331" w:history="1">
+          <w:hyperlink w:anchor="_Toc515221548" w:history="1">
             <w:r>
               <w:rPr>
                 <w:rStyle w:val="Hyperlink"/>
@@ -872,7 +872,7 @@
                 <w:noProof/>
                 <w:webHidden/>
               </w:rPr>
-              <w:instrText xml:space="preserve"> PAGEREF _Toc515204331 \h </w:instrText>
+              <w:instrText xml:space="preserve"> PAGEREF _Toc515221548 \h </w:instrText>
             </w:r>
             <w:r>
               <w:rPr>
@@ -915,7 +915,7 @@
               <w:lang w:eastAsia="es-GT"/>
             </w:rPr>
           </w:pPr>
-          <w:hyperlink w:anchor="_Toc515204332" w:history="1">
+          <w:hyperlink w:anchor="_Toc515221549" w:history="1">
             <w:r>
               <w:rPr>
                 <w:rStyle w:val="Hyperlink"/>
@@ -942,7 +942,7 @@
                 <w:noProof/>
                 <w:webHidden/>
               </w:rPr>
-              <w:instrText xml:space="preserve"> PAGEREF _Toc515204332 \h </w:instrText>
+              <w:instrText xml:space="preserve"> PAGEREF _Toc515221549 \h </w:instrText>
             </w:r>
             <w:r>
               <w:rPr>
@@ -985,7 +985,7 @@
               <w:lang w:eastAsia="es-GT"/>
             </w:rPr>
           </w:pPr>
-          <w:hyperlink w:anchor="_Toc515204333" w:history="1">
+          <w:hyperlink w:anchor="_Toc515221550" w:history="1">
             <w:r>
               <w:rPr>
                 <w:rStyle w:val="Hyperlink"/>
@@ -1012,7 +1012,7 @@
                 <w:noProof/>
                 <w:webHidden/>
               </w:rPr>
-              <w:instrText xml:space="preserve"> PAGEREF _Toc515204333 \h </w:instrText>
+              <w:instrText xml:space="preserve"> PAGEREF _Toc515221550 \h </w:instrText>
             </w:r>
             <w:r>
               <w:rPr>
@@ -1032,7 +1032,7 @@
                 <w:noProof/>
                 <w:webHidden/>
               </w:rPr>
-              <w:t>5</w:t>
+              <w:t>4</w:t>
             </w:r>
             <w:r>
               <w:rPr>
@@ -1055,7 +1055,7 @@
               <w:lang w:eastAsia="es-GT"/>
             </w:rPr>
           </w:pPr>
-          <w:hyperlink w:anchor="_Toc515204334" w:history="1">
+          <w:hyperlink w:anchor="_Toc515221551" w:history="1">
             <w:r>
               <w:rPr>
                 <w:rStyle w:val="Hyperlink"/>
@@ -1082,7 +1082,7 @@
                 <w:noProof/>
                 <w:webHidden/>
               </w:rPr>
-              <w:instrText xml:space="preserve"> PAGEREF _Toc515204334 \h </w:instrText>
+              <w:instrText xml:space="preserve"> PAGEREF _Toc515221551 \h </w:instrText>
             </w:r>
             <w:r>
               <w:rPr>
@@ -1125,7 +1125,7 @@
               <w:lang w:eastAsia="es-GT"/>
             </w:rPr>
           </w:pPr>
-          <w:hyperlink w:anchor="_Toc515204335" w:history="1">
+          <w:hyperlink w:anchor="_Toc515221552" w:history="1">
             <w:r>
               <w:rPr>
                 <w:rStyle w:val="Hyperlink"/>
@@ -1152,7 +1152,7 @@
                 <w:noProof/>
                 <w:webHidden/>
               </w:rPr>
-              <w:instrText xml:space="preserve"> PAGEREF _Toc515204335 \h </w:instrText>
+              <w:instrText xml:space="preserve"> PAGEREF _Toc515221552 \h </w:instrText>
             </w:r>
             <w:r>
               <w:rPr>
@@ -1172,7 +1172,7 @@
                 <w:noProof/>
                 <w:webHidden/>
               </w:rPr>
-              <w:t>5</w:t>
+              <w:t>6</w:t>
             </w:r>
             <w:r>
               <w:rPr>
@@ -1195,7 +1195,7 @@
               <w:lang w:eastAsia="es-GT"/>
             </w:rPr>
           </w:pPr>
-          <w:hyperlink w:anchor="_Toc515204336" w:history="1">
+          <w:hyperlink w:anchor="_Toc515221553" w:history="1">
             <w:r>
               <w:rPr>
                 <w:rStyle w:val="Hyperlink"/>
@@ -1222,7 +1222,7 @@
                 <w:noProof/>
                 <w:webHidden/>
               </w:rPr>
-              <w:instrText xml:space="preserve"> PAGEREF _Toc515204336 \h </w:instrText>
+              <w:instrText xml:space="preserve"> PAGEREF _Toc515221553 \h </w:instrText>
             </w:r>
             <w:r>
               <w:rPr>
@@ -1242,7 +1242,7 @@
                 <w:noProof/>
                 <w:webHidden/>
               </w:rPr>
-              <w:t>5</w:t>
+              <w:t>6</w:t>
             </w:r>
             <w:r>
               <w:rPr>
@@ -1265,7 +1265,7 @@
               <w:lang w:eastAsia="es-GT"/>
             </w:rPr>
           </w:pPr>
-          <w:hyperlink w:anchor="_Toc515204337" w:history="1">
+          <w:hyperlink w:anchor="_Toc515221554" w:history="1">
             <w:r>
               <w:rPr>
                 <w:rStyle w:val="Hyperlink"/>
@@ -1292,7 +1292,7 @@
                 <w:noProof/>
                 <w:webHidden/>
               </w:rPr>
-              <w:instrText xml:space="preserve"> PAGEREF _Toc515204337 \h </w:instrText>
+              <w:instrText xml:space="preserve"> PAGEREF _Toc515221554 \h </w:instrText>
             </w:r>
             <w:r>
               <w:rPr>
@@ -1312,7 +1312,7 @@
                 <w:noProof/>
                 <w:webHidden/>
               </w:rPr>
-              <w:t>5</w:t>
+              <w:t>6</w:t>
             </w:r>
             <w:r>
               <w:rPr>
@@ -1335,7 +1335,7 @@
               <w:lang w:eastAsia="es-GT"/>
             </w:rPr>
           </w:pPr>
-          <w:hyperlink w:anchor="_Toc515204338" w:history="1">
+          <w:hyperlink w:anchor="_Toc515221555" w:history="1">
             <w:r>
               <w:rPr>
                 <w:rStyle w:val="Hyperlink"/>
@@ -1362,7 +1362,7 @@
                 <w:noProof/>
                 <w:webHidden/>
               </w:rPr>
-              <w:instrText xml:space="preserve"> PAGEREF _Toc515204338 \h </w:instrText>
+              <w:instrText xml:space="preserve"> PAGEREF _Toc515221555 \h </w:instrText>
             </w:r>
             <w:r>
               <w:rPr>
@@ -1382,7 +1382,7 @@
                 <w:noProof/>
                 <w:webHidden/>
               </w:rPr>
-              <w:t>5</w:t>
+              <w:t>6</w:t>
             </w:r>
             <w:r>
               <w:rPr>
@@ -1405,7 +1405,7 @@
               <w:lang w:eastAsia="es-GT"/>
             </w:rPr>
           </w:pPr>
-          <w:hyperlink w:anchor="_Toc515204339" w:history="1">
+          <w:hyperlink w:anchor="_Toc515221556" w:history="1">
             <w:r>
               <w:rPr>
                 <w:rStyle w:val="Hyperlink"/>
@@ -1432,7 +1432,7 @@
                 <w:noProof/>
                 <w:webHidden/>
               </w:rPr>
-              <w:instrText xml:space="preserve"> PAGEREF _Toc515204339 \h </w:instrText>
+              <w:instrText xml:space="preserve"> PAGEREF _Toc515221556 \h </w:instrText>
             </w:r>
             <w:r>
               <w:rPr>
@@ -1452,7 +1452,7 @@
                 <w:noProof/>
                 <w:webHidden/>
               </w:rPr>
-              <w:t>5</w:t>
+              <w:t>6</w:t>
             </w:r>
             <w:r>
               <w:rPr>
@@ -1475,7 +1475,7 @@
               <w:lang w:eastAsia="es-GT"/>
             </w:rPr>
           </w:pPr>
-          <w:hyperlink w:anchor="_Toc515204340" w:history="1">
+          <w:hyperlink w:anchor="_Toc515221557" w:history="1">
             <w:r>
               <w:rPr>
                 <w:rStyle w:val="Hyperlink"/>
@@ -1502,7 +1502,7 @@
                 <w:noProof/>
                 <w:webHidden/>
               </w:rPr>
-              <w:instrText xml:space="preserve"> PAGEREF _Toc515204340 \h </w:instrText>
+              <w:instrText xml:space="preserve"> PAGEREF _Toc515221557 \h </w:instrText>
             </w:r>
             <w:r>
               <w:rPr>
@@ -1522,7 +1522,7 @@
                 <w:noProof/>
                 <w:webHidden/>
               </w:rPr>
-              <w:t>5</w:t>
+              <w:t>6</w:t>
             </w:r>
             <w:r>
               <w:rPr>
@@ -1545,7 +1545,7 @@
               <w:lang w:eastAsia="es-GT"/>
             </w:rPr>
           </w:pPr>
-          <w:hyperlink w:anchor="_Toc515204341" w:history="1">
+          <w:hyperlink w:anchor="_Toc515221558" w:history="1">
             <w:r>
               <w:rPr>
                 <w:rStyle w:val="Hyperlink"/>
@@ -1572,7 +1572,7 @@
                 <w:noProof/>
                 <w:webHidden/>
               </w:rPr>
-              <w:instrText xml:space="preserve"> PAGEREF _Toc515204341 \h </w:instrText>
+              <w:instrText xml:space="preserve"> PAGEREF _Toc515221558 \h </w:instrText>
             </w:r>
             <w:r>
               <w:rPr>
@@ -1592,7 +1592,7 @@
                 <w:noProof/>
                 <w:webHidden/>
               </w:rPr>
-              <w:t>5</w:t>
+              <w:t>6</w:t>
             </w:r>
             <w:r>
               <w:rPr>
@@ -1615,7 +1615,7 @@
               <w:lang w:eastAsia="es-GT"/>
             </w:rPr>
           </w:pPr>
-          <w:hyperlink w:anchor="_Toc515204342" w:history="1">
+          <w:hyperlink w:anchor="_Toc515221559" w:history="1">
             <w:r>
               <w:rPr>
                 <w:rStyle w:val="Hyperlink"/>
@@ -1642,7 +1642,7 @@
                 <w:noProof/>
                 <w:webHidden/>
               </w:rPr>
-              <w:instrText xml:space="preserve"> PAGEREF _Toc515204342 \h </w:instrText>
+              <w:instrText xml:space="preserve"> PAGEREF _Toc515221559 \h </w:instrText>
             </w:r>
             <w:r>
               <w:rPr>
@@ -1662,7 +1662,7 @@
                 <w:noProof/>
                 <w:webHidden/>
               </w:rPr>
-              <w:t>5</w:t>
+              <w:t>6</w:t>
             </w:r>
             <w:r>
               <w:rPr>
@@ -1685,7 +1685,7 @@
               <w:lang w:eastAsia="es-GT"/>
             </w:rPr>
           </w:pPr>
-          <w:hyperlink w:anchor="_Toc515204343" w:history="1">
+          <w:hyperlink w:anchor="_Toc515221560" w:history="1">
             <w:r>
               <w:rPr>
                 <w:rStyle w:val="Hyperlink"/>
@@ -1712,7 +1712,7 @@
                 <w:noProof/>
                 <w:webHidden/>
               </w:rPr>
-              <w:instrText xml:space="preserve"> PAGEREF _Toc515204343 \h </w:instrText>
+              <w:instrText xml:space="preserve"> PAGEREF _Toc515221560 \h </w:instrText>
             </w:r>
             <w:r>
               <w:rPr>
@@ -1732,7 +1732,7 @@
                 <w:noProof/>
                 <w:webHidden/>
               </w:rPr>
-              <w:t>5</w:t>
+              <w:t>6</w:t>
             </w:r>
             <w:r>
               <w:rPr>
@@ -1755,7 +1755,7 @@
               <w:lang w:eastAsia="es-GT"/>
             </w:rPr>
           </w:pPr>
-          <w:hyperlink w:anchor="_Toc515204344" w:history="1">
+          <w:hyperlink w:anchor="_Toc515221561" w:history="1">
             <w:r>
               <w:rPr>
                 <w:rStyle w:val="Hyperlink"/>
@@ -1782,7 +1782,7 @@
                 <w:noProof/>
                 <w:webHidden/>
               </w:rPr>
-              <w:instrText xml:space="preserve"> PAGEREF _Toc515204344 \h </w:instrText>
+              <w:instrText xml:space="preserve"> PAGEREF _Toc515221561 \h </w:instrText>
             </w:r>
             <w:r>
               <w:rPr>
@@ -1802,7 +1802,7 @@
                 <w:noProof/>
                 <w:webHidden/>
               </w:rPr>
-              <w:t>5</w:t>
+              <w:t>6</w:t>
             </w:r>
             <w:r>
               <w:rPr>
@@ -1825,7 +1825,7 @@
               <w:lang w:eastAsia="es-GT"/>
             </w:rPr>
           </w:pPr>
-          <w:hyperlink w:anchor="_Toc515204345" w:history="1">
+          <w:hyperlink w:anchor="_Toc515221562" w:history="1">
             <w:r>
               <w:rPr>
                 <w:rStyle w:val="Hyperlink"/>
@@ -1852,7 +1852,7 @@
                 <w:noProof/>
                 <w:webHidden/>
               </w:rPr>
-              <w:instrText xml:space="preserve"> PAGEREF _Toc515204345 \h </w:instrText>
+              <w:instrText xml:space="preserve"> PAGEREF _Toc515221562 \h </w:instrText>
             </w:r>
             <w:r>
               <w:rPr>
@@ -1872,7 +1872,7 @@
                 <w:noProof/>
                 <w:webHidden/>
               </w:rPr>
-              <w:t>5</w:t>
+              <w:t>6</w:t>
             </w:r>
             <w:r>
               <w:rPr>
@@ -1895,7 +1895,7 @@
               <w:lang w:eastAsia="es-GT"/>
             </w:rPr>
           </w:pPr>
-          <w:hyperlink w:anchor="_Toc515204346" w:history="1">
+          <w:hyperlink w:anchor="_Toc515221563" w:history="1">
             <w:r>
               <w:rPr>
                 <w:rStyle w:val="Hyperlink"/>
@@ -1922,7 +1922,7 @@
                 <w:noProof/>
                 <w:webHidden/>
               </w:rPr>
-              <w:instrText xml:space="preserve"> PAGEREF _Toc515204346 \h </w:instrText>
+              <w:instrText xml:space="preserve"> PAGEREF _Toc515221563 \h </w:instrText>
             </w:r>
             <w:r>
               <w:rPr>
@@ -1942,7 +1942,7 @@
                 <w:noProof/>
                 <w:webHidden/>
               </w:rPr>
-              <w:t>5</w:t>
+              <w:t>6</w:t>
             </w:r>
             <w:r>
               <w:rPr>
@@ -1965,7 +1965,7 @@
               <w:lang w:eastAsia="es-GT"/>
             </w:rPr>
           </w:pPr>
-          <w:hyperlink w:anchor="_Toc515204347" w:history="1">
+          <w:hyperlink w:anchor="_Toc515221564" w:history="1">
             <w:r>
               <w:rPr>
                 <w:rStyle w:val="Hyperlink"/>
@@ -1992,7 +1992,7 @@
                 <w:noProof/>
                 <w:webHidden/>
               </w:rPr>
-              <w:instrText xml:space="preserve"> PAGEREF _Toc515204347 \h </w:instrText>
+              <w:instrText xml:space="preserve"> PAGEREF _Toc515221564 \h </w:instrText>
             </w:r>
             <w:r>
               <w:rPr>
@@ -2012,7 +2012,7 @@
                 <w:noProof/>
                 <w:webHidden/>
               </w:rPr>
-              <w:t>5</w:t>
+              <w:t>6</w:t>
             </w:r>
             <w:r>
               <w:rPr>
@@ -2035,7 +2035,7 @@
               <w:lang w:eastAsia="es-GT"/>
             </w:rPr>
           </w:pPr>
-          <w:hyperlink w:anchor="_Toc515204348" w:history="1">
+          <w:hyperlink w:anchor="_Toc515221565" w:history="1">
             <w:r>
               <w:rPr>
                 <w:rStyle w:val="Hyperlink"/>
@@ -2062,7 +2062,7 @@
                 <w:noProof/>
                 <w:webHidden/>
               </w:rPr>
-              <w:instrText xml:space="preserve"> PAGEREF _Toc515204348 \h </w:instrText>
+              <w:instrText xml:space="preserve"> PAGEREF _Toc515221565 \h </w:instrText>
             </w:r>
             <w:r>
               <w:rPr>
@@ -2082,7 +2082,7 @@
                 <w:noProof/>
                 <w:webHidden/>
               </w:rPr>
-              <w:t>5</w:t>
+              <w:t>6</w:t>
             </w:r>
             <w:r>
               <w:rPr>
@@ -2109,7 +2109,7 @@
       <w:pPr>
         <w:pStyle w:val="Heading1"/>
       </w:pPr>
-      <w:bookmarkStart w:id="0" w:name="_Toc515204321"/>
+      <w:bookmarkStart w:id="0" w:name="_Toc515221538"/>
       <w:r>
         <w:t>Introducción</w:t>
       </w:r>
@@ -2176,7 +2176,7 @@
       <w:pPr>
         <w:pStyle w:val="Heading1"/>
       </w:pPr>
-      <w:bookmarkStart w:id="1" w:name="_Toc515204322"/>
+      <w:bookmarkStart w:id="1" w:name="_Toc515221539"/>
       <w:r>
         <w:t>Análisis</w:t>
       </w:r>
@@ -2186,7 +2186,7 @@
       <w:pPr>
         <w:pStyle w:val="Heading2"/>
       </w:pPr>
-      <w:bookmarkStart w:id="2" w:name="_Toc515204323"/>
+      <w:bookmarkStart w:id="2" w:name="_Toc515221540"/>
       <w:r>
         <w:t>Descripción del proyecto</w:t>
       </w:r>
@@ -2242,7 +2242,7 @@
       <w:pPr>
         <w:pStyle w:val="Heading2"/>
       </w:pPr>
-      <w:bookmarkStart w:id="3" w:name="_Toc515204324"/>
+      <w:bookmarkStart w:id="3" w:name="_Toc515221541"/>
       <w:r>
         <w:t>An</w:t>
       </w:r>
@@ -2275,7 +2275,7 @@
       <w:pPr>
         <w:pStyle w:val="Heading3"/>
       </w:pPr>
-      <w:bookmarkStart w:id="4" w:name="_Toc515204325"/>
+      <w:bookmarkStart w:id="4" w:name="_Toc515221542"/>
       <w:r>
         <w:t>Cat</w:t>
       </w:r>
@@ -2323,7 +2323,7 @@
         <w:pStyle w:val="Heading3"/>
         <w:jc w:val="both"/>
       </w:pPr>
-      <w:bookmarkStart w:id="5" w:name="_Toc515204326"/>
+      <w:bookmarkStart w:id="5" w:name="_Toc515221543"/>
       <w:r>
         <w:lastRenderedPageBreak/>
         <w:t>Compra</w:t>
@@ -2352,7 +2352,7 @@
         <w:pStyle w:val="Heading3"/>
         <w:jc w:val="both"/>
       </w:pPr>
-      <w:bookmarkStart w:id="6" w:name="_Toc515204327"/>
+      <w:bookmarkStart w:id="6" w:name="_Toc515221544"/>
       <w:r>
         <w:t>Autenticación</w:t>
       </w:r>
@@ -2367,7 +2367,7 @@
       <w:pPr>
         <w:pStyle w:val="Heading3"/>
       </w:pPr>
-      <w:bookmarkStart w:id="7" w:name="_Toc515204328"/>
+      <w:bookmarkStart w:id="7" w:name="_Toc515221545"/>
       <w:r>
         <w:t>Administración</w:t>
       </w:r>
@@ -2424,7 +2424,7 @@
       <w:pPr>
         <w:pStyle w:val="Heading3"/>
       </w:pPr>
-      <w:bookmarkStart w:id="8" w:name="_Toc515204329"/>
+      <w:bookmarkStart w:id="8" w:name="_Toc515221546"/>
       <w:r>
         <w:t>Reportes</w:t>
       </w:r>
@@ -2454,7 +2454,7 @@
         <w:pStyle w:val="Heading2"/>
         <w:jc w:val="both"/>
       </w:pPr>
-      <w:bookmarkStart w:id="9" w:name="_Toc515204330"/>
+      <w:bookmarkStart w:id="9" w:name="_Toc515221547"/>
       <w:r>
         <w:t>Seguridad</w:t>
       </w:r>
@@ -2481,7 +2481,7 @@
       <w:pPr>
         <w:pStyle w:val="Heading2"/>
       </w:pPr>
-      <w:bookmarkStart w:id="10" w:name="_Toc515204331"/>
+      <w:bookmarkStart w:id="10" w:name="_Toc515221548"/>
       <w:r>
         <w:t>Casos de Uso</w:t>
       </w:r>
@@ -2496,7 +2496,7 @@
       <w:pPr>
         <w:pStyle w:val="Heading3"/>
       </w:pPr>
-      <w:bookmarkStart w:id="11" w:name="_Toc515204332"/>
+      <w:bookmarkStart w:id="11" w:name="_Toc515221549"/>
       <w:r>
         <w:t>Del portal del cliente</w:t>
       </w:r>
@@ -2603,6 +2603,9 @@
       <w:r>
         <w:t>Catálogos</w:t>
       </w:r>
+      <w:r>
+        <w:t xml:space="preserve"> </w:t>
+      </w:r>
     </w:p>
     <w:p>
       <w:pPr>
@@ -2663,6 +2666,9 @@
       <w:r>
         <w:t>Reportes</w:t>
       </w:r>
+      <w:r>
+        <w:t xml:space="preserve"> </w:t>
+      </w:r>
     </w:p>
     <w:p>
       <w:pPr>
@@ -2795,61 +2801,22 @@
       <w:pPr>
         <w:pStyle w:val="Heading3"/>
       </w:pPr>
-      <w:bookmarkStart w:id="12" w:name="_Toc515204333"/>
+      <w:bookmarkStart w:id="12" w:name="_Toc515221550"/>
       <w:r>
         <w:t>Diagrama</w:t>
       </w:r>
       <w:bookmarkEnd w:id="12"/>
     </w:p>
-    <w:p/>
-    <w:p>
-      <w:pPr>
-        <w:pStyle w:val="ListParagraph"/>
-      </w:pPr>
-    </w:p>
-    <w:p>
-      <w:pPr>
-        <w:pStyle w:val="ListParagraph"/>
-      </w:pPr>
-    </w:p>
-    <w:p>
-      <w:pPr>
-        <w:pStyle w:val="Heading2"/>
-      </w:pPr>
-      <w:bookmarkStart w:id="13" w:name="_Toc515204334"/>
-      <w:r>
-        <w:t>Diagrama de</w:t>
-      </w:r>
-      <w:r>
-        <w:t xml:space="preserve"> Flujo de Datos</w:t>
-      </w:r>
-      <w:bookmarkEnd w:id="13"/>
-    </w:p>
-    <w:p>
-      <w:bookmarkStart w:id="14" w:name="_GoBack"/>
-      <w:bookmarkEnd w:id="14"/>
-    </w:p>
-    <w:p>
-      <w:r>
-        <w:t xml:space="preserve">Nivel 2 Proceso de </w:t>
-      </w:r>
-      <w:r>
-        <w:t>Venta</w:t>
-      </w:r>
-    </w:p>
-    <w:p>
-      <w:pPr>
-        <w:jc w:val="center"/>
-      </w:pPr>
+    <w:p>
       <w:r>
         <w:rPr>
           <w:noProof/>
         </w:rPr>
         <w:drawing>
-          <wp:inline distT="0" distB="0" distL="0" distR="0" wp14:anchorId="6C5882F2" wp14:editId="118A2508">
-            <wp:extent cx="5610225" cy="4067175"/>
-            <wp:effectExtent l="0" t="0" r="9525" b="9525"/>
-            <wp:docPr id="1" name="Picture 1"/>
+          <wp:inline distT="0" distB="0" distL="0" distR="0" wp14:anchorId="4DE2033A" wp14:editId="2265679E">
+            <wp:extent cx="5610225" cy="3981450"/>
+            <wp:effectExtent l="0" t="0" r="9525" b="0"/>
+            <wp:docPr id="4" name="Picture 4"/>
             <wp:cNvGraphicFramePr>
               <a:graphicFrameLocks xmlns:a="http://schemas.openxmlformats.org/drawingml/2006/main" noChangeAspect="1"/>
             </wp:cNvGraphicFramePr>
@@ -2857,7 +2824,7 @@
               <a:graphicData uri="http://schemas.openxmlformats.org/drawingml/2006/picture">
                 <pic:pic xmlns:pic="http://schemas.openxmlformats.org/drawingml/2006/picture">
                   <pic:nvPicPr>
-                    <pic:cNvPr id="0" name="Picture 1"/>
+                    <pic:cNvPr id="0" name="Picture 3"/>
                     <pic:cNvPicPr>
                       <a:picLocks noChangeAspect="1" noChangeArrowheads="1"/>
                     </pic:cNvPicPr>
@@ -2878,7 +2845,7 @@
                   <pic:spPr bwMode="auto">
                     <a:xfrm>
                       <a:off x="0" y="0"/>
-                      <a:ext cx="5610225" cy="4067175"/>
+                      <a:ext cx="5610225" cy="3981450"/>
                     </a:xfrm>
                     <a:prstGeom prst="rect">
                       <a:avLst/>
@@ -2897,24 +2864,318 @@
     </w:p>
     <w:p>
       <w:pPr>
+        <w:pStyle w:val="ListParagraph"/>
+      </w:pPr>
+    </w:p>
+    <w:p>
+      <w:r>
+        <w:br w:type="page"/>
+      </w:r>
+    </w:p>
+    <w:p>
+      <w:pPr>
+        <w:pStyle w:val="ListParagraph"/>
+      </w:pPr>
+    </w:p>
+    <w:p>
+      <w:pPr>
         <w:pStyle w:val="Heading2"/>
       </w:pPr>
-      <w:bookmarkStart w:id="15" w:name="_Toc515204335"/>
+      <w:bookmarkStart w:id="13" w:name="_Toc515221551"/>
+      <w:r>
+        <w:t>Diagrama de</w:t>
+      </w:r>
+      <w:r>
+        <w:t xml:space="preserve"> Flujo de Datos</w:t>
+      </w:r>
+      <w:bookmarkEnd w:id="13"/>
+    </w:p>
+    <w:p/>
+    <w:p>
+      <w:r>
+        <w:t>Venta</w:t>
+      </w:r>
+      <w:r>
+        <w:t xml:space="preserve"> en Línea</w:t>
+      </w:r>
+    </w:p>
+    <w:p>
+      <w:pPr>
+        <w:jc w:val="center"/>
+      </w:pPr>
+      <w:r>
+        <w:rPr>
+          <w:noProof/>
+        </w:rPr>
+        <w:drawing>
+          <wp:inline distT="0" distB="0" distL="0" distR="0" wp14:anchorId="6C5882F2" wp14:editId="102F9866">
+            <wp:extent cx="5334000" cy="3866924"/>
+            <wp:effectExtent l="0" t="0" r="0" b="635"/>
+            <wp:docPr id="1" name="Picture 1"/>
+            <wp:cNvGraphicFramePr>
+              <a:graphicFrameLocks xmlns:a="http://schemas.openxmlformats.org/drawingml/2006/main" noChangeAspect="1"/>
+            </wp:cNvGraphicFramePr>
+            <a:graphic xmlns:a="http://schemas.openxmlformats.org/drawingml/2006/main">
+              <a:graphicData uri="http://schemas.openxmlformats.org/drawingml/2006/picture">
+                <pic:pic xmlns:pic="http://schemas.openxmlformats.org/drawingml/2006/picture">
+                  <pic:nvPicPr>
+                    <pic:cNvPr id="0" name="Picture 1"/>
+                    <pic:cNvPicPr>
+                      <a:picLocks noChangeAspect="1" noChangeArrowheads="1"/>
+                    </pic:cNvPicPr>
+                  </pic:nvPicPr>
+                  <pic:blipFill>
+                    <a:blip r:embed="rId7">
+                      <a:extLst>
+                        <a:ext uri="{28A0092B-C50C-407E-A947-70E740481C1C}">
+                          <a14:useLocalDpi xmlns:a14="http://schemas.microsoft.com/office/drawing/2010/main" val="0"/>
+                        </a:ext>
+                      </a:extLst>
+                    </a:blip>
+                    <a:srcRect/>
+                    <a:stretch>
+                      <a:fillRect/>
+                    </a:stretch>
+                  </pic:blipFill>
+                  <pic:spPr bwMode="auto">
+                    <a:xfrm>
+                      <a:off x="0" y="0"/>
+                      <a:ext cx="5343190" cy="3873587"/>
+                    </a:xfrm>
+                    <a:prstGeom prst="rect">
+                      <a:avLst/>
+                    </a:prstGeom>
+                    <a:noFill/>
+                    <a:ln>
+                      <a:noFill/>
+                    </a:ln>
+                  </pic:spPr>
+                </pic:pic>
+              </a:graphicData>
+            </a:graphic>
+          </wp:inline>
+        </w:drawing>
+      </w:r>
+    </w:p>
+    <w:p>
+      <w:pPr>
+        <w:jc w:val="center"/>
+      </w:pPr>
+    </w:p>
+    <w:p>
+      <w:r>
+        <w:t>Administración del Sistema</w:t>
+      </w:r>
+    </w:p>
+    <w:p>
+      <w:pPr>
+        <w:jc w:val="center"/>
+      </w:pPr>
+      <w:r>
+        <w:rPr>
+          <w:noProof/>
+        </w:rPr>
+        <w:drawing>
+          <wp:inline distT="0" distB="0" distL="0" distR="0" wp14:anchorId="2AF475DA" wp14:editId="7420485F">
+            <wp:extent cx="5600700" cy="2457450"/>
+            <wp:effectExtent l="0" t="0" r="0" b="0"/>
+            <wp:docPr id="3" name="Picture 3"/>
+            <wp:cNvGraphicFramePr>
+              <a:graphicFrameLocks xmlns:a="http://schemas.openxmlformats.org/drawingml/2006/main" noChangeAspect="1"/>
+            </wp:cNvGraphicFramePr>
+            <a:graphic xmlns:a="http://schemas.openxmlformats.org/drawingml/2006/main">
+              <a:graphicData uri="http://schemas.openxmlformats.org/drawingml/2006/picture">
+                <pic:pic xmlns:pic="http://schemas.openxmlformats.org/drawingml/2006/picture">
+                  <pic:nvPicPr>
+                    <pic:cNvPr id="0" name="Picture 2"/>
+                    <pic:cNvPicPr>
+                      <a:picLocks noChangeAspect="1" noChangeArrowheads="1"/>
+                    </pic:cNvPicPr>
+                  </pic:nvPicPr>
+                  <pic:blipFill>
+                    <a:blip r:embed="rId8">
+                      <a:extLst>
+                        <a:ext uri="{28A0092B-C50C-407E-A947-70E740481C1C}">
+                          <a14:useLocalDpi xmlns:a14="http://schemas.microsoft.com/office/drawing/2010/main" val="0"/>
+                        </a:ext>
+                      </a:extLst>
+                    </a:blip>
+                    <a:srcRect/>
+                    <a:stretch>
+                      <a:fillRect/>
+                    </a:stretch>
+                  </pic:blipFill>
+                  <pic:spPr bwMode="auto">
+                    <a:xfrm>
+                      <a:off x="0" y="0"/>
+                      <a:ext cx="5600700" cy="2457450"/>
+                    </a:xfrm>
+                    <a:prstGeom prst="rect">
+                      <a:avLst/>
+                    </a:prstGeom>
+                    <a:noFill/>
+                    <a:ln>
+                      <a:noFill/>
+                    </a:ln>
+                  </pic:spPr>
+                </pic:pic>
+              </a:graphicData>
+            </a:graphic>
+          </wp:inline>
+        </w:drawing>
+      </w:r>
+    </w:p>
+    <w:p>
       <w:r>
         <w:lastRenderedPageBreak/>
+        <w:t>Ventas</w:t>
+      </w:r>
+    </w:p>
+    <w:p>
+      <w:pPr>
+        <w:jc w:val="center"/>
+      </w:pPr>
+      <w:r>
+        <w:rPr>
+          <w:noProof/>
+        </w:rPr>
+        <w:drawing>
+          <wp:inline distT="0" distB="0" distL="0" distR="0" wp14:anchorId="13B4D764" wp14:editId="1BB7CFFA">
+            <wp:extent cx="4829175" cy="2028825"/>
+            <wp:effectExtent l="0" t="0" r="9525" b="9525"/>
+            <wp:docPr id="6" name="Picture 6"/>
+            <wp:cNvGraphicFramePr>
+              <a:graphicFrameLocks xmlns:a="http://schemas.openxmlformats.org/drawingml/2006/main" noChangeAspect="1"/>
+            </wp:cNvGraphicFramePr>
+            <a:graphic xmlns:a="http://schemas.openxmlformats.org/drawingml/2006/main">
+              <a:graphicData uri="http://schemas.openxmlformats.org/drawingml/2006/picture">
+                <pic:pic xmlns:pic="http://schemas.openxmlformats.org/drawingml/2006/picture">
+                  <pic:nvPicPr>
+                    <pic:cNvPr id="0" name="Picture 5"/>
+                    <pic:cNvPicPr>
+                      <a:picLocks noChangeAspect="1" noChangeArrowheads="1"/>
+                    </pic:cNvPicPr>
+                  </pic:nvPicPr>
+                  <pic:blipFill>
+                    <a:blip r:embed="rId9">
+                      <a:extLst>
+                        <a:ext uri="{28A0092B-C50C-407E-A947-70E740481C1C}">
+                          <a14:useLocalDpi xmlns:a14="http://schemas.microsoft.com/office/drawing/2010/main" val="0"/>
+                        </a:ext>
+                      </a:extLst>
+                    </a:blip>
+                    <a:srcRect/>
+                    <a:stretch>
+                      <a:fillRect/>
+                    </a:stretch>
+                  </pic:blipFill>
+                  <pic:spPr bwMode="auto">
+                    <a:xfrm>
+                      <a:off x="0" y="0"/>
+                      <a:ext cx="4829175" cy="2028825"/>
+                    </a:xfrm>
+                    <a:prstGeom prst="rect">
+                      <a:avLst/>
+                    </a:prstGeom>
+                    <a:noFill/>
+                    <a:ln>
+                      <a:noFill/>
+                    </a:ln>
+                  </pic:spPr>
+                </pic:pic>
+              </a:graphicData>
+            </a:graphic>
+          </wp:inline>
+        </w:drawing>
+      </w:r>
+    </w:p>
+    <w:p>
+      <w:r>
+        <w:t>Bodega</w:t>
+      </w:r>
+    </w:p>
+    <w:p>
+      <w:pPr>
+        <w:jc w:val="center"/>
+      </w:pPr>
+      <w:r>
+        <w:rPr>
+          <w:noProof/>
+        </w:rPr>
+        <w:drawing>
+          <wp:inline distT="0" distB="0" distL="0" distR="0" wp14:anchorId="3B9786C9" wp14:editId="4C0B2793">
+            <wp:extent cx="5543550" cy="2867025"/>
+            <wp:effectExtent l="0" t="0" r="0" b="9525"/>
+            <wp:docPr id="7" name="Picture 7"/>
+            <wp:cNvGraphicFramePr>
+              <a:graphicFrameLocks xmlns:a="http://schemas.openxmlformats.org/drawingml/2006/main" noChangeAspect="1"/>
+            </wp:cNvGraphicFramePr>
+            <a:graphic xmlns:a="http://schemas.openxmlformats.org/drawingml/2006/main">
+              <a:graphicData uri="http://schemas.openxmlformats.org/drawingml/2006/picture">
+                <pic:pic xmlns:pic="http://schemas.openxmlformats.org/drawingml/2006/picture">
+                  <pic:nvPicPr>
+                    <pic:cNvPr id="0" name="Picture 6"/>
+                    <pic:cNvPicPr>
+                      <a:picLocks noChangeAspect="1" noChangeArrowheads="1"/>
+                    </pic:cNvPicPr>
+                  </pic:nvPicPr>
+                  <pic:blipFill>
+                    <a:blip r:embed="rId10">
+                      <a:extLst>
+                        <a:ext uri="{28A0092B-C50C-407E-A947-70E740481C1C}">
+                          <a14:useLocalDpi xmlns:a14="http://schemas.microsoft.com/office/drawing/2010/main" val="0"/>
+                        </a:ext>
+                      </a:extLst>
+                    </a:blip>
+                    <a:srcRect/>
+                    <a:stretch>
+                      <a:fillRect/>
+                    </a:stretch>
+                  </pic:blipFill>
+                  <pic:spPr bwMode="auto">
+                    <a:xfrm>
+                      <a:off x="0" y="0"/>
+                      <a:ext cx="5543550" cy="2867025"/>
+                    </a:xfrm>
+                    <a:prstGeom prst="rect">
+                      <a:avLst/>
+                    </a:prstGeom>
+                    <a:noFill/>
+                    <a:ln>
+                      <a:noFill/>
+                    </a:ln>
+                  </pic:spPr>
+                </pic:pic>
+              </a:graphicData>
+            </a:graphic>
+          </wp:inline>
+        </w:drawing>
+      </w:r>
+    </w:p>
+    <w:p>
+      <w:pPr>
+        <w:pStyle w:val="Heading2"/>
+      </w:pPr>
+      <w:bookmarkStart w:id="14" w:name="_Toc515221552"/>
+      <w:r>
         <w:t xml:space="preserve">Diagrama </w:t>
       </w:r>
       <w:r>
         <w:t>de Clases</w:t>
       </w:r>
+      <w:bookmarkEnd w:id="14"/>
+    </w:p>
+    <w:p>
+      <w:bookmarkStart w:id="15" w:name="_GoBack"/>
       <w:bookmarkEnd w:id="15"/>
     </w:p>
     <w:p>
       <w:pPr>
         <w:pStyle w:val="Heading2"/>
       </w:pPr>
-      <w:bookmarkStart w:id="16" w:name="_Toc515204336"/>
-      <w:r>
+      <w:bookmarkStart w:id="16" w:name="_Toc515221553"/>
+      <w:r>
+        <w:lastRenderedPageBreak/>
         <w:t>Diagrama de Paquetes</w:t>
       </w:r>
       <w:bookmarkEnd w:id="16"/>
@@ -2923,7 +3184,7 @@
       <w:pPr>
         <w:pStyle w:val="Heading2"/>
       </w:pPr>
-      <w:bookmarkStart w:id="17" w:name="_Toc515204337"/>
+      <w:bookmarkStart w:id="17" w:name="_Toc515221554"/>
       <w:r>
         <w:t>Diseño de Pantallas</w:t>
       </w:r>
@@ -2933,7 +3194,7 @@
       <w:pPr>
         <w:pStyle w:val="Heading1"/>
       </w:pPr>
-      <w:bookmarkStart w:id="18" w:name="_Toc515204338"/>
+      <w:bookmarkStart w:id="18" w:name="_Toc515221555"/>
       <w:r>
         <w:t>Diseño</w:t>
       </w:r>
@@ -2943,7 +3204,7 @@
       <w:pPr>
         <w:pStyle w:val="Heading2"/>
       </w:pPr>
-      <w:bookmarkStart w:id="19" w:name="_Toc515204339"/>
+      <w:bookmarkStart w:id="19" w:name="_Toc515221556"/>
       <w:r>
         <w:t>Arquitectura</w:t>
       </w:r>
@@ -2953,7 +3214,7 @@
       <w:pPr>
         <w:pStyle w:val="Heading2"/>
       </w:pPr>
-      <w:bookmarkStart w:id="20" w:name="_Toc515204340"/>
+      <w:bookmarkStart w:id="20" w:name="_Toc515221557"/>
       <w:r>
         <w:t>Diseño de Base de Datos</w:t>
       </w:r>
@@ -2963,7 +3224,7 @@
       <w:pPr>
         <w:pStyle w:val="Heading1"/>
       </w:pPr>
-      <w:bookmarkStart w:id="21" w:name="_Toc515204341"/>
+      <w:bookmarkStart w:id="21" w:name="_Toc515221558"/>
       <w:r>
         <w:t>Implementación</w:t>
       </w:r>
@@ -2973,7 +3234,7 @@
       <w:pPr>
         <w:pStyle w:val="Heading2"/>
       </w:pPr>
-      <w:bookmarkStart w:id="22" w:name="_Toc515204342"/>
+      <w:bookmarkStart w:id="22" w:name="_Toc515221559"/>
       <w:r>
         <w:t>Control de Versiones</w:t>
       </w:r>
@@ -2983,7 +3244,7 @@
       <w:pPr>
         <w:pStyle w:val="Heading1"/>
       </w:pPr>
-      <w:bookmarkStart w:id="23" w:name="_Toc515204343"/>
+      <w:bookmarkStart w:id="23" w:name="_Toc515221560"/>
       <w:r>
         <w:t>Pruebas</w:t>
       </w:r>
@@ -2993,7 +3254,7 @@
       <w:pPr>
         <w:pStyle w:val="Heading2"/>
       </w:pPr>
-      <w:bookmarkStart w:id="24" w:name="_Toc515204344"/>
+      <w:bookmarkStart w:id="24" w:name="_Toc515221561"/>
       <w:r>
         <w:t>Pruebas unitarias</w:t>
       </w:r>
@@ -3003,7 +3264,7 @@
       <w:pPr>
         <w:pStyle w:val="Heading2"/>
       </w:pPr>
-      <w:bookmarkStart w:id="25" w:name="_Toc515204345"/>
+      <w:bookmarkStart w:id="25" w:name="_Toc515221562"/>
       <w:r>
         <w:t>Pruebas de integración</w:t>
       </w:r>
@@ -3013,7 +3274,7 @@
       <w:pPr>
         <w:pStyle w:val="Heading1"/>
       </w:pPr>
-      <w:bookmarkStart w:id="26" w:name="_Toc515204346"/>
+      <w:bookmarkStart w:id="26" w:name="_Toc515221563"/>
       <w:r>
         <w:t>Instalación</w:t>
       </w:r>
@@ -3023,7 +3284,7 @@
       <w:pPr>
         <w:pStyle w:val="Heading1"/>
       </w:pPr>
-      <w:bookmarkStart w:id="27" w:name="_Toc515204347"/>
+      <w:bookmarkStart w:id="27" w:name="_Toc515221564"/>
       <w:r>
         <w:t>Mantenimiento</w:t>
       </w:r>
@@ -3034,22 +3295,11 @@
       <w:pPr>
         <w:pStyle w:val="Heading1"/>
       </w:pPr>
-      <w:bookmarkStart w:id="28" w:name="_Toc515204348"/>
+      <w:bookmarkStart w:id="28" w:name="_Toc515221565"/>
       <w:r>
         <w:t>Bibliografía</w:t>
       </w:r>
       <w:bookmarkEnd w:id="28"/>
-    </w:p>
-    <w:p/>
-    <w:p>
-      <w:pPr>
-        <w:jc w:val="right"/>
-      </w:pPr>
-    </w:p>
-    <w:p>
-      <w:pPr>
-        <w:jc w:val="right"/>
-      </w:pPr>
     </w:p>
     <w:sectPr>
       <w:pgSz w:w="12240" w:h="15840"/>
@@ -4589,7 +4839,7 @@
 </file>
 
 <file path=customXml/itemProps1.xml><?xml version="1.0" encoding="utf-8"?>
-<ds:datastoreItem xmlns:ds="http://schemas.openxmlformats.org/officeDocument/2006/customXml" ds:itemID="{4C172E97-18B0-4C50-9E17-56CAB7C8D51D}">
+<ds:datastoreItem xmlns:ds="http://schemas.openxmlformats.org/officeDocument/2006/customXml" ds:itemID="{BB0DE8BB-876D-47D6-BAB4-BE93EB04375E}">
   <ds:schemaRefs>
     <ds:schemaRef ds:uri="http://schemas.openxmlformats.org/officeDocument/2006/bibliography"/>
   </ds:schemaRefs>

</xml_diff>

<commit_message>
Se agrego diagrama de despliegue
</commit_message>
<xml_diff>
--- a/Proyecto Final.docx
+++ b/Proyecto Final.docx
@@ -556,8 +556,6 @@
               <w:fldChar w:fldCharType="end"/>
             </w:r>
           </w:hyperlink>
-          <w:bookmarkStart w:id="0" w:name="_GoBack"/>
-          <w:bookmarkEnd w:id="0"/>
         </w:p>
         <w:p>
           <w:pPr>
@@ -2329,25 +2327,7 @@
               <w:rPr>
                 <w:lang w:val="es-CL"/>
               </w:rPr>
-              <w:t>30</w:t>
-            </w:r>
-            <w:r>
-              <w:rPr>
-                <w:lang w:val="es-CL"/>
-              </w:rPr>
-              <w:t>/0</w:t>
-            </w:r>
-            <w:r>
-              <w:rPr>
-                <w:lang w:val="es-CL"/>
-              </w:rPr>
-              <w:t>5</w:t>
-            </w:r>
-            <w:r>
-              <w:rPr>
-                <w:lang w:val="es-CL"/>
-              </w:rPr>
-              <w:t>/2018</w:t>
+              <w:t>30/05/2018</w:t>
             </w:r>
           </w:p>
         </w:tc>
@@ -2367,8 +2347,10 @@
               <w:rPr>
                 <w:lang w:val="es-CL"/>
               </w:rPr>
-              <w:t>0.1</w:t>
-            </w:r>
+              <w:t>1.0</w:t>
+            </w:r>
+            <w:bookmarkStart w:id="0" w:name="_GoBack"/>
+            <w:bookmarkEnd w:id="0"/>
           </w:p>
         </w:tc>
         <w:tc>
@@ -3848,7 +3830,7 @@
       <w:pPr>
         <w:pStyle w:val="Heading1"/>
         <w:rPr>
-          <w:lang w:val="en-US"/>
+          <w:lang w:val="es-ES"/>
         </w:rPr>
       </w:pPr>
       <w:bookmarkStart w:id="24" w:name="_Toc515461125"/>
@@ -3900,20 +3882,19 @@
     <w:bookmarkStart w:id="29" w:name="_Toc515461130" w:displacedByCustomXml="next"/>
     <w:sdt>
       <w:sdtPr>
+        <w:rPr>
+          <w:rFonts w:asciiTheme="minorHAnsi" w:eastAsiaTheme="minorHAnsi" w:hAnsiTheme="minorHAnsi" w:cstheme="minorBidi"/>
+          <w:color w:val="auto"/>
+          <w:sz w:val="22"/>
+          <w:szCs w:val="22"/>
+        </w:rPr>
         <w:id w:val="1302499261"/>
         <w:docPartObj>
           <w:docPartGallery w:val="Bibliographies"/>
           <w:docPartUnique/>
         </w:docPartObj>
       </w:sdtPr>
-      <w:sdtEndPr>
-        <w:rPr>
-          <w:rFonts w:asciiTheme="minorHAnsi" w:eastAsiaTheme="minorHAnsi" w:hAnsiTheme="minorHAnsi" w:cstheme="minorBidi"/>
-          <w:color w:val="auto"/>
-          <w:sz w:val="22"/>
-          <w:szCs w:val="22"/>
-        </w:rPr>
-      </w:sdtEndPr>
+      <w:sdtEndPr/>
       <w:sdtContent>
         <w:p>
           <w:pPr>
@@ -3929,6 +3910,7 @@
             <w:id w:val="111145805"/>
             <w:bibliography/>
           </w:sdtPr>
+          <w:sdtEndPr/>
           <w:sdtContent>
             <w:p>
               <w:pPr>
@@ -5579,7 +5561,7 @@
 </file>
 
 <file path=customXml/itemProps1.xml><?xml version="1.0" encoding="utf-8"?>
-<ds:datastoreItem xmlns:ds="http://schemas.openxmlformats.org/officeDocument/2006/customXml" ds:itemID="{707BFE8F-F60E-429F-A8DC-D49DAEEE40A6}">
+<ds:datastoreItem xmlns:ds="http://schemas.openxmlformats.org/officeDocument/2006/customXml" ds:itemID="{0B215BB9-64E8-4F4E-9D49-9A2C754CB5DC}">
   <ds:schemaRefs>
     <ds:schemaRef ds:uri="http://schemas.openxmlformats.org/officeDocument/2006/bibliography"/>
   </ds:schemaRefs>

</xml_diff>

<commit_message>
Se agregó captcha y correo de confirmación a la seguridad
</commit_message>
<xml_diff>
--- a/Proyecto Final.docx
+++ b/Proyecto Final.docx
@@ -2349,8 +2349,6 @@
               </w:rPr>
               <w:t>1.0</w:t>
             </w:r>
-            <w:bookmarkStart w:id="0" w:name="_GoBack"/>
-            <w:bookmarkEnd w:id="0"/>
           </w:p>
         </w:tc>
         <w:tc>
@@ -2627,88 +2625,88 @@
       <w:pPr>
         <w:pStyle w:val="Heading1"/>
       </w:pPr>
-      <w:bookmarkStart w:id="1" w:name="_Toc515461102"/>
+      <w:bookmarkStart w:id="0" w:name="_Toc515461102"/>
       <w:r>
         <w:t>Introducción</w:t>
       </w:r>
+      <w:bookmarkEnd w:id="0"/>
+    </w:p>
+    <w:p>
+      <w:pPr>
+        <w:jc w:val="both"/>
+      </w:pPr>
+      <w:r>
+        <w:t xml:space="preserve">El presente documento describe las fases necesarias para la implementación de un sistema </w:t>
+      </w:r>
+      <w:r>
+        <w:t>de ventas en línea</w:t>
+      </w:r>
+      <w:r>
+        <w:t xml:space="preserve"> para una ferretería</w:t>
+      </w:r>
+      <w:r>
+        <w:t>, donde el cliente a través de un navegador podrá hacer su compra.</w:t>
+      </w:r>
+    </w:p>
+    <w:p>
+      <w:pPr>
+        <w:jc w:val="both"/>
+      </w:pPr>
+      <w:r>
+        <w:t xml:space="preserve">El sistema </w:t>
+      </w:r>
+      <w:r>
+        <w:t xml:space="preserve">poseerá un </w:t>
+      </w:r>
+      <w:r>
+        <w:t xml:space="preserve">catálogo </w:t>
+      </w:r>
+      <w:r>
+        <w:t xml:space="preserve">que el cliente </w:t>
+      </w:r>
+      <w:r>
+        <w:t xml:space="preserve">podrá </w:t>
+      </w:r>
+      <w:r>
+        <w:t>visualizar, este catalogo contará con un carrito donde el cliente podrá ir agregando productos que finalmente podrá comprar.</w:t>
+      </w:r>
+    </w:p>
+    <w:p>
+      <w:pPr>
+        <w:jc w:val="both"/>
+      </w:pPr>
+      <w:r>
+        <w:t xml:space="preserve">El sistema registrará clientes y sus transacciones el sistema deberá poder mantener el catalogo y el carrito aún si el cliente no se </w:t>
+      </w:r>
+      <w:r>
+        <w:t>registra,</w:t>
+      </w:r>
+      <w:r>
+        <w:t xml:space="preserve"> pero el cliente deberá estar autenticado con su cuenta para poder </w:t>
+      </w:r>
+      <w:r>
+        <w:t>finalizar la compra.</w:t>
+      </w:r>
+    </w:p>
+    <w:p>
+      <w:pPr>
+        <w:pStyle w:val="Heading1"/>
+      </w:pPr>
+      <w:bookmarkStart w:id="1" w:name="_Toc515461103"/>
+      <w:r>
+        <w:t>Análisis</w:t>
+      </w:r>
       <w:bookmarkEnd w:id="1"/>
     </w:p>
     <w:p>
       <w:pPr>
-        <w:jc w:val="both"/>
-      </w:pPr>
-      <w:r>
-        <w:t xml:space="preserve">El presente documento describe las fases necesarias para la implementación de un sistema </w:t>
-      </w:r>
-      <w:r>
-        <w:t>de ventas en línea</w:t>
-      </w:r>
-      <w:r>
-        <w:t xml:space="preserve"> para una ferretería</w:t>
-      </w:r>
-      <w:r>
-        <w:t>, donde el cliente a través de un navegador podrá hacer su compra.</w:t>
-      </w:r>
-    </w:p>
-    <w:p>
-      <w:pPr>
-        <w:jc w:val="both"/>
-      </w:pPr>
-      <w:r>
-        <w:t xml:space="preserve">El sistema </w:t>
-      </w:r>
-      <w:r>
-        <w:t xml:space="preserve">poseerá un </w:t>
-      </w:r>
-      <w:r>
-        <w:t xml:space="preserve">catálogo </w:t>
-      </w:r>
-      <w:r>
-        <w:t xml:space="preserve">que el cliente </w:t>
-      </w:r>
-      <w:r>
-        <w:t xml:space="preserve">podrá </w:t>
-      </w:r>
-      <w:r>
-        <w:t>visualizar, este catalogo contará con un carrito donde el cliente podrá ir agregando productos que finalmente podrá comprar.</w:t>
-      </w:r>
-    </w:p>
-    <w:p>
-      <w:pPr>
-        <w:jc w:val="both"/>
-      </w:pPr>
-      <w:r>
-        <w:t xml:space="preserve">El sistema registrará clientes y sus transacciones el sistema deberá poder mantener el catalogo y el carrito aún si el cliente no se </w:t>
-      </w:r>
-      <w:r>
-        <w:t>registra,</w:t>
-      </w:r>
-      <w:r>
-        <w:t xml:space="preserve"> pero el cliente deberá estar autenticado con su cuenta para poder </w:t>
-      </w:r>
-      <w:r>
-        <w:t>finalizar la compra.</w:t>
-      </w:r>
-    </w:p>
-    <w:p>
-      <w:pPr>
-        <w:pStyle w:val="Heading1"/>
-      </w:pPr>
-      <w:bookmarkStart w:id="2" w:name="_Toc515461103"/>
-      <w:r>
-        <w:t>Análisis</w:t>
+        <w:pStyle w:val="Heading2"/>
+      </w:pPr>
+      <w:bookmarkStart w:id="2" w:name="_Toc515461104"/>
+      <w:r>
+        <w:t>Descripción del proyecto</w:t>
       </w:r>
       <w:bookmarkEnd w:id="2"/>
-    </w:p>
-    <w:p>
-      <w:pPr>
-        <w:pStyle w:val="Heading2"/>
-      </w:pPr>
-      <w:bookmarkStart w:id="3" w:name="_Toc515461104"/>
-      <w:r>
-        <w:t>Descripción del proyecto</w:t>
-      </w:r>
-      <w:bookmarkEnd w:id="3"/>
     </w:p>
     <w:p>
       <w:pPr>
@@ -2761,7 +2759,7 @@
       <w:pPr>
         <w:pStyle w:val="Heading2"/>
       </w:pPr>
-      <w:bookmarkStart w:id="4" w:name="_Toc515461105"/>
+      <w:bookmarkStart w:id="3" w:name="_Toc515461105"/>
       <w:r>
         <w:t>An</w:t>
       </w:r>
@@ -2777,34 +2775,34 @@
       <w:r>
         <w:t>sis</w:t>
       </w:r>
+      <w:bookmarkEnd w:id="3"/>
+    </w:p>
+    <w:p>
+      <w:r>
+        <w:t xml:space="preserve">Para la programación del sistema se </w:t>
+      </w:r>
+      <w:r>
+        <w:t>identifican los siguientes módulos</w:t>
+      </w:r>
+      <w:r>
+        <w:t xml:space="preserve">, </w:t>
+      </w:r>
+    </w:p>
+    <w:p>
+      <w:pPr>
+        <w:pStyle w:val="Heading3"/>
+      </w:pPr>
+      <w:bookmarkStart w:id="4" w:name="_Toc515461106"/>
+      <w:r>
+        <w:t>Cat</w:t>
+      </w:r>
+      <w:r>
+        <w:t>á</w:t>
+      </w:r>
+      <w:r>
+        <w:t>logos</w:t>
+      </w:r>
       <w:bookmarkEnd w:id="4"/>
-    </w:p>
-    <w:p>
-      <w:r>
-        <w:t xml:space="preserve">Para la programación del sistema se </w:t>
-      </w:r>
-      <w:r>
-        <w:t>identifican los siguientes módulos</w:t>
-      </w:r>
-      <w:r>
-        <w:t xml:space="preserve">, </w:t>
-      </w:r>
-    </w:p>
-    <w:p>
-      <w:pPr>
-        <w:pStyle w:val="Heading3"/>
-      </w:pPr>
-      <w:bookmarkStart w:id="5" w:name="_Toc515461106"/>
-      <w:r>
-        <w:t>Cat</w:t>
-      </w:r>
-      <w:r>
-        <w:t>á</w:t>
-      </w:r>
-      <w:r>
-        <w:t>logos</w:t>
-      </w:r>
-      <w:bookmarkEnd w:id="5"/>
     </w:p>
     <w:p>
       <w:pPr>
@@ -2842,11 +2840,11 @@
         <w:pStyle w:val="Heading3"/>
         <w:jc w:val="both"/>
       </w:pPr>
-      <w:bookmarkStart w:id="6" w:name="_Toc515461107"/>
+      <w:bookmarkStart w:id="5" w:name="_Toc515461107"/>
       <w:r>
         <w:t>Compra</w:t>
       </w:r>
-      <w:bookmarkEnd w:id="6"/>
+      <w:bookmarkEnd w:id="5"/>
     </w:p>
     <w:p>
       <w:pPr>
@@ -2870,26 +2868,26 @@
         <w:pStyle w:val="Heading3"/>
         <w:jc w:val="both"/>
       </w:pPr>
-      <w:bookmarkStart w:id="7" w:name="_Toc515461108"/>
+      <w:bookmarkStart w:id="6" w:name="_Toc515461108"/>
       <w:r>
         <w:t>Autenticación</w:t>
       </w:r>
+      <w:bookmarkEnd w:id="6"/>
+    </w:p>
+    <w:p>
+      <w:r>
+        <w:t>Permitirá a los usuarios crear y administrar su cuenta.</w:t>
+      </w:r>
+    </w:p>
+    <w:p>
+      <w:pPr>
+        <w:pStyle w:val="Heading3"/>
+      </w:pPr>
+      <w:bookmarkStart w:id="7" w:name="_Toc515461109"/>
+      <w:r>
+        <w:t>Administración</w:t>
+      </w:r>
       <w:bookmarkEnd w:id="7"/>
-    </w:p>
-    <w:p>
-      <w:r>
-        <w:t>Permitirá a los usuarios crear y administrar su cuenta.</w:t>
-      </w:r>
-    </w:p>
-    <w:p>
-      <w:pPr>
-        <w:pStyle w:val="Heading3"/>
-      </w:pPr>
-      <w:bookmarkStart w:id="8" w:name="_Toc515461109"/>
-      <w:r>
-        <w:t>Administración</w:t>
-      </w:r>
-      <w:bookmarkEnd w:id="8"/>
     </w:p>
     <w:p>
       <w:r>
@@ -2942,11 +2940,11 @@
       <w:pPr>
         <w:pStyle w:val="Heading3"/>
       </w:pPr>
-      <w:bookmarkStart w:id="9" w:name="_Toc515461110"/>
+      <w:bookmarkStart w:id="8" w:name="_Toc515461110"/>
       <w:r>
         <w:t>Reportes</w:t>
       </w:r>
-      <w:bookmarkEnd w:id="9"/>
+      <w:bookmarkEnd w:id="8"/>
     </w:p>
     <w:p>
       <w:pPr>
@@ -2958,11 +2956,9 @@
       <w:r>
         <w:t xml:space="preserve">visitas a la página, artículos más comprados, artículos </w:t>
       </w:r>
-      <w:proofErr w:type="spellStart"/>
-      <w:r>
-        <w:t>mas</w:t>
-      </w:r>
-      <w:proofErr w:type="spellEnd"/>
+      <w:r>
+        <w:t>más</w:t>
+      </w:r>
       <w:r>
         <w:t xml:space="preserve"> consultados etc.</w:t>
       </w:r>
@@ -2972,27 +2968,55 @@
         <w:pStyle w:val="Heading2"/>
         <w:jc w:val="both"/>
       </w:pPr>
-      <w:bookmarkStart w:id="10" w:name="_Toc515461111"/>
+      <w:bookmarkStart w:id="9" w:name="_Toc515461111"/>
       <w:r>
         <w:t>Seguridad</w:t>
       </w:r>
+      <w:bookmarkEnd w:id="9"/>
+    </w:p>
+    <w:p>
+      <w:pPr>
+        <w:jc w:val="both"/>
+      </w:pPr>
+      <w:r>
+        <w:t xml:space="preserve">Los usuarios deberán ser identificados utilizando usuario y clave la comunicación entre el cliente y el servidor deberá ser protegida con https: </w:t>
+      </w:r>
+      <w:r>
+        <w:t xml:space="preserve">la información sensible de nuestros usuarios no debe ser accesible desde internet </w:t>
+      </w:r>
+      <w:r>
+        <w:t>por nadie excepto el usuario identificado. Se deberá utilizar estándares internacionales sobre el manejo de los números de tarjetas de crédito</w:t>
+      </w:r>
+      <w:r>
+        <w:t xml:space="preserve">. </w:t>
+      </w:r>
+    </w:p>
+    <w:p>
+      <w:pPr>
+        <w:jc w:val="both"/>
+      </w:pPr>
+      <w:r>
+        <w:t xml:space="preserve">Para evitar que se utilicen </w:t>
+      </w:r>
+      <w:r>
+        <w:t>robots</w:t>
+      </w:r>
+      <w:r>
+        <w:t xml:space="preserve"> para la creación de usuarios se utilizará a)</w:t>
+      </w:r>
+      <w:r>
+        <w:t xml:space="preserve"> </w:t>
+      </w:r>
+      <w:bookmarkStart w:id="10" w:name="_GoBack"/>
       <w:bookmarkEnd w:id="10"/>
-    </w:p>
-    <w:p>
-      <w:pPr>
-        <w:jc w:val="both"/>
-      </w:pPr>
-      <w:r>
-        <w:t xml:space="preserve">Los usuarios deberán ser identificados utilizando usuario y clave la comunicación entre el cliente y el servidor deberá ser protegida con https: </w:t>
-      </w:r>
-      <w:r>
-        <w:t xml:space="preserve">la información sensible de nuestros usuarios no debe ser accesible desde internet </w:t>
-      </w:r>
-      <w:r>
-        <w:t>por nadie excepto el usuario identificado. Se deberá utilizar estándares internacionales sobre el manejo de los números de tarjetas de crédito</w:t>
-      </w:r>
-      <w:r>
-        <w:t xml:space="preserve">. </w:t>
+      <w:r>
+        <w:t xml:space="preserve">Captcha para evitar que se creen cuenta automatizadas, y </w:t>
+      </w:r>
+      <w:r>
+        <w:t xml:space="preserve">b) </w:t>
+      </w:r>
+      <w:r>
+        <w:t>confirmación por correo electrónico.</w:t>
       </w:r>
     </w:p>
     <w:p>
@@ -3065,6 +3089,7 @@
         </w:numPr>
       </w:pPr>
       <w:r>
+        <w:lastRenderedPageBreak/>
         <w:t>Agregar artículos al carrito</w:t>
       </w:r>
     </w:p>
@@ -5561,7 +5586,7 @@
 </file>
 
 <file path=customXml/itemProps1.xml><?xml version="1.0" encoding="utf-8"?>
-<ds:datastoreItem xmlns:ds="http://schemas.openxmlformats.org/officeDocument/2006/customXml" ds:itemID="{0B215BB9-64E8-4F4E-9D49-9A2C754CB5DC}">
+<ds:datastoreItem xmlns:ds="http://schemas.openxmlformats.org/officeDocument/2006/customXml" ds:itemID="{07865596-4985-46C3-8CFA-2795AF24EEF9}">
   <ds:schemaRefs>
     <ds:schemaRef ds:uri="http://schemas.openxmlformats.org/officeDocument/2006/bibliography"/>
   </ds:schemaRefs>

</xml_diff>

<commit_message>
Docuemento final para revision
</commit_message>
<xml_diff>
--- a/Proyecto Final.docx
+++ b/Proyecto Final.docx
@@ -108,6 +108,7 @@
       </w:sdtPr>
       <w:sdtEndPr>
         <w:rPr>
+          <w:rFonts w:eastAsia="MS Mincho"/>
           <w:b/>
           <w:bCs/>
           <w:noProof/>
@@ -137,7 +138,7 @@
             <w:rPr>
               <w:rFonts w:eastAsiaTheme="minorEastAsia"/>
               <w:noProof/>
-              <w:lang w:val="en-US"/>
+              <w:lang w:eastAsia="es-GT"/>
             </w:rPr>
           </w:pPr>
           <w:r>
@@ -149,7 +150,7 @@
           <w:r>
             <w:fldChar w:fldCharType="separate"/>
           </w:r>
-          <w:hyperlink w:anchor="_Toc515461102" w:history="1">
+          <w:hyperlink w:anchor="_Toc515797416" w:history="1">
             <w:r>
               <w:rPr>
                 <w:rStyle w:val="Hyperlink"/>
@@ -176,7 +177,7 @@
                 <w:noProof/>
                 <w:webHidden/>
               </w:rPr>
-              <w:instrText xml:space="preserve"> PAGEREF _Toc515461102 \h </w:instrText>
+              <w:instrText xml:space="preserve"> PAGEREF _Toc515797416 \h </w:instrText>
             </w:r>
             <w:r>
               <w:rPr>
@@ -216,10 +217,10 @@
             <w:rPr>
               <w:rFonts w:eastAsiaTheme="minorEastAsia"/>
               <w:noProof/>
-              <w:lang w:val="en-US"/>
+              <w:lang w:eastAsia="es-GT"/>
             </w:rPr>
           </w:pPr>
-          <w:hyperlink w:anchor="_Toc515461103" w:history="1">
+          <w:hyperlink w:anchor="_Toc515797417" w:history="1">
             <w:r>
               <w:rPr>
                 <w:rStyle w:val="Hyperlink"/>
@@ -246,7 +247,7 @@
                 <w:noProof/>
                 <w:webHidden/>
               </w:rPr>
-              <w:instrText xml:space="preserve"> PAGEREF _Toc515461103 \h </w:instrText>
+              <w:instrText xml:space="preserve"> PAGEREF _Toc515797417 \h </w:instrText>
             </w:r>
             <w:r>
               <w:rPr>
@@ -286,10 +287,10 @@
             <w:rPr>
               <w:rFonts w:eastAsiaTheme="minorEastAsia"/>
               <w:noProof/>
-              <w:lang w:val="en-US"/>
+              <w:lang w:eastAsia="es-GT"/>
             </w:rPr>
           </w:pPr>
-          <w:hyperlink w:anchor="_Toc515461104" w:history="1">
+          <w:hyperlink w:anchor="_Toc515797418" w:history="1">
             <w:r>
               <w:rPr>
                 <w:rStyle w:val="Hyperlink"/>
@@ -316,7 +317,7 @@
                 <w:noProof/>
                 <w:webHidden/>
               </w:rPr>
-              <w:instrText xml:space="preserve"> PAGEREF _Toc515461104 \h </w:instrText>
+              <w:instrText xml:space="preserve"> PAGEREF _Toc515797418 \h </w:instrText>
             </w:r>
             <w:r>
               <w:rPr>
@@ -356,10 +357,10 @@
             <w:rPr>
               <w:rFonts w:eastAsiaTheme="minorEastAsia"/>
               <w:noProof/>
-              <w:lang w:val="en-US"/>
+              <w:lang w:eastAsia="es-GT"/>
             </w:rPr>
           </w:pPr>
-          <w:hyperlink w:anchor="_Toc515461105" w:history="1">
+          <w:hyperlink w:anchor="_Toc515797419" w:history="1">
             <w:r>
               <w:rPr>
                 <w:rStyle w:val="Hyperlink"/>
@@ -386,7 +387,7 @@
                 <w:noProof/>
                 <w:webHidden/>
               </w:rPr>
-              <w:instrText xml:space="preserve"> PAGEREF _Toc515461105 \h </w:instrText>
+              <w:instrText xml:space="preserve"> PAGEREF _Toc515797419 \h </w:instrText>
             </w:r>
             <w:r>
               <w:rPr>
@@ -426,16 +427,16 @@
             <w:rPr>
               <w:rFonts w:eastAsiaTheme="minorEastAsia"/>
               <w:noProof/>
-              <w:lang w:val="en-US"/>
+              <w:lang w:eastAsia="es-GT"/>
             </w:rPr>
           </w:pPr>
-          <w:hyperlink w:anchor="_Toc515461106" w:history="1">
+          <w:hyperlink w:anchor="_Toc515797420" w:history="1">
             <w:r>
               <w:rPr>
                 <w:rStyle w:val="Hyperlink"/>
                 <w:noProof/>
               </w:rPr>
-              <w:t>Catálogos</w:t>
+              <w:t>Portal del Ciente</w:t>
             </w:r>
             <w:r>
               <w:rPr>
@@ -456,7 +457,7 @@
                 <w:noProof/>
                 <w:webHidden/>
               </w:rPr>
-              <w:instrText xml:space="preserve"> PAGEREF _Toc515461106 \h </w:instrText>
+              <w:instrText xml:space="preserve"> PAGEREF _Toc515797420 \h </w:instrText>
             </w:r>
             <w:r>
               <w:rPr>
@@ -496,16 +497,16 @@
             <w:rPr>
               <w:rFonts w:eastAsiaTheme="minorEastAsia"/>
               <w:noProof/>
-              <w:lang w:val="en-US"/>
+              <w:lang w:eastAsia="es-GT"/>
             </w:rPr>
           </w:pPr>
-          <w:hyperlink w:anchor="_Toc515461107" w:history="1">
+          <w:hyperlink w:anchor="_Toc515797421" w:history="1">
             <w:r>
               <w:rPr>
                 <w:rStyle w:val="Hyperlink"/>
                 <w:noProof/>
               </w:rPr>
-              <w:t>Compra</w:t>
+              <w:t>Administración</w:t>
             </w:r>
             <w:r>
               <w:rPr>
@@ -526,7 +527,7 @@
                 <w:noProof/>
                 <w:webHidden/>
               </w:rPr>
-              <w:instrText xml:space="preserve"> PAGEREF _Toc515461107 \h </w:instrText>
+              <w:instrText xml:space="preserve"> PAGEREF _Toc515797421 \h </w:instrText>
             </w:r>
             <w:r>
               <w:rPr>
@@ -566,16 +567,16 @@
             <w:rPr>
               <w:rFonts w:eastAsiaTheme="minorEastAsia"/>
               <w:noProof/>
-              <w:lang w:val="en-US"/>
+              <w:lang w:eastAsia="es-GT"/>
             </w:rPr>
           </w:pPr>
-          <w:hyperlink w:anchor="_Toc515461108" w:history="1">
+          <w:hyperlink w:anchor="_Toc515797422" w:history="1">
             <w:r>
               <w:rPr>
                 <w:rStyle w:val="Hyperlink"/>
                 <w:noProof/>
               </w:rPr>
-              <w:t>Autenticación</w:t>
+              <w:t>Ventas</w:t>
             </w:r>
             <w:r>
               <w:rPr>
@@ -596,7 +597,7 @@
                 <w:noProof/>
                 <w:webHidden/>
               </w:rPr>
-              <w:instrText xml:space="preserve"> PAGEREF _Toc515461108 \h </w:instrText>
+              <w:instrText xml:space="preserve"> PAGEREF _Toc515797422 \h </w:instrText>
             </w:r>
             <w:r>
               <w:rPr>
@@ -636,16 +637,16 @@
             <w:rPr>
               <w:rFonts w:eastAsiaTheme="minorEastAsia"/>
               <w:noProof/>
-              <w:lang w:val="en-US"/>
+              <w:lang w:eastAsia="es-GT"/>
             </w:rPr>
           </w:pPr>
-          <w:hyperlink w:anchor="_Toc515461109" w:history="1">
+          <w:hyperlink w:anchor="_Toc515797423" w:history="1">
             <w:r>
               <w:rPr>
                 <w:rStyle w:val="Hyperlink"/>
                 <w:noProof/>
               </w:rPr>
-              <w:t>Administración</w:t>
+              <w:t>Bodega</w:t>
             </w:r>
             <w:r>
               <w:rPr>
@@ -666,7 +667,7 @@
                 <w:noProof/>
                 <w:webHidden/>
               </w:rPr>
-              <w:instrText xml:space="preserve"> PAGEREF _Toc515461109 \h </w:instrText>
+              <w:instrText xml:space="preserve"> PAGEREF _Toc515797423 \h </w:instrText>
             </w:r>
             <w:r>
               <w:rPr>
@@ -687,6 +688,146 @@
                 <w:webHidden/>
               </w:rPr>
               <w:t>3</w:t>
+            </w:r>
+            <w:r>
+              <w:rPr>
+                <w:noProof/>
+                <w:webHidden/>
+              </w:rPr>
+              <w:fldChar w:fldCharType="end"/>
+            </w:r>
+          </w:hyperlink>
+        </w:p>
+        <w:p>
+          <w:pPr>
+            <w:pStyle w:val="TOC2"/>
+            <w:tabs>
+              <w:tab w:val="right" w:leader="dot" w:pos="8828"/>
+            </w:tabs>
+            <w:rPr>
+              <w:rFonts w:eastAsiaTheme="minorEastAsia"/>
+              <w:noProof/>
+              <w:lang w:eastAsia="es-GT"/>
+            </w:rPr>
+          </w:pPr>
+          <w:hyperlink w:anchor="_Toc515797424" w:history="1">
+            <w:r>
+              <w:rPr>
+                <w:rStyle w:val="Hyperlink"/>
+                <w:noProof/>
+              </w:rPr>
+              <w:t>Seguridad</w:t>
+            </w:r>
+            <w:r>
+              <w:rPr>
+                <w:noProof/>
+                <w:webHidden/>
+              </w:rPr>
+              <w:tab/>
+            </w:r>
+            <w:r>
+              <w:rPr>
+                <w:noProof/>
+                <w:webHidden/>
+              </w:rPr>
+              <w:fldChar w:fldCharType="begin"/>
+            </w:r>
+            <w:r>
+              <w:rPr>
+                <w:noProof/>
+                <w:webHidden/>
+              </w:rPr>
+              <w:instrText xml:space="preserve"> PAGEREF _Toc515797424 \h </w:instrText>
+            </w:r>
+            <w:r>
+              <w:rPr>
+                <w:noProof/>
+                <w:webHidden/>
+              </w:rPr>
+            </w:r>
+            <w:r>
+              <w:rPr>
+                <w:noProof/>
+                <w:webHidden/>
+              </w:rPr>
+              <w:fldChar w:fldCharType="separate"/>
+            </w:r>
+            <w:r>
+              <w:rPr>
+                <w:noProof/>
+                <w:webHidden/>
+              </w:rPr>
+              <w:t>3</w:t>
+            </w:r>
+            <w:r>
+              <w:rPr>
+                <w:noProof/>
+                <w:webHidden/>
+              </w:rPr>
+              <w:fldChar w:fldCharType="end"/>
+            </w:r>
+          </w:hyperlink>
+        </w:p>
+        <w:p>
+          <w:pPr>
+            <w:pStyle w:val="TOC2"/>
+            <w:tabs>
+              <w:tab w:val="right" w:leader="dot" w:pos="8828"/>
+            </w:tabs>
+            <w:rPr>
+              <w:rFonts w:eastAsiaTheme="minorEastAsia"/>
+              <w:noProof/>
+              <w:lang w:eastAsia="es-GT"/>
+            </w:rPr>
+          </w:pPr>
+          <w:hyperlink w:anchor="_Toc515797425" w:history="1">
+            <w:r>
+              <w:rPr>
+                <w:rStyle w:val="Hyperlink"/>
+                <w:noProof/>
+              </w:rPr>
+              <w:t>Casos de Uso</w:t>
+            </w:r>
+            <w:r>
+              <w:rPr>
+                <w:noProof/>
+                <w:webHidden/>
+              </w:rPr>
+              <w:tab/>
+            </w:r>
+            <w:r>
+              <w:rPr>
+                <w:noProof/>
+                <w:webHidden/>
+              </w:rPr>
+              <w:fldChar w:fldCharType="begin"/>
+            </w:r>
+            <w:r>
+              <w:rPr>
+                <w:noProof/>
+                <w:webHidden/>
+              </w:rPr>
+              <w:instrText xml:space="preserve"> PAGEREF _Toc515797425 \h </w:instrText>
+            </w:r>
+            <w:r>
+              <w:rPr>
+                <w:noProof/>
+                <w:webHidden/>
+              </w:rPr>
+            </w:r>
+            <w:r>
+              <w:rPr>
+                <w:noProof/>
+                <w:webHidden/>
+              </w:rPr>
+              <w:fldChar w:fldCharType="separate"/>
+            </w:r>
+            <w:r>
+              <w:rPr>
+                <w:noProof/>
+                <w:webHidden/>
+              </w:rPr>
+              <w:t>4</w:t>
             </w:r>
             <w:r>
               <w:rPr>
@@ -706,16 +847,16 @@
             <w:rPr>
               <w:rFonts w:eastAsiaTheme="minorEastAsia"/>
               <w:noProof/>
-              <w:lang w:val="en-US"/>
+              <w:lang w:eastAsia="es-GT"/>
             </w:rPr>
           </w:pPr>
-          <w:hyperlink w:anchor="_Toc515461110" w:history="1">
+          <w:hyperlink w:anchor="_Toc515797426" w:history="1">
             <w:r>
               <w:rPr>
                 <w:rStyle w:val="Hyperlink"/>
                 <w:noProof/>
               </w:rPr>
-              <w:t>Reportes</w:t>
+              <w:t>Del portal del cliente</w:t>
             </w:r>
             <w:r>
               <w:rPr>
@@ -736,7 +877,7 @@
                 <w:noProof/>
                 <w:webHidden/>
               </w:rPr>
-              <w:instrText xml:space="preserve"> PAGEREF _Toc515461110 \h </w:instrText>
+              <w:instrText xml:space="preserve"> PAGEREF _Toc515797426 \h </w:instrText>
             </w:r>
             <w:r>
               <w:rPr>
@@ -756,7 +897,77 @@
                 <w:noProof/>
                 <w:webHidden/>
               </w:rPr>
-              <w:t>3</w:t>
+              <w:t>4</w:t>
+            </w:r>
+            <w:r>
+              <w:rPr>
+                <w:noProof/>
+                <w:webHidden/>
+              </w:rPr>
+              <w:fldChar w:fldCharType="end"/>
+            </w:r>
+          </w:hyperlink>
+        </w:p>
+        <w:p>
+          <w:pPr>
+            <w:pStyle w:val="TOC3"/>
+            <w:tabs>
+              <w:tab w:val="right" w:leader="dot" w:pos="8828"/>
+            </w:tabs>
+            <w:rPr>
+              <w:rFonts w:eastAsiaTheme="minorEastAsia"/>
+              <w:noProof/>
+              <w:lang w:eastAsia="es-GT"/>
+            </w:rPr>
+          </w:pPr>
+          <w:hyperlink w:anchor="_Toc515797427" w:history="1">
+            <w:r>
+              <w:rPr>
+                <w:rStyle w:val="Hyperlink"/>
+                <w:noProof/>
+              </w:rPr>
+              <w:t>Diagrama</w:t>
+            </w:r>
+            <w:r>
+              <w:rPr>
+                <w:noProof/>
+                <w:webHidden/>
+              </w:rPr>
+              <w:tab/>
+            </w:r>
+            <w:r>
+              <w:rPr>
+                <w:noProof/>
+                <w:webHidden/>
+              </w:rPr>
+              <w:fldChar w:fldCharType="begin"/>
+            </w:r>
+            <w:r>
+              <w:rPr>
+                <w:noProof/>
+                <w:webHidden/>
+              </w:rPr>
+              <w:instrText xml:space="preserve"> PAGEREF _Toc515797427 \h </w:instrText>
+            </w:r>
+            <w:r>
+              <w:rPr>
+                <w:noProof/>
+                <w:webHidden/>
+              </w:rPr>
+            </w:r>
+            <w:r>
+              <w:rPr>
+                <w:noProof/>
+                <w:webHidden/>
+              </w:rPr>
+              <w:fldChar w:fldCharType="separate"/>
+            </w:r>
+            <w:r>
+              <w:rPr>
+                <w:noProof/>
+                <w:webHidden/>
+              </w:rPr>
+              <w:t>4</w:t>
             </w:r>
             <w:r>
               <w:rPr>
@@ -776,16 +987,16 @@
             <w:rPr>
               <w:rFonts w:eastAsiaTheme="minorEastAsia"/>
               <w:noProof/>
-              <w:lang w:val="en-US"/>
+              <w:lang w:eastAsia="es-GT"/>
             </w:rPr>
           </w:pPr>
-          <w:hyperlink w:anchor="_Toc515461111" w:history="1">
+          <w:hyperlink w:anchor="_Toc515797428" w:history="1">
             <w:r>
               <w:rPr>
                 <w:rStyle w:val="Hyperlink"/>
                 <w:noProof/>
               </w:rPr>
-              <w:t>Seguridad</w:t>
+              <w:t>Diagrama de Flujo de Datos</w:t>
             </w:r>
             <w:r>
               <w:rPr>
@@ -806,7 +1017,7 @@
                 <w:noProof/>
                 <w:webHidden/>
               </w:rPr>
-              <w:instrText xml:space="preserve"> PAGEREF _Toc515461111 \h </w:instrText>
+              <w:instrText xml:space="preserve"> PAGEREF _Toc515797428 \h </w:instrText>
             </w:r>
             <w:r>
               <w:rPr>
@@ -826,7 +1037,7 @@
                 <w:noProof/>
                 <w:webHidden/>
               </w:rPr>
-              <w:t>3</w:t>
+              <w:t>5</w:t>
             </w:r>
             <w:r>
               <w:rPr>
@@ -846,16 +1057,16 @@
             <w:rPr>
               <w:rFonts w:eastAsiaTheme="minorEastAsia"/>
               <w:noProof/>
-              <w:lang w:val="en-US"/>
+              <w:lang w:eastAsia="es-GT"/>
             </w:rPr>
           </w:pPr>
-          <w:hyperlink w:anchor="_Toc515461112" w:history="1">
+          <w:hyperlink w:anchor="_Toc515797429" w:history="1">
             <w:r>
               <w:rPr>
                 <w:rStyle w:val="Hyperlink"/>
                 <w:noProof/>
               </w:rPr>
-              <w:t>Casos de Uso</w:t>
+              <w:t>Diagrama de Clases</w:t>
             </w:r>
             <w:r>
               <w:rPr>
@@ -876,7 +1087,7 @@
                 <w:noProof/>
                 <w:webHidden/>
               </w:rPr>
-              <w:instrText xml:space="preserve"> PAGEREF _Toc515461112 \h </w:instrText>
+              <w:instrText xml:space="preserve"> PAGEREF _Toc515797429 \h </w:instrText>
             </w:r>
             <w:r>
               <w:rPr>
@@ -896,147 +1107,7 @@
                 <w:noProof/>
                 <w:webHidden/>
               </w:rPr>
-              <w:t>3</w:t>
-            </w:r>
-            <w:r>
-              <w:rPr>
-                <w:noProof/>
-                <w:webHidden/>
-              </w:rPr>
-              <w:fldChar w:fldCharType="end"/>
-            </w:r>
-          </w:hyperlink>
-        </w:p>
-        <w:p>
-          <w:pPr>
-            <w:pStyle w:val="TOC3"/>
-            <w:tabs>
-              <w:tab w:val="right" w:leader="dot" w:pos="8828"/>
-            </w:tabs>
-            <w:rPr>
-              <w:rFonts w:eastAsiaTheme="minorEastAsia"/>
-              <w:noProof/>
-              <w:lang w:val="en-US"/>
-            </w:rPr>
-          </w:pPr>
-          <w:hyperlink w:anchor="_Toc515461113" w:history="1">
-            <w:r>
-              <w:rPr>
-                <w:rStyle w:val="Hyperlink"/>
-                <w:noProof/>
-              </w:rPr>
-              <w:t>Del portal del cliente</w:t>
-            </w:r>
-            <w:r>
-              <w:rPr>
-                <w:noProof/>
-                <w:webHidden/>
-              </w:rPr>
-              <w:tab/>
-            </w:r>
-            <w:r>
-              <w:rPr>
-                <w:noProof/>
-                <w:webHidden/>
-              </w:rPr>
-              <w:fldChar w:fldCharType="begin"/>
-            </w:r>
-            <w:r>
-              <w:rPr>
-                <w:noProof/>
-                <w:webHidden/>
-              </w:rPr>
-              <w:instrText xml:space="preserve"> PAGEREF _Toc515461113 \h </w:instrText>
-            </w:r>
-            <w:r>
-              <w:rPr>
-                <w:noProof/>
-                <w:webHidden/>
-              </w:rPr>
-            </w:r>
-            <w:r>
-              <w:rPr>
-                <w:noProof/>
-                <w:webHidden/>
-              </w:rPr>
-              <w:fldChar w:fldCharType="separate"/>
-            </w:r>
-            <w:r>
-              <w:rPr>
-                <w:noProof/>
-                <w:webHidden/>
-              </w:rPr>
-              <w:t>3</w:t>
-            </w:r>
-            <w:r>
-              <w:rPr>
-                <w:noProof/>
-                <w:webHidden/>
-              </w:rPr>
-              <w:fldChar w:fldCharType="end"/>
-            </w:r>
-          </w:hyperlink>
-        </w:p>
-        <w:p>
-          <w:pPr>
-            <w:pStyle w:val="TOC3"/>
-            <w:tabs>
-              <w:tab w:val="right" w:leader="dot" w:pos="8828"/>
-            </w:tabs>
-            <w:rPr>
-              <w:rFonts w:eastAsiaTheme="minorEastAsia"/>
-              <w:noProof/>
-              <w:lang w:val="en-US"/>
-            </w:rPr>
-          </w:pPr>
-          <w:hyperlink w:anchor="_Toc515461114" w:history="1">
-            <w:r>
-              <w:rPr>
-                <w:rStyle w:val="Hyperlink"/>
-                <w:noProof/>
-              </w:rPr>
-              <w:t>Diagrama</w:t>
-            </w:r>
-            <w:r>
-              <w:rPr>
-                <w:noProof/>
-                <w:webHidden/>
-              </w:rPr>
-              <w:tab/>
-            </w:r>
-            <w:r>
-              <w:rPr>
-                <w:noProof/>
-                <w:webHidden/>
-              </w:rPr>
-              <w:fldChar w:fldCharType="begin"/>
-            </w:r>
-            <w:r>
-              <w:rPr>
-                <w:noProof/>
-                <w:webHidden/>
-              </w:rPr>
-              <w:instrText xml:space="preserve"> PAGEREF _Toc515461114 \h </w:instrText>
-            </w:r>
-            <w:r>
-              <w:rPr>
-                <w:noProof/>
-                <w:webHidden/>
-              </w:rPr>
-            </w:r>
-            <w:r>
-              <w:rPr>
-                <w:noProof/>
-                <w:webHidden/>
-              </w:rPr>
-              <w:fldChar w:fldCharType="separate"/>
-            </w:r>
-            <w:r>
-              <w:rPr>
-                <w:noProof/>
-                <w:webHidden/>
-              </w:rPr>
-              <w:t>4</w:t>
+              <w:t>7</w:t>
             </w:r>
             <w:r>
               <w:rPr>
@@ -1056,16 +1127,16 @@
             <w:rPr>
               <w:rFonts w:eastAsiaTheme="minorEastAsia"/>
               <w:noProof/>
-              <w:lang w:val="en-US"/>
+              <w:lang w:eastAsia="es-GT"/>
             </w:rPr>
           </w:pPr>
-          <w:hyperlink w:anchor="_Toc515461115" w:history="1">
+          <w:hyperlink w:anchor="_Toc515797430" w:history="1">
             <w:r>
               <w:rPr>
                 <w:rStyle w:val="Hyperlink"/>
                 <w:noProof/>
               </w:rPr>
-              <w:t>Diagrama de Flujo de Datos</w:t>
+              <w:t>Diagrama de Paquetes</w:t>
             </w:r>
             <w:r>
               <w:rPr>
@@ -1086,7 +1157,7 @@
                 <w:noProof/>
                 <w:webHidden/>
               </w:rPr>
-              <w:instrText xml:space="preserve"> PAGEREF _Toc515461115 \h </w:instrText>
+              <w:instrText xml:space="preserve"> PAGEREF _Toc515797430 \h </w:instrText>
             </w:r>
             <w:r>
               <w:rPr>
@@ -1106,7 +1177,7 @@
                 <w:noProof/>
                 <w:webHidden/>
               </w:rPr>
-              <w:t>5</w:t>
+              <w:t>7</w:t>
             </w:r>
             <w:r>
               <w:rPr>
@@ -1126,16 +1197,16 @@
             <w:rPr>
               <w:rFonts w:eastAsiaTheme="minorEastAsia"/>
               <w:noProof/>
-              <w:lang w:val="en-US"/>
+              <w:lang w:eastAsia="es-GT"/>
             </w:rPr>
           </w:pPr>
-          <w:hyperlink w:anchor="_Toc515461116" w:history="1">
+          <w:hyperlink w:anchor="_Toc515797431" w:history="1">
             <w:r>
               <w:rPr>
                 <w:rStyle w:val="Hyperlink"/>
                 <w:noProof/>
               </w:rPr>
-              <w:t>Diagrama de Clases</w:t>
+              <w:t>Diseño de Pantallas</w:t>
             </w:r>
             <w:r>
               <w:rPr>
@@ -1156,7 +1227,7 @@
                 <w:noProof/>
                 <w:webHidden/>
               </w:rPr>
-              <w:instrText xml:space="preserve"> PAGEREF _Toc515461116 \h </w:instrText>
+              <w:instrText xml:space="preserve"> PAGEREF _Toc515797431 \h </w:instrText>
             </w:r>
             <w:r>
               <w:rPr>
@@ -1176,7 +1247,77 @@
                 <w:noProof/>
                 <w:webHidden/>
               </w:rPr>
-              <w:t>6</w:t>
+              <w:t>8</w:t>
+            </w:r>
+            <w:r>
+              <w:rPr>
+                <w:noProof/>
+                <w:webHidden/>
+              </w:rPr>
+              <w:fldChar w:fldCharType="end"/>
+            </w:r>
+          </w:hyperlink>
+        </w:p>
+        <w:p>
+          <w:pPr>
+            <w:pStyle w:val="TOC1"/>
+            <w:tabs>
+              <w:tab w:val="right" w:leader="dot" w:pos="8828"/>
+            </w:tabs>
+            <w:rPr>
+              <w:rFonts w:eastAsiaTheme="minorEastAsia"/>
+              <w:noProof/>
+              <w:lang w:eastAsia="es-GT"/>
+            </w:rPr>
+          </w:pPr>
+          <w:hyperlink w:anchor="_Toc515797432" w:history="1">
+            <w:r>
+              <w:rPr>
+                <w:rStyle w:val="Hyperlink"/>
+                <w:noProof/>
+              </w:rPr>
+              <w:t>Diseño</w:t>
+            </w:r>
+            <w:r>
+              <w:rPr>
+                <w:noProof/>
+                <w:webHidden/>
+              </w:rPr>
+              <w:tab/>
+            </w:r>
+            <w:r>
+              <w:rPr>
+                <w:noProof/>
+                <w:webHidden/>
+              </w:rPr>
+              <w:fldChar w:fldCharType="begin"/>
+            </w:r>
+            <w:r>
+              <w:rPr>
+                <w:noProof/>
+                <w:webHidden/>
+              </w:rPr>
+              <w:instrText xml:space="preserve"> PAGEREF _Toc515797432 \h </w:instrText>
+            </w:r>
+            <w:r>
+              <w:rPr>
+                <w:noProof/>
+                <w:webHidden/>
+              </w:rPr>
+            </w:r>
+            <w:r>
+              <w:rPr>
+                <w:noProof/>
+                <w:webHidden/>
+              </w:rPr>
+              <w:fldChar w:fldCharType="separate"/>
+            </w:r>
+            <w:r>
+              <w:rPr>
+                <w:noProof/>
+                <w:webHidden/>
+              </w:rPr>
+              <w:t>10</w:t>
             </w:r>
             <w:r>
               <w:rPr>
@@ -1196,16 +1337,16 @@
             <w:rPr>
               <w:rFonts w:eastAsiaTheme="minorEastAsia"/>
               <w:noProof/>
-              <w:lang w:val="en-US"/>
+              <w:lang w:eastAsia="es-GT"/>
             </w:rPr>
           </w:pPr>
-          <w:hyperlink w:anchor="_Toc515461117" w:history="1">
+          <w:hyperlink w:anchor="_Toc515797433" w:history="1">
             <w:r>
               <w:rPr>
                 <w:rStyle w:val="Hyperlink"/>
                 <w:noProof/>
               </w:rPr>
-              <w:t>Diagrama de Paquetes</w:t>
+              <w:t>Arquitectura</w:t>
             </w:r>
             <w:r>
               <w:rPr>
@@ -1226,7 +1367,7 @@
                 <w:noProof/>
                 <w:webHidden/>
               </w:rPr>
-              <w:instrText xml:space="preserve"> PAGEREF _Toc515461117 \h </w:instrText>
+              <w:instrText xml:space="preserve"> PAGEREF _Toc515797433 \h </w:instrText>
             </w:r>
             <w:r>
               <w:rPr>
@@ -1246,7 +1387,7 @@
                 <w:noProof/>
                 <w:webHidden/>
               </w:rPr>
-              <w:t>7</w:t>
+              <w:t>10</w:t>
             </w:r>
             <w:r>
               <w:rPr>
@@ -1266,16 +1407,16 @@
             <w:rPr>
               <w:rFonts w:eastAsiaTheme="minorEastAsia"/>
               <w:noProof/>
-              <w:lang w:val="en-US"/>
+              <w:lang w:eastAsia="es-GT"/>
             </w:rPr>
           </w:pPr>
-          <w:hyperlink w:anchor="_Toc515461118" w:history="1">
+          <w:hyperlink w:anchor="_Toc515797434" w:history="1">
             <w:r>
               <w:rPr>
                 <w:rStyle w:val="Hyperlink"/>
                 <w:noProof/>
               </w:rPr>
-              <w:t>Diseño de Pantallas</w:t>
+              <w:t>Diseño de Base de Datos</w:t>
             </w:r>
             <w:r>
               <w:rPr>
@@ -1296,7 +1437,7 @@
                 <w:noProof/>
                 <w:webHidden/>
               </w:rPr>
-              <w:instrText xml:space="preserve"> PAGEREF _Toc515461118 \h </w:instrText>
+              <w:instrText xml:space="preserve"> PAGEREF _Toc515797434 \h </w:instrText>
             </w:r>
             <w:r>
               <w:rPr>
@@ -1316,7 +1457,7 @@
                 <w:noProof/>
                 <w:webHidden/>
               </w:rPr>
-              <w:t>7</w:t>
+              <w:t>10</w:t>
             </w:r>
             <w:r>
               <w:rPr>
@@ -1336,16 +1477,16 @@
             <w:rPr>
               <w:rFonts w:eastAsiaTheme="minorEastAsia"/>
               <w:noProof/>
-              <w:lang w:val="en-US"/>
+              <w:lang w:eastAsia="es-GT"/>
             </w:rPr>
           </w:pPr>
-          <w:hyperlink w:anchor="_Toc515461119" w:history="1">
+          <w:hyperlink w:anchor="_Toc515797435" w:history="1">
             <w:r>
               <w:rPr>
                 <w:rStyle w:val="Hyperlink"/>
                 <w:noProof/>
               </w:rPr>
-              <w:t>Diseño</w:t>
+              <w:t>Implementación</w:t>
             </w:r>
             <w:r>
               <w:rPr>
@@ -1366,7 +1507,7 @@
                 <w:noProof/>
                 <w:webHidden/>
               </w:rPr>
-              <w:instrText xml:space="preserve"> PAGEREF _Toc515461119 \h </w:instrText>
+              <w:instrText xml:space="preserve"> PAGEREF _Toc515797435 \h </w:instrText>
             </w:r>
             <w:r>
               <w:rPr>
@@ -1386,7 +1527,7 @@
                 <w:noProof/>
                 <w:webHidden/>
               </w:rPr>
-              <w:t>7</w:t>
+              <w:t>11</w:t>
             </w:r>
             <w:r>
               <w:rPr>
@@ -1406,16 +1547,16 @@
             <w:rPr>
               <w:rFonts w:eastAsiaTheme="minorEastAsia"/>
               <w:noProof/>
-              <w:lang w:val="en-US"/>
+              <w:lang w:eastAsia="es-GT"/>
             </w:rPr>
           </w:pPr>
-          <w:hyperlink w:anchor="_Toc515461120" w:history="1">
+          <w:hyperlink w:anchor="_Toc515797436" w:history="1">
             <w:r>
               <w:rPr>
                 <w:rStyle w:val="Hyperlink"/>
                 <w:noProof/>
               </w:rPr>
-              <w:t>Arquitectura</w:t>
+              <w:t>Diagrama de Despliegue</w:t>
             </w:r>
             <w:r>
               <w:rPr>
@@ -1436,7 +1577,7 @@
                 <w:noProof/>
                 <w:webHidden/>
               </w:rPr>
-              <w:instrText xml:space="preserve"> PAGEREF _Toc515461120 \h </w:instrText>
+              <w:instrText xml:space="preserve"> PAGEREF _Toc515797436 \h </w:instrText>
             </w:r>
             <w:r>
               <w:rPr>
@@ -1456,7 +1597,7 @@
                 <w:noProof/>
                 <w:webHidden/>
               </w:rPr>
-              <w:t>7</w:t>
+              <w:t>11</w:t>
             </w:r>
             <w:r>
               <w:rPr>
@@ -1476,16 +1617,16 @@
             <w:rPr>
               <w:rFonts w:eastAsiaTheme="minorEastAsia"/>
               <w:noProof/>
-              <w:lang w:val="en-US"/>
+              <w:lang w:eastAsia="es-GT"/>
             </w:rPr>
           </w:pPr>
-          <w:hyperlink w:anchor="_Toc515461121" w:history="1">
+          <w:hyperlink w:anchor="_Toc515797437" w:history="1">
             <w:r>
               <w:rPr>
                 <w:rStyle w:val="Hyperlink"/>
                 <w:noProof/>
               </w:rPr>
-              <w:t>Diseño de Base de Datos</w:t>
+              <w:t>Control de Versiones</w:t>
             </w:r>
             <w:r>
               <w:rPr>
@@ -1506,7 +1647,7 @@
                 <w:noProof/>
                 <w:webHidden/>
               </w:rPr>
-              <w:instrText xml:space="preserve"> PAGEREF _Toc515461121 \h </w:instrText>
+              <w:instrText xml:space="preserve"> PAGEREF _Toc515797437 \h </w:instrText>
             </w:r>
             <w:r>
               <w:rPr>
@@ -1526,7 +1667,7 @@
                 <w:noProof/>
                 <w:webHidden/>
               </w:rPr>
-              <w:t>7</w:t>
+              <w:t>12</w:t>
             </w:r>
             <w:r>
               <w:rPr>
@@ -1546,16 +1687,16 @@
             <w:rPr>
               <w:rFonts w:eastAsiaTheme="minorEastAsia"/>
               <w:noProof/>
-              <w:lang w:val="en-US"/>
+              <w:lang w:eastAsia="es-GT"/>
             </w:rPr>
           </w:pPr>
-          <w:hyperlink w:anchor="_Toc515461122" w:history="1">
+          <w:hyperlink w:anchor="_Toc515797438" w:history="1">
             <w:r>
               <w:rPr>
                 <w:rStyle w:val="Hyperlink"/>
                 <w:noProof/>
               </w:rPr>
-              <w:t>Implementación</w:t>
+              <w:t>Pruebas</w:t>
             </w:r>
             <w:r>
               <w:rPr>
@@ -1576,7 +1717,7 @@
                 <w:noProof/>
                 <w:webHidden/>
               </w:rPr>
-              <w:instrText xml:space="preserve"> PAGEREF _Toc515461122 \h </w:instrText>
+              <w:instrText xml:space="preserve"> PAGEREF _Toc515797438 \h </w:instrText>
             </w:r>
             <w:r>
               <w:rPr>
@@ -1596,7 +1737,7 @@
                 <w:noProof/>
                 <w:webHidden/>
               </w:rPr>
-              <w:t>7</w:t>
+              <w:t>12</w:t>
             </w:r>
             <w:r>
               <w:rPr>
@@ -1616,16 +1757,16 @@
             <w:rPr>
               <w:rFonts w:eastAsiaTheme="minorEastAsia"/>
               <w:noProof/>
-              <w:lang w:val="en-US"/>
+              <w:lang w:eastAsia="es-GT"/>
             </w:rPr>
           </w:pPr>
-          <w:hyperlink w:anchor="_Toc515461123" w:history="1">
+          <w:hyperlink w:anchor="_Toc515797439" w:history="1">
             <w:r>
               <w:rPr>
                 <w:rStyle w:val="Hyperlink"/>
                 <w:noProof/>
               </w:rPr>
-              <w:t>Diagrama de Despliegue</w:t>
+              <w:t>Pruebas unitarias</w:t>
             </w:r>
             <w:r>
               <w:rPr>
@@ -1646,7 +1787,7 @@
                 <w:noProof/>
                 <w:webHidden/>
               </w:rPr>
-              <w:instrText xml:space="preserve"> PAGEREF _Toc515461123 \h </w:instrText>
+              <w:instrText xml:space="preserve"> PAGEREF _Toc515797439 \h </w:instrText>
             </w:r>
             <w:r>
               <w:rPr>
@@ -1666,7 +1807,7 @@
                 <w:noProof/>
                 <w:webHidden/>
               </w:rPr>
-              <w:t>7</w:t>
+              <w:t>12</w:t>
             </w:r>
             <w:r>
               <w:rPr>
@@ -1686,16 +1827,16 @@
             <w:rPr>
               <w:rFonts w:eastAsiaTheme="minorEastAsia"/>
               <w:noProof/>
-              <w:lang w:val="en-US"/>
+              <w:lang w:eastAsia="es-GT"/>
             </w:rPr>
           </w:pPr>
-          <w:hyperlink w:anchor="_Toc515461124" w:history="1">
+          <w:hyperlink w:anchor="_Toc515797440" w:history="1">
             <w:r>
               <w:rPr>
                 <w:rStyle w:val="Hyperlink"/>
                 <w:noProof/>
               </w:rPr>
-              <w:t>Control de Versiones</w:t>
+              <w:t>Pruebas de integración</w:t>
             </w:r>
             <w:r>
               <w:rPr>
@@ -1716,7 +1857,7 @@
                 <w:noProof/>
                 <w:webHidden/>
               </w:rPr>
-              <w:instrText xml:space="preserve"> PAGEREF _Toc515461124 \h </w:instrText>
+              <w:instrText xml:space="preserve"> PAGEREF _Toc515797440 \h </w:instrText>
             </w:r>
             <w:r>
               <w:rPr>
@@ -1736,7 +1877,7 @@
                 <w:noProof/>
                 <w:webHidden/>
               </w:rPr>
-              <w:t>8</w:t>
+              <w:t>12</w:t>
             </w:r>
             <w:r>
               <w:rPr>
@@ -1756,16 +1897,16 @@
             <w:rPr>
               <w:rFonts w:eastAsiaTheme="minorEastAsia"/>
               <w:noProof/>
-              <w:lang w:val="en-US"/>
+              <w:lang w:eastAsia="es-GT"/>
             </w:rPr>
           </w:pPr>
-          <w:hyperlink w:anchor="_Toc515461125" w:history="1">
+          <w:hyperlink w:anchor="_Toc515797441" w:history="1">
             <w:r>
               <w:rPr>
                 <w:rStyle w:val="Hyperlink"/>
                 <w:noProof/>
               </w:rPr>
-              <w:t>Pruebas</w:t>
+              <w:t>Instalación</w:t>
             </w:r>
             <w:r>
               <w:rPr>
@@ -1786,7 +1927,7 @@
                 <w:noProof/>
                 <w:webHidden/>
               </w:rPr>
-              <w:instrText xml:space="preserve"> PAGEREF _Toc515461125 \h </w:instrText>
+              <w:instrText xml:space="preserve"> PAGEREF _Toc515797441 \h </w:instrText>
             </w:r>
             <w:r>
               <w:rPr>
@@ -1806,147 +1947,7 @@
                 <w:noProof/>
                 <w:webHidden/>
               </w:rPr>
-              <w:t>8</w:t>
-            </w:r>
-            <w:r>
-              <w:rPr>
-                <w:noProof/>
-                <w:webHidden/>
-              </w:rPr>
-              <w:fldChar w:fldCharType="end"/>
-            </w:r>
-          </w:hyperlink>
-        </w:p>
-        <w:p>
-          <w:pPr>
-            <w:pStyle w:val="TOC2"/>
-            <w:tabs>
-              <w:tab w:val="right" w:leader="dot" w:pos="8828"/>
-            </w:tabs>
-            <w:rPr>
-              <w:rFonts w:eastAsiaTheme="minorEastAsia"/>
-              <w:noProof/>
-              <w:lang w:val="en-US"/>
-            </w:rPr>
-          </w:pPr>
-          <w:hyperlink w:anchor="_Toc515461126" w:history="1">
-            <w:r>
-              <w:rPr>
-                <w:rStyle w:val="Hyperlink"/>
-                <w:noProof/>
-              </w:rPr>
-              <w:t>Pruebas unitarias</w:t>
-            </w:r>
-            <w:r>
-              <w:rPr>
-                <w:noProof/>
-                <w:webHidden/>
-              </w:rPr>
-              <w:tab/>
-            </w:r>
-            <w:r>
-              <w:rPr>
-                <w:noProof/>
-                <w:webHidden/>
-              </w:rPr>
-              <w:fldChar w:fldCharType="begin"/>
-            </w:r>
-            <w:r>
-              <w:rPr>
-                <w:noProof/>
-                <w:webHidden/>
-              </w:rPr>
-              <w:instrText xml:space="preserve"> PAGEREF _Toc515461126 \h </w:instrText>
-            </w:r>
-            <w:r>
-              <w:rPr>
-                <w:noProof/>
-                <w:webHidden/>
-              </w:rPr>
-            </w:r>
-            <w:r>
-              <w:rPr>
-                <w:noProof/>
-                <w:webHidden/>
-              </w:rPr>
-              <w:fldChar w:fldCharType="separate"/>
-            </w:r>
-            <w:r>
-              <w:rPr>
-                <w:noProof/>
-                <w:webHidden/>
-              </w:rPr>
-              <w:t>8</w:t>
-            </w:r>
-            <w:r>
-              <w:rPr>
-                <w:noProof/>
-                <w:webHidden/>
-              </w:rPr>
-              <w:fldChar w:fldCharType="end"/>
-            </w:r>
-          </w:hyperlink>
-        </w:p>
-        <w:p>
-          <w:pPr>
-            <w:pStyle w:val="TOC2"/>
-            <w:tabs>
-              <w:tab w:val="right" w:leader="dot" w:pos="8828"/>
-            </w:tabs>
-            <w:rPr>
-              <w:rFonts w:eastAsiaTheme="minorEastAsia"/>
-              <w:noProof/>
-              <w:lang w:val="en-US"/>
-            </w:rPr>
-          </w:pPr>
-          <w:hyperlink w:anchor="_Toc515461127" w:history="1">
-            <w:r>
-              <w:rPr>
-                <w:rStyle w:val="Hyperlink"/>
-                <w:noProof/>
-              </w:rPr>
-              <w:t>Pruebas de integración</w:t>
-            </w:r>
-            <w:r>
-              <w:rPr>
-                <w:noProof/>
-                <w:webHidden/>
-              </w:rPr>
-              <w:tab/>
-            </w:r>
-            <w:r>
-              <w:rPr>
-                <w:noProof/>
-                <w:webHidden/>
-              </w:rPr>
-              <w:fldChar w:fldCharType="begin"/>
-            </w:r>
-            <w:r>
-              <w:rPr>
-                <w:noProof/>
-                <w:webHidden/>
-              </w:rPr>
-              <w:instrText xml:space="preserve"> PAGEREF _Toc515461127 \h </w:instrText>
-            </w:r>
-            <w:r>
-              <w:rPr>
-                <w:noProof/>
-                <w:webHidden/>
-              </w:rPr>
-            </w:r>
-            <w:r>
-              <w:rPr>
-                <w:noProof/>
-                <w:webHidden/>
-              </w:rPr>
-              <w:fldChar w:fldCharType="separate"/>
-            </w:r>
-            <w:r>
-              <w:rPr>
-                <w:noProof/>
-                <w:webHidden/>
-              </w:rPr>
-              <w:t>8</w:t>
+              <w:t>12</w:t>
             </w:r>
             <w:r>
               <w:rPr>
@@ -1966,16 +1967,16 @@
             <w:rPr>
               <w:rFonts w:eastAsiaTheme="minorEastAsia"/>
               <w:noProof/>
-              <w:lang w:val="en-US"/>
+              <w:lang w:eastAsia="es-GT"/>
             </w:rPr>
           </w:pPr>
-          <w:hyperlink w:anchor="_Toc515461128" w:history="1">
+          <w:hyperlink w:anchor="_Toc515797442" w:history="1">
             <w:r>
               <w:rPr>
                 <w:rStyle w:val="Hyperlink"/>
                 <w:noProof/>
               </w:rPr>
-              <w:t>Instalación</w:t>
+              <w:t>Mantenimiento</w:t>
             </w:r>
             <w:r>
               <w:rPr>
@@ -1996,7 +1997,7 @@
                 <w:noProof/>
                 <w:webHidden/>
               </w:rPr>
-              <w:instrText xml:space="preserve"> PAGEREF _Toc515461128 \h </w:instrText>
+              <w:instrText xml:space="preserve"> PAGEREF _Toc515797442 \h </w:instrText>
             </w:r>
             <w:r>
               <w:rPr>
@@ -2016,7 +2017,7 @@
                 <w:noProof/>
                 <w:webHidden/>
               </w:rPr>
-              <w:t>8</w:t>
+              <w:t>12</w:t>
             </w:r>
             <w:r>
               <w:rPr>
@@ -2036,16 +2037,16 @@
             <w:rPr>
               <w:rFonts w:eastAsiaTheme="minorEastAsia"/>
               <w:noProof/>
-              <w:lang w:val="en-US"/>
+              <w:lang w:eastAsia="es-GT"/>
             </w:rPr>
           </w:pPr>
-          <w:hyperlink w:anchor="_Toc515461129" w:history="1">
+          <w:hyperlink w:anchor="_Toc515797443" w:history="1">
             <w:r>
               <w:rPr>
                 <w:rStyle w:val="Hyperlink"/>
                 <w:noProof/>
               </w:rPr>
-              <w:t>Mantenimiento</w:t>
+              <w:t>Bibliografía</w:t>
             </w:r>
             <w:r>
               <w:rPr>
@@ -2066,7 +2067,7 @@
                 <w:noProof/>
                 <w:webHidden/>
               </w:rPr>
-              <w:instrText xml:space="preserve"> PAGEREF _Toc515461129 \h </w:instrText>
+              <w:instrText xml:space="preserve"> PAGEREF _Toc515797443 \h </w:instrText>
             </w:r>
             <w:r>
               <w:rPr>
@@ -2086,77 +2087,7 @@
                 <w:noProof/>
                 <w:webHidden/>
               </w:rPr>
-              <w:t>8</w:t>
-            </w:r>
-            <w:r>
-              <w:rPr>
-                <w:noProof/>
-                <w:webHidden/>
-              </w:rPr>
-              <w:fldChar w:fldCharType="end"/>
-            </w:r>
-          </w:hyperlink>
-        </w:p>
-        <w:p>
-          <w:pPr>
-            <w:pStyle w:val="TOC1"/>
-            <w:tabs>
-              <w:tab w:val="right" w:leader="dot" w:pos="8828"/>
-            </w:tabs>
-            <w:rPr>
-              <w:rFonts w:eastAsiaTheme="minorEastAsia"/>
-              <w:noProof/>
-              <w:lang w:val="en-US"/>
-            </w:rPr>
-          </w:pPr>
-          <w:hyperlink w:anchor="_Toc515461130" w:history="1">
-            <w:r>
-              <w:rPr>
-                <w:rStyle w:val="Hyperlink"/>
-                <w:noProof/>
-              </w:rPr>
-              <w:t>Bibliografía</w:t>
-            </w:r>
-            <w:r>
-              <w:rPr>
-                <w:noProof/>
-                <w:webHidden/>
-              </w:rPr>
-              <w:tab/>
-            </w:r>
-            <w:r>
-              <w:rPr>
-                <w:noProof/>
-                <w:webHidden/>
-              </w:rPr>
-              <w:fldChar w:fldCharType="begin"/>
-            </w:r>
-            <w:r>
-              <w:rPr>
-                <w:noProof/>
-                <w:webHidden/>
-              </w:rPr>
-              <w:instrText xml:space="preserve"> PAGEREF _Toc515461130 \h </w:instrText>
-            </w:r>
-            <w:r>
-              <w:rPr>
-                <w:noProof/>
-                <w:webHidden/>
-              </w:rPr>
-            </w:r>
-            <w:r>
-              <w:rPr>
-                <w:noProof/>
-                <w:webHidden/>
-              </w:rPr>
-              <w:fldChar w:fldCharType="separate"/>
-            </w:r>
-            <w:r>
-              <w:rPr>
-                <w:noProof/>
-                <w:webHidden/>
-              </w:rPr>
-              <w:t>8</w:t>
+              <w:t>12</w:t>
             </w:r>
             <w:r>
               <w:rPr>
@@ -2200,7 +2131,7 @@
     </w:p>
     <w:tbl>
       <w:tblPr>
-        <w:tblW w:w="9504" w:type="dxa"/>
+        <w:tblW w:w="8811" w:type="dxa"/>
         <w:tblBorders>
           <w:top w:val="single" w:sz="6" w:space="0" w:color="auto"/>
           <w:left w:val="single" w:sz="6" w:space="0" w:color="auto"/>
@@ -2213,18 +2144,18 @@
         <w:tblLook w:val="0000" w:firstRow="0" w:lastRow="0" w:firstColumn="0" w:lastColumn="0" w:noHBand="0" w:noVBand="0"/>
       </w:tblPr>
       <w:tblGrid>
-        <w:gridCol w:w="2304"/>
-        <w:gridCol w:w="1152"/>
-        <w:gridCol w:w="3744"/>
-        <w:gridCol w:w="2304"/>
+        <w:gridCol w:w="2136"/>
+        <w:gridCol w:w="1068"/>
+        <w:gridCol w:w="3471"/>
+        <w:gridCol w:w="2136"/>
       </w:tblGrid>
       <w:tr>
         <w:trPr>
-          <w:trHeight w:val="412"/>
+          <w:trHeight w:val="387"/>
         </w:trPr>
         <w:tc>
           <w:tcPr>
-            <w:tcW w:w="2304" w:type="dxa"/>
+            <w:tcW w:w="2136" w:type="dxa"/>
           </w:tcPr>
           <w:p>
             <w:pPr>
@@ -2246,7 +2177,7 @@
         </w:tc>
         <w:tc>
           <w:tcPr>
-            <w:tcW w:w="1152" w:type="dxa"/>
+            <w:tcW w:w="1068" w:type="dxa"/>
           </w:tcPr>
           <w:p>
             <w:pPr>
@@ -2268,7 +2199,7 @@
         </w:tc>
         <w:tc>
           <w:tcPr>
-            <w:tcW w:w="3744" w:type="dxa"/>
+            <w:tcW w:w="3471" w:type="dxa"/>
           </w:tcPr>
           <w:p>
             <w:pPr>
@@ -2290,7 +2221,7 @@
         </w:tc>
         <w:tc>
           <w:tcPr>
-            <w:tcW w:w="2304" w:type="dxa"/>
+            <w:tcW w:w="2136" w:type="dxa"/>
           </w:tcPr>
           <w:p>
             <w:pPr>
@@ -2312,9 +2243,12 @@
         </w:tc>
       </w:tr>
       <w:tr>
+        <w:trPr>
+          <w:trHeight w:val="579"/>
+        </w:trPr>
         <w:tc>
           <w:tcPr>
-            <w:tcW w:w="2304" w:type="dxa"/>
+            <w:tcW w:w="2136" w:type="dxa"/>
           </w:tcPr>
           <w:p>
             <w:pPr>
@@ -2333,7 +2267,7 @@
         </w:tc>
         <w:tc>
           <w:tcPr>
-            <w:tcW w:w="1152" w:type="dxa"/>
+            <w:tcW w:w="1068" w:type="dxa"/>
           </w:tcPr>
           <w:p>
             <w:pPr>
@@ -2353,7 +2287,7 @@
         </w:tc>
         <w:tc>
           <w:tcPr>
-            <w:tcW w:w="3744" w:type="dxa"/>
+            <w:tcW w:w="3471" w:type="dxa"/>
           </w:tcPr>
           <w:p>
             <w:pPr>
@@ -2378,7 +2312,7 @@
         </w:tc>
         <w:tc>
           <w:tcPr>
-            <w:tcW w:w="2304" w:type="dxa"/>
+            <w:tcW w:w="2136" w:type="dxa"/>
           </w:tcPr>
           <w:p>
             <w:pPr>
@@ -2398,9 +2332,12 @@
         </w:tc>
       </w:tr>
       <w:tr>
+        <w:trPr>
+          <w:trHeight w:val="338"/>
+        </w:trPr>
         <w:tc>
           <w:tcPr>
-            <w:tcW w:w="2304" w:type="dxa"/>
+            <w:tcW w:w="2136" w:type="dxa"/>
           </w:tcPr>
           <w:p>
             <w:pPr>
@@ -2413,7 +2350,7 @@
         </w:tc>
         <w:tc>
           <w:tcPr>
-            <w:tcW w:w="1152" w:type="dxa"/>
+            <w:tcW w:w="1068" w:type="dxa"/>
           </w:tcPr>
           <w:p>
             <w:pPr>
@@ -2426,7 +2363,7 @@
         </w:tc>
         <w:tc>
           <w:tcPr>
-            <w:tcW w:w="3744" w:type="dxa"/>
+            <w:tcW w:w="3471" w:type="dxa"/>
           </w:tcPr>
           <w:p>
             <w:pPr>
@@ -2439,7 +2376,7 @@
         </w:tc>
         <w:tc>
           <w:tcPr>
-            <w:tcW w:w="2304" w:type="dxa"/>
+            <w:tcW w:w="2136" w:type="dxa"/>
           </w:tcPr>
           <w:p>
             <w:pPr>
@@ -2452,9 +2389,12 @@
         </w:tc>
       </w:tr>
       <w:tr>
+        <w:trPr>
+          <w:trHeight w:val="338"/>
+        </w:trPr>
         <w:tc>
           <w:tcPr>
-            <w:tcW w:w="2304" w:type="dxa"/>
+            <w:tcW w:w="2136" w:type="dxa"/>
           </w:tcPr>
           <w:p>
             <w:pPr>
@@ -2467,7 +2407,7 @@
         </w:tc>
         <w:tc>
           <w:tcPr>
-            <w:tcW w:w="1152" w:type="dxa"/>
+            <w:tcW w:w="1068" w:type="dxa"/>
           </w:tcPr>
           <w:p>
             <w:pPr>
@@ -2480,7 +2420,7 @@
         </w:tc>
         <w:tc>
           <w:tcPr>
-            <w:tcW w:w="3744" w:type="dxa"/>
+            <w:tcW w:w="3471" w:type="dxa"/>
           </w:tcPr>
           <w:p>
             <w:pPr>
@@ -2493,7 +2433,7 @@
         </w:tc>
         <w:tc>
           <w:tcPr>
-            <w:tcW w:w="2304" w:type="dxa"/>
+            <w:tcW w:w="2136" w:type="dxa"/>
           </w:tcPr>
           <w:p>
             <w:pPr>
@@ -2506,9 +2446,12 @@
         </w:tc>
       </w:tr>
       <w:tr>
+        <w:trPr>
+          <w:trHeight w:val="338"/>
+        </w:trPr>
         <w:tc>
           <w:tcPr>
-            <w:tcW w:w="2304" w:type="dxa"/>
+            <w:tcW w:w="2136" w:type="dxa"/>
           </w:tcPr>
           <w:p>
             <w:pPr>
@@ -2521,7 +2464,7 @@
         </w:tc>
         <w:tc>
           <w:tcPr>
-            <w:tcW w:w="1152" w:type="dxa"/>
+            <w:tcW w:w="1068" w:type="dxa"/>
           </w:tcPr>
           <w:p>
             <w:pPr>
@@ -2534,7 +2477,7 @@
         </w:tc>
         <w:tc>
           <w:tcPr>
-            <w:tcW w:w="3744" w:type="dxa"/>
+            <w:tcW w:w="3471" w:type="dxa"/>
           </w:tcPr>
           <w:p>
             <w:pPr>
@@ -2547,7 +2490,7 @@
         </w:tc>
         <w:tc>
           <w:tcPr>
-            <w:tcW w:w="2304" w:type="dxa"/>
+            <w:tcW w:w="2136" w:type="dxa"/>
           </w:tcPr>
           <w:p>
             <w:pPr>
@@ -2560,9 +2503,12 @@
         </w:tc>
       </w:tr>
       <w:tr>
+        <w:trPr>
+          <w:trHeight w:val="353"/>
+        </w:trPr>
         <w:tc>
           <w:tcPr>
-            <w:tcW w:w="2304" w:type="dxa"/>
+            <w:tcW w:w="2136" w:type="dxa"/>
           </w:tcPr>
           <w:p>
             <w:pPr>
@@ -2575,7 +2521,7 @@
         </w:tc>
         <w:tc>
           <w:tcPr>
-            <w:tcW w:w="1152" w:type="dxa"/>
+            <w:tcW w:w="1068" w:type="dxa"/>
           </w:tcPr>
           <w:p>
             <w:pPr>
@@ -2588,7 +2534,7 @@
         </w:tc>
         <w:tc>
           <w:tcPr>
-            <w:tcW w:w="3744" w:type="dxa"/>
+            <w:tcW w:w="3471" w:type="dxa"/>
           </w:tcPr>
           <w:p>
             <w:pPr>
@@ -2601,7 +2547,7 @@
         </w:tc>
         <w:tc>
           <w:tcPr>
-            <w:tcW w:w="2304" w:type="dxa"/>
+            <w:tcW w:w="2136" w:type="dxa"/>
           </w:tcPr>
           <w:p>
             <w:pPr>
@@ -2625,7 +2571,7 @@
       <w:pPr>
         <w:pStyle w:val="Heading1"/>
       </w:pPr>
-      <w:bookmarkStart w:id="0" w:name="_Toc515461102"/>
+      <w:bookmarkStart w:id="0" w:name="_Toc515797416"/>
       <w:r>
         <w:t>Introducción</w:t>
       </w:r>
@@ -2692,7 +2638,7 @@
       <w:pPr>
         <w:pStyle w:val="Heading1"/>
       </w:pPr>
-      <w:bookmarkStart w:id="1" w:name="_Toc515461103"/>
+      <w:bookmarkStart w:id="1" w:name="_Toc515797417"/>
       <w:r>
         <w:t>Análisis</w:t>
       </w:r>
@@ -2702,7 +2648,7 @@
       <w:pPr>
         <w:pStyle w:val="Heading2"/>
       </w:pPr>
-      <w:bookmarkStart w:id="2" w:name="_Toc515461104"/>
+      <w:bookmarkStart w:id="2" w:name="_Toc515797418"/>
       <w:r>
         <w:t>Descripción del proyecto</w:t>
       </w:r>
@@ -2748,19 +2694,19 @@
         <w:jc w:val="both"/>
       </w:pPr>
       <w:r>
+        <w:t>Para la realización del sistema deberá utilizarse preferiblemente software libre para reducir el costo de licencias</w:t>
+      </w:r>
+      <w:r>
+        <w:t xml:space="preserve"> la arquitectura a utilizar deberá ser web para poder publicar en internet el acceso al sitio.</w:t>
+      </w:r>
+    </w:p>
+    <w:p>
+      <w:pPr>
+        <w:pStyle w:val="Heading2"/>
+      </w:pPr>
+      <w:bookmarkStart w:id="3" w:name="_Toc515797419"/>
+      <w:r>
         <w:lastRenderedPageBreak/>
-        <w:t>Para la realización del sistema deberá utilizarse preferiblemente software libre para reducir el costo de licencias</w:t>
-      </w:r>
-      <w:r>
-        <w:t xml:space="preserve"> la arquitectura a utilizar deberá ser web para poder publicar en internet el acceso al sitio.</w:t>
-      </w:r>
-    </w:p>
-    <w:p>
-      <w:pPr>
-        <w:pStyle w:val="Heading2"/>
-      </w:pPr>
-      <w:bookmarkStart w:id="3" w:name="_Toc515461105"/>
-      <w:r>
         <w:t>An</w:t>
       </w:r>
       <w:r>
@@ -2792,36 +2738,49 @@
       <w:pPr>
         <w:pStyle w:val="Heading3"/>
       </w:pPr>
-      <w:bookmarkStart w:id="4" w:name="_Toc515461106"/>
-      <w:r>
-        <w:t>Cat</w:t>
-      </w:r>
-      <w:r>
-        <w:t>á</w:t>
-      </w:r>
-      <w:r>
-        <w:t>logos</w:t>
+      <w:bookmarkStart w:id="4" w:name="_Toc515797420"/>
+      <w:r>
+        <w:t xml:space="preserve">Portal del </w:t>
+      </w:r>
+      <w:proofErr w:type="spellStart"/>
+      <w:r>
+        <w:t>Ciente</w:t>
       </w:r>
       <w:bookmarkEnd w:id="4"/>
+      <w:proofErr w:type="spellEnd"/>
+    </w:p>
+    <w:p>
+      <w:pPr>
+        <w:pStyle w:val="Heading4"/>
+      </w:pPr>
+      <w:r>
+        <w:t>Portal</w:t>
+      </w:r>
     </w:p>
     <w:p>
       <w:pPr>
         <w:jc w:val="both"/>
       </w:pPr>
       <w:r>
-        <w:t xml:space="preserve">Permite tener la lista y existencia de artículos disponibles para la </w:t>
-      </w:r>
-      <w:r>
-        <w:t>venta,</w:t>
-      </w:r>
-      <w:r>
-        <w:t xml:space="preserve"> así como identificar </w:t>
-      </w:r>
-      <w:r>
-        <w:t xml:space="preserve">artículos promocionados los cuales deberán ser mostrados inicialmente </w:t>
-      </w:r>
-      <w:r>
-        <w:t>al navegar por el catálogo.</w:t>
+        <w:t>Permitirá seleccionar artículos y agregarlos al carrito de compra, u</w:t>
+      </w:r>
+      <w:r>
+        <w:t xml:space="preserve">na </w:t>
+      </w:r>
+      <w:r>
+        <w:t xml:space="preserve">vez seleccionado los artículos que desea el usuario puede finalizar su proceso de compra autenticándose si aún no lo ha hecho y </w:t>
+      </w:r>
+      <w:r>
+        <w:t>seleccionando los medios de pago disponibles</w:t>
+      </w:r>
+      <w:r>
+        <w:t xml:space="preserve"> los cuales</w:t>
+      </w:r>
+      <w:r>
+        <w:t xml:space="preserve"> </w:t>
+      </w:r>
+      <w:r>
+        <w:t>se presentarán desde una pagina de la empresa que proveerá el servicio de cobro.</w:t>
       </w:r>
     </w:p>
     <w:p>
@@ -2832,62 +2791,89 @@
         <w:t xml:space="preserve">Durante el proceso de navegación por el catálogo el usuario podrá ir agregando artículos a su carrito </w:t>
       </w:r>
       <w:r>
+        <w:t xml:space="preserve">de compra </w:t>
+      </w:r>
+      <w:r>
         <w:t>este deberá poder llevarse aún si el usuario no se ha autenticado.</w:t>
       </w:r>
     </w:p>
     <w:p>
       <w:pPr>
+        <w:jc w:val="both"/>
+      </w:pPr>
+      <w:r>
+        <w:t>Se deberá tener en consideración lo siguiente</w:t>
+      </w:r>
+    </w:p>
+    <w:p>
+      <w:pPr>
+        <w:pStyle w:val="ListParagraph"/>
+        <w:numPr>
+          <w:ilvl w:val="0"/>
+          <w:numId w:val="6"/>
+        </w:numPr>
+        <w:jc w:val="both"/>
+      </w:pPr>
+      <w:r>
+        <w:t xml:space="preserve">La sesión del cliente debe ser controlada aún si no se </w:t>
+      </w:r>
+      <w:r>
+        <w:t>idéntica</w:t>
+      </w:r>
+      <w:r>
+        <w:t>.</w:t>
+      </w:r>
+    </w:p>
+    <w:p>
+      <w:pPr>
+        <w:pStyle w:val="ListParagraph"/>
+        <w:numPr>
+          <w:ilvl w:val="0"/>
+          <w:numId w:val="6"/>
+        </w:numPr>
+        <w:jc w:val="both"/>
+      </w:pPr>
+      <w:r>
+        <w:t xml:space="preserve">Al momento de </w:t>
+      </w:r>
+      <w:r>
+        <w:t>identificarse</w:t>
+      </w:r>
+      <w:r>
+        <w:t xml:space="preserve"> </w:t>
+      </w:r>
+      <w:r>
+        <w:t xml:space="preserve">recupera la sesión anterior y recuerda lo </w:t>
+      </w:r>
+      <w:r>
+        <w:t>guardado en el carrito.</w:t>
+      </w:r>
+    </w:p>
+    <w:p>
+      <w:pPr>
+        <w:pStyle w:val="ListParagraph"/>
+        <w:numPr>
+          <w:ilvl w:val="0"/>
+          <w:numId w:val="6"/>
+        </w:numPr>
+        <w:jc w:val="both"/>
+      </w:pPr>
+      <w:r>
+        <w:t>Los artículos son guardados en el pedido al ser consultados independientemente si los agrega o no para llevar estadísticas</w:t>
+      </w:r>
+      <w:r>
+        <w:t xml:space="preserve"> al agregarlos al carrito solo se cambia su estado y la cantidad ordenada.</w:t>
+      </w:r>
+    </w:p>
+    <w:p>
+      <w:pPr>
         <w:pStyle w:val="Heading3"/>
-        <w:jc w:val="both"/>
-      </w:pPr>
-      <w:bookmarkStart w:id="5" w:name="_Toc515461107"/>
-      <w:r>
-        <w:t>Compra</w:t>
+      </w:pPr>
+      <w:bookmarkStart w:id="5" w:name="_Toc515797421"/>
+      <w:r>
+        <w:t>Administración</w:t>
       </w:r>
       <w:bookmarkEnd w:id="5"/>
-    </w:p>
-    <w:p>
-      <w:pPr>
-        <w:jc w:val="both"/>
-      </w:pPr>
-      <w:r>
-        <w:t xml:space="preserve">Una </w:t>
-      </w:r>
-      <w:r>
-        <w:t xml:space="preserve">vez seleccionado los artículos que desea el usuario puede finalizar su proceso de compra autenticándose si aún no lo ha hecho y </w:t>
-      </w:r>
-      <w:r>
-        <w:t>seleccionando los medios de pago disponibles</w:t>
-      </w:r>
-      <w:r>
-        <w:t>.</w:t>
-      </w:r>
-    </w:p>
-    <w:p>
-      <w:pPr>
-        <w:pStyle w:val="Heading3"/>
-        <w:jc w:val="both"/>
-      </w:pPr>
-      <w:bookmarkStart w:id="6" w:name="_Toc515461108"/>
-      <w:r>
-        <w:t>Autenticación</w:t>
-      </w:r>
-      <w:bookmarkEnd w:id="6"/>
-    </w:p>
-    <w:p>
-      <w:r>
-        <w:t>Permitirá a los usuarios crear y administrar su cuenta.</w:t>
-      </w:r>
-    </w:p>
-    <w:p>
-      <w:pPr>
-        <w:pStyle w:val="Heading3"/>
-      </w:pPr>
-      <w:bookmarkStart w:id="7" w:name="_Toc515461109"/>
-      <w:r>
-        <w:t>Administración</w:t>
-      </w:r>
-      <w:bookmarkEnd w:id="7"/>
     </w:p>
     <w:p>
       <w:r>
@@ -2940,11 +2926,11 @@
       <w:pPr>
         <w:pStyle w:val="Heading3"/>
       </w:pPr>
-      <w:bookmarkStart w:id="8" w:name="_Toc515461110"/>
-      <w:r>
-        <w:t>Reportes</w:t>
-      </w:r>
-      <w:bookmarkEnd w:id="8"/>
+      <w:bookmarkStart w:id="6" w:name="_Toc515797422"/>
+      <w:r>
+        <w:t>Ventas</w:t>
+      </w:r>
+      <w:bookmarkEnd w:id="6"/>
     </w:p>
     <w:p>
       <w:pPr>
@@ -2961,6 +2947,35 @@
       </w:r>
       <w:r>
         <w:t xml:space="preserve"> consultados etc.</w:t>
+      </w:r>
+    </w:p>
+    <w:p>
+      <w:pPr>
+        <w:pStyle w:val="Heading3"/>
+      </w:pPr>
+      <w:bookmarkStart w:id="7" w:name="_Toc515797423"/>
+      <w:r>
+        <w:t>Bodega</w:t>
+      </w:r>
+      <w:bookmarkEnd w:id="7"/>
+    </w:p>
+    <w:p>
+      <w:pPr>
+        <w:jc w:val="both"/>
+      </w:pPr>
+      <w:r>
+        <w:t xml:space="preserve">Permitirá llevar el control del despacho y entrega de la orden </w:t>
+      </w:r>
+      <w:proofErr w:type="gramStart"/>
+      <w:r>
+        <w:t>una</w:t>
+      </w:r>
+      <w:proofErr w:type="gramEnd"/>
+      <w:r>
+        <w:t xml:space="preserve"> así como controlar el inventario, se deberá permitir el </w:t>
+      </w:r>
+      <w:r>
+        <w:t>manejo de varias bodegas.</w:t>
       </w:r>
     </w:p>
     <w:p>
@@ -2968,81 +2983,98 @@
         <w:pStyle w:val="Heading2"/>
         <w:jc w:val="both"/>
       </w:pPr>
-      <w:bookmarkStart w:id="9" w:name="_Toc515461111"/>
+      <w:bookmarkStart w:id="8" w:name="_Toc515797424"/>
       <w:r>
         <w:t>Seguridad</w:t>
       </w:r>
+      <w:bookmarkEnd w:id="8"/>
+    </w:p>
+    <w:p>
+      <w:pPr>
+        <w:jc w:val="both"/>
+      </w:pPr>
+      <w:r>
+        <w:t xml:space="preserve">Los usuarios deberán ser identificados utilizando usuario y clave la comunicación entre el cliente y el servidor deberá ser protegida con https: </w:t>
+      </w:r>
+      <w:r>
+        <w:t xml:space="preserve">la información sensible de nuestros usuarios no debe ser accesible desde internet </w:t>
+      </w:r>
+      <w:r>
+        <w:t xml:space="preserve">por nadie excepto el usuario identificado. </w:t>
+      </w:r>
+    </w:p>
+    <w:p>
+      <w:pPr>
+        <w:jc w:val="both"/>
+      </w:pPr>
+      <w:r>
+        <w:t xml:space="preserve">Para evitar que se utilicen </w:t>
+      </w:r>
+      <w:r>
+        <w:t>robots</w:t>
+      </w:r>
+      <w:r>
+        <w:t xml:space="preserve"> para la creación de usuarios se utilizará a)</w:t>
+      </w:r>
+      <w:r>
+        <w:t xml:space="preserve"> </w:t>
+      </w:r>
+      <w:r>
+        <w:t xml:space="preserve">Captcha para evitar que se creen cuenta automatizadas, y </w:t>
+      </w:r>
+      <w:r>
+        <w:t xml:space="preserve">b) </w:t>
+      </w:r>
+      <w:r>
+        <w:t>confirmación por correo electrónico.</w:t>
+      </w:r>
+    </w:p>
+    <w:p>
+      <w:pPr>
+        <w:jc w:val="both"/>
+        <w:rPr>
+          <w:rFonts w:ascii="MS Gothic" w:eastAsia="MS Gothic" w:hAnsi="MS Gothic" w:cs="MS Gothic" w:hint="eastAsia"/>
+          <w:lang w:eastAsia="ja-JP"/>
+        </w:rPr>
+      </w:pPr>
+      <w:r>
+        <w:t>El manejo del pago se hará a través de un tercero que manejará el</w:t>
+      </w:r>
+      <w:r>
+        <w:t xml:space="preserve"> proceso de autorización de tarjetas y otros medios de pago quién devengará una pequeña comisión, se asegurará que este cumpla con los estándares internacionales para el manejo de información.  Esto permitirá </w:t>
+      </w:r>
+      <w:r>
+        <w:t>delegar la responsabilidad por el manejo de tarjetas de crédito, etc.</w:t>
+      </w:r>
+      <w:r>
+        <w:t xml:space="preserve"> </w:t>
+      </w:r>
+    </w:p>
+    <w:p>
+      <w:pPr>
+        <w:pStyle w:val="Heading2"/>
+      </w:pPr>
+      <w:bookmarkStart w:id="9" w:name="_Toc515797425"/>
+      <w:r>
+        <w:lastRenderedPageBreak/>
+        <w:t>Casos de Uso</w:t>
+      </w:r>
       <w:bookmarkEnd w:id="9"/>
     </w:p>
     <w:p>
-      <w:pPr>
-        <w:jc w:val="both"/>
-      </w:pPr>
-      <w:r>
-        <w:t xml:space="preserve">Los usuarios deberán ser identificados utilizando usuario y clave la comunicación entre el cliente y el servidor deberá ser protegida con https: </w:t>
-      </w:r>
-      <w:r>
-        <w:t xml:space="preserve">la información sensible de nuestros usuarios no debe ser accesible desde internet </w:t>
-      </w:r>
-      <w:r>
-        <w:t>por nadie excepto el usuario identificado. Se deberá utilizar estándares internacionales sobre el manejo de los números de tarjetas de crédito</w:t>
-      </w:r>
-      <w:r>
-        <w:t xml:space="preserve">. </w:t>
-      </w:r>
-    </w:p>
-    <w:p>
-      <w:pPr>
-        <w:jc w:val="both"/>
-      </w:pPr>
-      <w:r>
-        <w:t xml:space="preserve">Para evitar que se utilicen </w:t>
-      </w:r>
-      <w:r>
-        <w:t>robots</w:t>
-      </w:r>
-      <w:r>
-        <w:t xml:space="preserve"> para la creación de usuarios se utilizará a)</w:t>
-      </w:r>
-      <w:r>
-        <w:t xml:space="preserve"> </w:t>
-      </w:r>
-      <w:bookmarkStart w:id="10" w:name="_GoBack"/>
+      <w:r>
+        <w:t>Se identifican los siguientes casos de uso</w:t>
+      </w:r>
+    </w:p>
+    <w:p>
+      <w:pPr>
+        <w:pStyle w:val="Heading3"/>
+      </w:pPr>
+      <w:bookmarkStart w:id="10" w:name="_Toc515797426"/>
+      <w:r>
+        <w:t>Del portal del cliente</w:t>
+      </w:r>
       <w:bookmarkEnd w:id="10"/>
-      <w:r>
-        <w:t xml:space="preserve">Captcha para evitar que se creen cuenta automatizadas, y </w:t>
-      </w:r>
-      <w:r>
-        <w:t xml:space="preserve">b) </w:t>
-      </w:r>
-      <w:r>
-        <w:t>confirmación por correo electrónico.</w:t>
-      </w:r>
-    </w:p>
-    <w:p>
-      <w:pPr>
-        <w:pStyle w:val="Heading2"/>
-      </w:pPr>
-      <w:bookmarkStart w:id="11" w:name="_Toc515461112"/>
-      <w:r>
-        <w:t>Casos de Uso</w:t>
-      </w:r>
-      <w:bookmarkEnd w:id="11"/>
-    </w:p>
-    <w:p>
-      <w:r>
-        <w:t>Se identifican los siguientes casos de uso</w:t>
-      </w:r>
-    </w:p>
-    <w:p>
-      <w:pPr>
-        <w:pStyle w:val="Heading3"/>
-      </w:pPr>
-      <w:bookmarkStart w:id="12" w:name="_Toc515461113"/>
-      <w:r>
-        <w:t>Del portal del cliente</w:t>
-      </w:r>
-      <w:bookmarkEnd w:id="12"/>
     </w:p>
     <w:p>
       <w:pPr>
@@ -3089,7 +3121,6 @@
         </w:numPr>
       </w:pPr>
       <w:r>
-        <w:lastRenderedPageBreak/>
         <w:t>Agregar artículos al carrito</w:t>
       </w:r>
     </w:p>
@@ -3343,21 +3374,24 @@
       <w:pPr>
         <w:pStyle w:val="Heading3"/>
       </w:pPr>
-      <w:bookmarkStart w:id="13" w:name="_Toc515461114"/>
+      <w:bookmarkStart w:id="11" w:name="_Toc515797427"/>
       <w:r>
         <w:t>Diagrama</w:t>
       </w:r>
-      <w:bookmarkEnd w:id="13"/>
-    </w:p>
-    <w:p>
+      <w:bookmarkEnd w:id="11"/>
+    </w:p>
+    <w:p>
+      <w:pPr>
+        <w:jc w:val="center"/>
+      </w:pPr>
       <w:r>
         <w:rPr>
           <w:noProof/>
         </w:rPr>
         <w:drawing>
-          <wp:inline distT="0" distB="0" distL="0" distR="0" wp14:anchorId="4DE2033A" wp14:editId="2265679E">
-            <wp:extent cx="5610225" cy="3981450"/>
-            <wp:effectExtent l="0" t="0" r="9525" b="0"/>
+          <wp:inline distT="0" distB="0" distL="0" distR="0" wp14:anchorId="4DE2033A" wp14:editId="73BB4C9B">
+            <wp:extent cx="3505200" cy="2487561"/>
+            <wp:effectExtent l="0" t="0" r="0" b="8255"/>
             <wp:docPr id="4" name="Picture 4"/>
             <wp:cNvGraphicFramePr>
               <a:graphicFrameLocks xmlns:a="http://schemas.openxmlformats.org/drawingml/2006/main" noChangeAspect="1"/>
@@ -3387,7 +3421,7 @@
                   <pic:spPr bwMode="auto">
                     <a:xfrm>
                       <a:off x="0" y="0"/>
-                      <a:ext cx="5610225" cy="3981450"/>
+                      <a:ext cx="3519643" cy="2497811"/>
                     </a:xfrm>
                     <a:prstGeom prst="rect">
                       <a:avLst/>
@@ -3406,34 +3440,23 @@
     </w:p>
     <w:p>
       <w:pPr>
-        <w:pStyle w:val="ListParagraph"/>
-      </w:pPr>
-    </w:p>
-    <w:p>
-      <w:r>
-        <w:br w:type="page"/>
-      </w:r>
-    </w:p>
-    <w:p>
-      <w:pPr>
-        <w:pStyle w:val="ListParagraph"/>
-      </w:pPr>
-    </w:p>
-    <w:p>
-      <w:pPr>
         <w:pStyle w:val="Heading2"/>
       </w:pPr>
-      <w:bookmarkStart w:id="14" w:name="_Toc515461115"/>
-      <w:r>
+      <w:bookmarkStart w:id="12" w:name="_Toc515797428"/>
+      <w:r>
+        <w:lastRenderedPageBreak/>
         <w:t>Diagrama de</w:t>
       </w:r>
       <w:r>
         <w:t xml:space="preserve"> Flujo de Datos</w:t>
       </w:r>
-      <w:bookmarkEnd w:id="14"/>
+      <w:bookmarkEnd w:id="12"/>
     </w:p>
     <w:p/>
     <w:p>
+      <w:r>
+        <w:t xml:space="preserve">Portal </w:t>
+      </w:r>
       <w:r>
         <w:t>Venta</w:t>
       </w:r>
@@ -3450,9 +3473,9 @@
           <w:noProof/>
         </w:rPr>
         <w:drawing>
-          <wp:inline distT="0" distB="0" distL="0" distR="0" wp14:anchorId="6C5882F2" wp14:editId="102F9866">
-            <wp:extent cx="5334000" cy="3866924"/>
-            <wp:effectExtent l="0" t="0" r="0" b="635"/>
+          <wp:inline distT="0" distB="0" distL="0" distR="0" wp14:anchorId="6C5882F2" wp14:editId="6D986333">
+            <wp:extent cx="5343190" cy="3813486"/>
+            <wp:effectExtent l="0" t="0" r="0" b="0"/>
             <wp:docPr id="1" name="Picture 1"/>
             <wp:cNvGraphicFramePr>
               <a:graphicFrameLocks xmlns:a="http://schemas.openxmlformats.org/drawingml/2006/main" noChangeAspect="1"/>
@@ -3474,7 +3497,6 @@
                         </a:ext>
                       </a:extLst>
                     </a:blip>
-                    <a:srcRect/>
                     <a:stretch>
                       <a:fillRect/>
                     </a:stretch>
@@ -3482,7 +3504,7 @@
                   <pic:spPr bwMode="auto">
                     <a:xfrm>
                       <a:off x="0" y="0"/>
-                      <a:ext cx="5343190" cy="3873587"/>
+                      <a:ext cx="5343190" cy="3813486"/>
                     </a:xfrm>
                     <a:prstGeom prst="rect">
                       <a:avLst/>
@@ -3569,7 +3591,6 @@
     </w:p>
     <w:p>
       <w:r>
-        <w:lastRenderedPageBreak/>
         <w:t xml:space="preserve">Depto. de </w:t>
       </w:r>
       <w:r>
@@ -3584,6 +3605,7 @@
         <w:rPr>
           <w:noProof/>
         </w:rPr>
+        <w:lastRenderedPageBreak/>
         <w:drawing>
           <wp:inline distT="0" distB="0" distL="0" distR="0" wp14:anchorId="13B4D764" wp14:editId="1BB7CFFA">
             <wp:extent cx="4829175" cy="2028825"/>
@@ -3701,89 +3723,975 @@
       <w:pPr>
         <w:pStyle w:val="Heading2"/>
       </w:pPr>
-      <w:bookmarkStart w:id="15" w:name="_Toc515461116"/>
-      <w:r>
+      <w:bookmarkStart w:id="13" w:name="_Toc515797429"/>
+      <w:r>
+        <w:lastRenderedPageBreak/>
         <w:t xml:space="preserve">Diagrama </w:t>
       </w:r>
       <w:r>
         <w:t>de Clases</w:t>
       </w:r>
+      <w:bookmarkEnd w:id="13"/>
+    </w:p>
+    <w:p>
+      <w:r>
+        <w:rPr>
+          <w:noProof/>
+        </w:rPr>
+        <w:drawing>
+          <wp:inline distT="0" distB="0" distL="0" distR="0" wp14:anchorId="2C8DD1E0" wp14:editId="501C2656">
+            <wp:extent cx="4648200" cy="3290831"/>
+            <wp:effectExtent l="0" t="0" r="0" b="5080"/>
+            <wp:docPr id="5" name="Picture 5"/>
+            <wp:cNvGraphicFramePr>
+              <a:graphicFrameLocks xmlns:a="http://schemas.openxmlformats.org/drawingml/2006/main" noChangeAspect="1"/>
+            </wp:cNvGraphicFramePr>
+            <a:graphic xmlns:a="http://schemas.openxmlformats.org/drawingml/2006/main">
+              <a:graphicData uri="http://schemas.openxmlformats.org/drawingml/2006/picture">
+                <pic:pic xmlns:pic="http://schemas.openxmlformats.org/drawingml/2006/picture">
+                  <pic:nvPicPr>
+                    <pic:cNvPr id="0" name="Picture 1"/>
+                    <pic:cNvPicPr>
+                      <a:picLocks noChangeAspect="1" noChangeArrowheads="1"/>
+                    </pic:cNvPicPr>
+                  </pic:nvPicPr>
+                  <pic:blipFill>
+                    <a:blip r:embed="rId11">
+                      <a:extLst>
+                        <a:ext uri="{28A0092B-C50C-407E-A947-70E740481C1C}">
+                          <a14:useLocalDpi xmlns:a14="http://schemas.microsoft.com/office/drawing/2010/main" val="0"/>
+                        </a:ext>
+                      </a:extLst>
+                    </a:blip>
+                    <a:srcRect/>
+                    <a:stretch>
+                      <a:fillRect/>
+                    </a:stretch>
+                  </pic:blipFill>
+                  <pic:spPr bwMode="auto">
+                    <a:xfrm>
+                      <a:off x="0" y="0"/>
+                      <a:ext cx="4654589" cy="3295354"/>
+                    </a:xfrm>
+                    <a:prstGeom prst="rect">
+                      <a:avLst/>
+                    </a:prstGeom>
+                    <a:noFill/>
+                    <a:ln>
+                      <a:noFill/>
+                    </a:ln>
+                  </pic:spPr>
+                </pic:pic>
+              </a:graphicData>
+            </a:graphic>
+          </wp:inline>
+        </w:drawing>
+      </w:r>
+    </w:p>
+    <w:p>
+      <w:pPr>
+        <w:pStyle w:val="Heading2"/>
+      </w:pPr>
+      <w:bookmarkStart w:id="14" w:name="_Toc515797430"/>
+      <w:r>
+        <w:t>Diagrama de Paquetes</w:t>
+      </w:r>
+      <w:bookmarkEnd w:id="14"/>
+    </w:p>
+    <w:p>
+      <w:pPr>
+        <w:rPr>
+          <w:rFonts w:asciiTheme="majorHAnsi" w:eastAsiaTheme="majorEastAsia" w:hAnsiTheme="majorHAnsi" w:cstheme="majorBidi"/>
+          <w:color w:val="2F5496" w:themeColor="accent1" w:themeShade="BF"/>
+          <w:sz w:val="26"/>
+          <w:szCs w:val="26"/>
+        </w:rPr>
+      </w:pPr>
+      <w:r>
+        <w:drawing>
+          <wp:inline distT="0" distB="0" distL="0" distR="0" wp14:anchorId="394A3FB6" wp14:editId="3BD3943A">
+            <wp:extent cx="5276435" cy="3892550"/>
+            <wp:effectExtent l="0" t="0" r="635" b="0"/>
+            <wp:docPr id="14" name="Picture 14"/>
+            <wp:cNvGraphicFramePr>
+              <a:graphicFrameLocks xmlns:a="http://schemas.openxmlformats.org/drawingml/2006/main" noChangeAspect="1"/>
+            </wp:cNvGraphicFramePr>
+            <a:graphic xmlns:a="http://schemas.openxmlformats.org/drawingml/2006/main">
+              <a:graphicData uri="http://schemas.openxmlformats.org/drawingml/2006/picture">
+                <pic:pic xmlns:pic="http://schemas.openxmlformats.org/drawingml/2006/picture">
+                  <pic:nvPicPr>
+                    <pic:cNvPr id="1" name=""/>
+                    <pic:cNvPicPr/>
+                  </pic:nvPicPr>
+                  <pic:blipFill>
+                    <a:blip r:embed="rId12"/>
+                    <a:stretch>
+                      <a:fillRect/>
+                    </a:stretch>
+                  </pic:blipFill>
+                  <pic:spPr>
+                    <a:xfrm>
+                      <a:off x="0" y="0"/>
+                      <a:ext cx="5278283" cy="3893913"/>
+                    </a:xfrm>
+                    <a:prstGeom prst="rect">
+                      <a:avLst/>
+                    </a:prstGeom>
+                  </pic:spPr>
+                </pic:pic>
+              </a:graphicData>
+            </a:graphic>
+          </wp:inline>
+        </w:drawing>
+      </w:r>
+      <w:r>
+        <w:br w:type="page"/>
+      </w:r>
+    </w:p>
+    <w:p>
+      <w:pPr>
+        <w:pStyle w:val="Heading2"/>
+      </w:pPr>
+    </w:p>
+    <w:p>
+      <w:pPr>
+        <w:pStyle w:val="Heading2"/>
+      </w:pPr>
+      <w:bookmarkStart w:id="15" w:name="_Toc515797431"/>
+      <w:r>
+        <w:t>Diseño de Pantallas</w:t>
+      </w:r>
       <w:bookmarkEnd w:id="15"/>
-    </w:p>
-    <w:p/>
+      <w:r>
+        <w:br/>
+      </w:r>
+    </w:p>
+    <w:p>
+      <w:pPr>
+        <w:jc w:val="center"/>
+      </w:pPr>
+      <w:r>
+        <w:t>Página</w:t>
+      </w:r>
+      <w:r>
+        <w:t xml:space="preserve"> de Inicio</w:t>
+      </w:r>
+      <w:r>
+        <w:br/>
+      </w:r>
+      <w:r>
+        <w:rPr>
+          <w:noProof/>
+        </w:rPr>
+        <w:drawing>
+          <wp:inline distT="0" distB="0" distL="0" distR="0" wp14:anchorId="54647475" wp14:editId="2D8D1CB6">
+            <wp:extent cx="3937000" cy="2952788"/>
+            <wp:effectExtent l="0" t="0" r="0" b="0"/>
+            <wp:docPr id="8" name="Picture 8"/>
+            <wp:cNvGraphicFramePr>
+              <a:graphicFrameLocks xmlns:a="http://schemas.openxmlformats.org/drawingml/2006/main" noChangeAspect="1"/>
+            </wp:cNvGraphicFramePr>
+            <a:graphic xmlns:a="http://schemas.openxmlformats.org/drawingml/2006/main">
+              <a:graphicData uri="http://schemas.openxmlformats.org/drawingml/2006/picture">
+                <pic:pic xmlns:pic="http://schemas.openxmlformats.org/drawingml/2006/picture">
+                  <pic:nvPicPr>
+                    <pic:cNvPr id="0" name="Picture 1"/>
+                    <pic:cNvPicPr>
+                      <a:picLocks noChangeAspect="1" noChangeArrowheads="1"/>
+                    </pic:cNvPicPr>
+                  </pic:nvPicPr>
+                  <pic:blipFill rotWithShape="1">
+                    <a:blip r:embed="rId13" cstate="print">
+                      <a:extLst>
+                        <a:ext uri="{28A0092B-C50C-407E-A947-70E740481C1C}">
+                          <a14:useLocalDpi xmlns:a14="http://schemas.microsoft.com/office/drawing/2010/main" val="0"/>
+                        </a:ext>
+                      </a:extLst>
+                    </a:blip>
+                    <a:srcRect l="1" r="30158" b="-4371"/>
+                    <a:stretch/>
+                  </pic:blipFill>
+                  <pic:spPr bwMode="auto">
+                    <a:xfrm>
+                      <a:off x="0" y="0"/>
+                      <a:ext cx="3948867" cy="2961688"/>
+                    </a:xfrm>
+                    <a:prstGeom prst="rect">
+                      <a:avLst/>
+                    </a:prstGeom>
+                    <a:noFill/>
+                    <a:ln>
+                      <a:noFill/>
+                    </a:ln>
+                    <a:extLst>
+                      <a:ext uri="{53640926-AAD7-44D8-BBD7-CCE9431645EC}">
+                        <a14:shadowObscured xmlns:a14="http://schemas.microsoft.com/office/drawing/2010/main"/>
+                      </a:ext>
+                    </a:extLst>
+                  </pic:spPr>
+                </pic:pic>
+              </a:graphicData>
+            </a:graphic>
+          </wp:inline>
+        </w:drawing>
+      </w:r>
+    </w:p>
+    <w:p>
+      <w:pPr>
+        <w:jc w:val="center"/>
+      </w:pPr>
+      <w:r>
+        <w:t xml:space="preserve">Página de </w:t>
+      </w:r>
+      <w:r>
+        <w:t>registro</w:t>
+      </w:r>
+      <w:r>
+        <w:br/>
+      </w:r>
+      <w:r>
+        <w:rPr>
+          <w:noProof/>
+        </w:rPr>
+        <w:drawing>
+          <wp:inline distT="0" distB="0" distL="0" distR="0" wp14:anchorId="5EE8E783" wp14:editId="26422429">
+            <wp:extent cx="3810000" cy="2935209"/>
+            <wp:effectExtent l="0" t="0" r="0" b="0"/>
+            <wp:docPr id="9" name="Picture 9"/>
+            <wp:cNvGraphicFramePr>
+              <a:graphicFrameLocks xmlns:a="http://schemas.openxmlformats.org/drawingml/2006/main" noChangeAspect="1"/>
+            </wp:cNvGraphicFramePr>
+            <a:graphic xmlns:a="http://schemas.openxmlformats.org/drawingml/2006/main">
+              <a:graphicData uri="http://schemas.openxmlformats.org/drawingml/2006/picture">
+                <pic:pic xmlns:pic="http://schemas.openxmlformats.org/drawingml/2006/picture">
+                  <pic:nvPicPr>
+                    <pic:cNvPr id="0" name="Picture 2"/>
+                    <pic:cNvPicPr>
+                      <a:picLocks noChangeAspect="1" noChangeArrowheads="1"/>
+                    </pic:cNvPicPr>
+                  </pic:nvPicPr>
+                  <pic:blipFill rotWithShape="1">
+                    <a:blip r:embed="rId14" cstate="print">
+                      <a:extLst>
+                        <a:ext uri="{28A0092B-C50C-407E-A947-70E740481C1C}">
+                          <a14:useLocalDpi xmlns:a14="http://schemas.microsoft.com/office/drawing/2010/main" val="0"/>
+                        </a:ext>
+                      </a:extLst>
+                    </a:blip>
+                    <a:srcRect l="1190" t="1618" r="31258" b="-648"/>
+                    <a:stretch/>
+                  </pic:blipFill>
+                  <pic:spPr bwMode="auto">
+                    <a:xfrm>
+                      <a:off x="0" y="0"/>
+                      <a:ext cx="3826649" cy="2948035"/>
+                    </a:xfrm>
+                    <a:prstGeom prst="rect">
+                      <a:avLst/>
+                    </a:prstGeom>
+                    <a:noFill/>
+                    <a:ln>
+                      <a:noFill/>
+                    </a:ln>
+                    <a:extLst>
+                      <a:ext uri="{53640926-AAD7-44D8-BBD7-CCE9431645EC}">
+                        <a14:shadowObscured xmlns:a14="http://schemas.microsoft.com/office/drawing/2010/main"/>
+                      </a:ext>
+                    </a:extLst>
+                  </pic:spPr>
+                </pic:pic>
+              </a:graphicData>
+            </a:graphic>
+          </wp:inline>
+        </w:drawing>
+      </w:r>
+    </w:p>
+    <w:p>
+      <w:pPr>
+        <w:jc w:val="center"/>
+      </w:pPr>
+      <w:r>
+        <w:br w:type="page"/>
+      </w:r>
+      <w:r>
+        <w:lastRenderedPageBreak/>
+        <w:t>P</w:t>
+      </w:r>
+      <w:r>
+        <w:t>á</w:t>
+      </w:r>
+      <w:r>
+        <w:t>gina de Ingreso</w:t>
+      </w:r>
+      <w:r>
+        <w:br/>
+      </w:r>
+      <w:r>
+        <w:rPr>
+          <w:noProof/>
+        </w:rPr>
+        <w:drawing>
+          <wp:inline distT="0" distB="0" distL="0" distR="0" wp14:anchorId="1E4D0567" wp14:editId="4569D615">
+            <wp:extent cx="4000500" cy="3086100"/>
+            <wp:effectExtent l="0" t="0" r="0" b="0"/>
+            <wp:docPr id="10" name="Picture 10"/>
+            <wp:cNvGraphicFramePr>
+              <a:graphicFrameLocks xmlns:a="http://schemas.openxmlformats.org/drawingml/2006/main" noChangeAspect="1"/>
+            </wp:cNvGraphicFramePr>
+            <a:graphic xmlns:a="http://schemas.openxmlformats.org/drawingml/2006/main">
+              <a:graphicData uri="http://schemas.openxmlformats.org/drawingml/2006/picture">
+                <pic:pic xmlns:pic="http://schemas.openxmlformats.org/drawingml/2006/picture">
+                  <pic:nvPicPr>
+                    <pic:cNvPr id="0" name="Picture 3"/>
+                    <pic:cNvPicPr>
+                      <a:picLocks noChangeAspect="1" noChangeArrowheads="1"/>
+                    </pic:cNvPicPr>
+                  </pic:nvPicPr>
+                  <pic:blipFill rotWithShape="1">
+                    <a:blip r:embed="rId15" cstate="print">
+                      <a:extLst>
+                        <a:ext uri="{28A0092B-C50C-407E-A947-70E740481C1C}">
+                          <a14:useLocalDpi xmlns:a14="http://schemas.microsoft.com/office/drawing/2010/main" val="0"/>
+                        </a:ext>
+                      </a:extLst>
+                    </a:blip>
+                    <a:srcRect t="1" r="28571" b="-4742"/>
+                    <a:stretch/>
+                  </pic:blipFill>
+                  <pic:spPr bwMode="auto">
+                    <a:xfrm>
+                      <a:off x="0" y="0"/>
+                      <a:ext cx="4000500" cy="3086100"/>
+                    </a:xfrm>
+                    <a:prstGeom prst="rect">
+                      <a:avLst/>
+                    </a:prstGeom>
+                    <a:noFill/>
+                    <a:ln>
+                      <a:noFill/>
+                    </a:ln>
+                    <a:extLst>
+                      <a:ext uri="{53640926-AAD7-44D8-BBD7-CCE9431645EC}">
+                        <a14:shadowObscured xmlns:a14="http://schemas.microsoft.com/office/drawing/2010/main"/>
+                      </a:ext>
+                    </a:extLst>
+                  </pic:spPr>
+                </pic:pic>
+              </a:graphicData>
+            </a:graphic>
+          </wp:inline>
+        </w:drawing>
+      </w:r>
+    </w:p>
+    <w:p>
+      <w:pPr>
+        <w:jc w:val="center"/>
+      </w:pPr>
+      <w:r>
+        <w:t>Agregar a la compra</w:t>
+      </w:r>
+      <w:r>
+        <w:br/>
+      </w:r>
+      <w:r>
+        <w:rPr>
+          <w:noProof/>
+        </w:rPr>
+        <w:drawing>
+          <wp:inline distT="0" distB="0" distL="0" distR="0" wp14:anchorId="0035653F" wp14:editId="694D241A">
+            <wp:extent cx="3994150" cy="3130550"/>
+            <wp:effectExtent l="0" t="0" r="0" b="0"/>
+            <wp:docPr id="11" name="Picture 11"/>
+            <wp:cNvGraphicFramePr>
+              <a:graphicFrameLocks xmlns:a="http://schemas.openxmlformats.org/drawingml/2006/main" noChangeAspect="1"/>
+            </wp:cNvGraphicFramePr>
+            <a:graphic xmlns:a="http://schemas.openxmlformats.org/drawingml/2006/main">
+              <a:graphicData uri="http://schemas.openxmlformats.org/drawingml/2006/picture">
+                <pic:pic xmlns:pic="http://schemas.openxmlformats.org/drawingml/2006/picture">
+                  <pic:nvPicPr>
+                    <pic:cNvPr id="0" name="Picture 4"/>
+                    <pic:cNvPicPr>
+                      <a:picLocks noChangeAspect="1" noChangeArrowheads="1"/>
+                    </pic:cNvPicPr>
+                  </pic:nvPicPr>
+                  <pic:blipFill rotWithShape="1">
+                    <a:blip r:embed="rId16" cstate="print">
+                      <a:extLst>
+                        <a:ext uri="{28A0092B-C50C-407E-A947-70E740481C1C}">
+                          <a14:useLocalDpi xmlns:a14="http://schemas.microsoft.com/office/drawing/2010/main" val="0"/>
+                        </a:ext>
+                      </a:extLst>
+                    </a:blip>
+                    <a:srcRect r="28685" b="-6250"/>
+                    <a:stretch/>
+                  </pic:blipFill>
+                  <pic:spPr bwMode="auto">
+                    <a:xfrm>
+                      <a:off x="0" y="0"/>
+                      <a:ext cx="3994150" cy="3130550"/>
+                    </a:xfrm>
+                    <a:prstGeom prst="rect">
+                      <a:avLst/>
+                    </a:prstGeom>
+                    <a:noFill/>
+                    <a:ln>
+                      <a:noFill/>
+                    </a:ln>
+                    <a:extLst>
+                      <a:ext uri="{53640926-AAD7-44D8-BBD7-CCE9431645EC}">
+                        <a14:shadowObscured xmlns:a14="http://schemas.microsoft.com/office/drawing/2010/main"/>
+                      </a:ext>
+                    </a:extLst>
+                  </pic:spPr>
+                </pic:pic>
+              </a:graphicData>
+            </a:graphic>
+          </wp:inline>
+        </w:drawing>
+      </w:r>
+    </w:p>
+    <w:p>
+      <w:r>
+        <w:br w:type="page"/>
+      </w:r>
+    </w:p>
+    <w:p>
+      <w:pPr>
+        <w:jc w:val="center"/>
+      </w:pPr>
+      <w:r>
+        <w:lastRenderedPageBreak/>
+        <w:t>Finalizar la compra</w:t>
+      </w:r>
+      <w:r>
+        <w:br/>
+      </w:r>
+      <w:r>
+        <w:rPr>
+          <w:noProof/>
+        </w:rPr>
+        <w:drawing>
+          <wp:inline distT="0" distB="0" distL="0" distR="0" wp14:anchorId="3A43700C" wp14:editId="3E387D0C">
+            <wp:extent cx="3930650" cy="2946400"/>
+            <wp:effectExtent l="0" t="0" r="0" b="6350"/>
+            <wp:docPr id="12" name="Picture 12"/>
+            <wp:cNvGraphicFramePr>
+              <a:graphicFrameLocks xmlns:a="http://schemas.openxmlformats.org/drawingml/2006/main" noChangeAspect="1"/>
+            </wp:cNvGraphicFramePr>
+            <a:graphic xmlns:a="http://schemas.openxmlformats.org/drawingml/2006/main">
+              <a:graphicData uri="http://schemas.openxmlformats.org/drawingml/2006/picture">
+                <pic:pic xmlns:pic="http://schemas.openxmlformats.org/drawingml/2006/picture">
+                  <pic:nvPicPr>
+                    <pic:cNvPr id="0" name="Picture 5"/>
+                    <pic:cNvPicPr>
+                      <a:picLocks noChangeAspect="1" noChangeArrowheads="1"/>
+                    </pic:cNvPicPr>
+                  </pic:nvPicPr>
+                  <pic:blipFill rotWithShape="1">
+                    <a:blip r:embed="rId17" cstate="print">
+                      <a:extLst>
+                        <a:ext uri="{28A0092B-C50C-407E-A947-70E740481C1C}">
+                          <a14:useLocalDpi xmlns:a14="http://schemas.microsoft.com/office/drawing/2010/main" val="0"/>
+                        </a:ext>
+                      </a:extLst>
+                    </a:blip>
+                    <a:srcRect r="29819"/>
+                    <a:stretch/>
+                  </pic:blipFill>
+                  <pic:spPr bwMode="auto">
+                    <a:xfrm>
+                      <a:off x="0" y="0"/>
+                      <a:ext cx="3930650" cy="2946400"/>
+                    </a:xfrm>
+                    <a:prstGeom prst="rect">
+                      <a:avLst/>
+                    </a:prstGeom>
+                    <a:noFill/>
+                    <a:ln>
+                      <a:noFill/>
+                    </a:ln>
+                    <a:extLst>
+                      <a:ext uri="{53640926-AAD7-44D8-BBD7-CCE9431645EC}">
+                        <a14:shadowObscured xmlns:a14="http://schemas.microsoft.com/office/drawing/2010/main"/>
+                      </a:ext>
+                    </a:extLst>
+                  </pic:spPr>
+                </pic:pic>
+              </a:graphicData>
+            </a:graphic>
+          </wp:inline>
+        </w:drawing>
+      </w:r>
+    </w:p>
+    <w:p>
+      <w:pPr>
+        <w:jc w:val="center"/>
+      </w:pPr>
+    </w:p>
+    <w:p>
+      <w:pPr>
+        <w:pStyle w:val="Heading1"/>
+      </w:pPr>
+    </w:p>
+    <w:p>
+      <w:pPr>
+        <w:pStyle w:val="Heading1"/>
+      </w:pPr>
+      <w:bookmarkStart w:id="16" w:name="_Toc515797432"/>
+      <w:r>
+        <w:t>Diseño</w:t>
+      </w:r>
+      <w:bookmarkEnd w:id="16"/>
+    </w:p>
     <w:p>
       <w:pPr>
         <w:pStyle w:val="Heading2"/>
       </w:pPr>
-      <w:bookmarkStart w:id="16" w:name="_Toc515461117"/>
+      <w:bookmarkStart w:id="17" w:name="_Toc515797433"/>
+      <w:r>
+        <w:t>Arquitectura</w:t>
+      </w:r>
+      <w:bookmarkEnd w:id="17"/>
+    </w:p>
+    <w:p>
+      <w:pPr>
+        <w:jc w:val="both"/>
+      </w:pPr>
+      <w:r>
+        <w:t xml:space="preserve">Para la implementación de este sistema se </w:t>
+      </w:r>
+      <w:r>
+        <w:t>utilizará</w:t>
+      </w:r>
+      <w:r>
+        <w:t xml:space="preserve"> </w:t>
+      </w:r>
+      <w:r>
+        <w:t>principalmente software libre, los programas</w:t>
+      </w:r>
+      <w:r>
+        <w:t xml:space="preserve"> </w:t>
+      </w:r>
+      <w:r>
+        <w:t xml:space="preserve">se </w:t>
+      </w:r>
+      <w:r>
+        <w:t>desarrollarán</w:t>
+      </w:r>
+      <w:r>
+        <w:t xml:space="preserve"> utilizando un modelo de 3 capas, para la capa de presentación </w:t>
+      </w:r>
+      <w:r>
+        <w:t xml:space="preserve">o vista </w:t>
+      </w:r>
+      <w:r>
+        <w:t xml:space="preserve">se </w:t>
+      </w:r>
+      <w:r>
+        <w:t>utilizar</w:t>
+      </w:r>
+      <w:r>
+        <w:t>á</w:t>
+      </w:r>
+      <w:r>
+        <w:t xml:space="preserve"> </w:t>
+      </w:r>
+      <w:r>
+        <w:t>HTML</w:t>
+      </w:r>
+      <w:r>
+        <w:t xml:space="preserve"> y javascript, en la capa de </w:t>
+      </w:r>
+      <w:r>
+        <w:t xml:space="preserve">modelo de negocio se utilizará </w:t>
+      </w:r>
+      <w:r>
+        <w:t>PHP</w:t>
+      </w:r>
+      <w:r>
+        <w:t xml:space="preserve"> 7.0</w:t>
+      </w:r>
+      <w:r>
+        <w:t xml:space="preserve"> y finalmente el acceso a datos se har</w:t>
+      </w:r>
+      <w:r>
+        <w:t>á</w:t>
+      </w:r>
+      <w:r>
+        <w:t xml:space="preserve"> utili</w:t>
+      </w:r>
+      <w:r>
+        <w:t>z</w:t>
+      </w:r>
+      <w:r>
+        <w:t xml:space="preserve">ando </w:t>
+      </w:r>
+      <w:r>
+        <w:t>MySQL</w:t>
+      </w:r>
+      <w:r>
+        <w:t>.</w:t>
+      </w:r>
+    </w:p>
+    <w:p>
+      <w:pPr>
+        <w:jc w:val="both"/>
+      </w:pPr>
+      <w:r>
+        <w:t>La separación en estas tres capas se realiza de la siguiente manera: La capa</w:t>
+      </w:r>
+      <w:r>
+        <w:t xml:space="preserve"> </w:t>
+      </w:r>
+      <w:r>
+        <w:t xml:space="preserve">de </w:t>
+      </w:r>
+      <w:r>
+        <w:t>Acceso a datos</w:t>
+      </w:r>
+      <w:r>
+        <w:t xml:space="preserve"> es aquella que se encarga de la relación de la aplicación con la</w:t>
+      </w:r>
+      <w:r>
+        <w:t xml:space="preserve"> </w:t>
+      </w:r>
+      <w:r>
+        <w:t>Base Datos y el diseño de los objetos que va a utilizar la aplicación. Esto va a</w:t>
+      </w:r>
+      <w:r>
+        <w:t xml:space="preserve"> </w:t>
+      </w:r>
+      <w:r>
+        <w:t xml:space="preserve">permitir </w:t>
+      </w:r>
+      <w:r>
+        <w:t>que,</w:t>
+      </w:r>
+      <w:r>
+        <w:t xml:space="preserve"> en ningún momento, desde la capa de vista o negocio se hagan</w:t>
+      </w:r>
+      <w:r>
+        <w:t xml:space="preserve"> </w:t>
+      </w:r>
+      <w:r>
+        <w:t>llamadas directas a la BBDD para conseguir información, sino que siempre</w:t>
+      </w:r>
+      <w:r>
+        <w:t xml:space="preserve"> </w:t>
+      </w:r>
+      <w:r>
+        <w:t xml:space="preserve">pasará por llamadas a estos objetos que son los que se encargan en </w:t>
+      </w:r>
+      <w:r>
+        <w:t>sí</w:t>
+      </w:r>
+      <w:r>
+        <w:t xml:space="preserve"> mismos</w:t>
+      </w:r>
+      <w:r>
+        <w:t xml:space="preserve"> </w:t>
+      </w:r>
+      <w:r>
+        <w:t>de realizar las acciones concretas sobre los datos. En cuanto a la capa de</w:t>
+      </w:r>
+      <w:r>
+        <w:t xml:space="preserve"> </w:t>
+      </w:r>
+      <w:r>
+        <w:t xml:space="preserve">Controlador o </w:t>
+      </w:r>
+      <w:r>
+        <w:t xml:space="preserve">Modelo de </w:t>
+      </w:r>
+      <w:r>
+        <w:t>Negocio, será donde se defina cómo debe funcionar la aplicación</w:t>
+      </w:r>
+      <w:r>
+        <w:t xml:space="preserve"> </w:t>
+      </w:r>
+      <w:r>
+        <w:t>en cuanto a qué cosas se pueden o no hacer, cómo deben ser los flujos de</w:t>
+      </w:r>
+      <w:r>
+        <w:t xml:space="preserve"> </w:t>
+      </w:r>
+      <w:r>
+        <w:t xml:space="preserve">información, etc. Esto se consigue mediante las llamadas </w:t>
+      </w:r>
+      <w:r>
+        <w:t xml:space="preserve">a </w:t>
+      </w:r>
+      <w:r>
+        <w:t>clases que</w:t>
+      </w:r>
+      <w:r>
+        <w:t xml:space="preserve"> </w:t>
+      </w:r>
+      <w:r>
+        <w:t>se encargan de encapsular estos elementos, totalmente aislados de cómo se</w:t>
+      </w:r>
+      <w:r>
+        <w:t xml:space="preserve"> </w:t>
+      </w:r>
+      <w:r>
+        <w:t>van a mostrar por pantalla o de cómo obtienen los datos reales. Y finalmente,</w:t>
+      </w:r>
+      <w:r>
+        <w:t xml:space="preserve"> </w:t>
+      </w:r>
+      <w:r>
+        <w:t>la capa de Vista es aquella que se encarga de mostrar la información necesaria</w:t>
+      </w:r>
+      <w:r>
+        <w:t xml:space="preserve"> </w:t>
+      </w:r>
+      <w:r>
+        <w:t>en cada momento según la acción que se esté realizando. En estas vistas, no</w:t>
+      </w:r>
+      <w:r>
+        <w:t xml:space="preserve"> </w:t>
+      </w:r>
+      <w:r>
+        <w:t>se realiza ningún tipo de operación, sino que simplemente muestra los datos</w:t>
+      </w:r>
+      <w:r>
+        <w:t xml:space="preserve"> </w:t>
+      </w:r>
+      <w:r>
+        <w:t>que internamente está manejando el negocio, sin actuar sobre ellos.</w:t>
+      </w:r>
+    </w:p>
+    <w:p>
+      <w:pPr>
+        <w:jc w:val="both"/>
+      </w:pPr>
+      <w:r>
+        <w:t xml:space="preserve">De esta forma, conseguimos por </w:t>
+      </w:r>
+      <w:r>
+        <w:t>un lado</w:t>
+      </w:r>
+      <w:r>
+        <w:t xml:space="preserve"> seguridad, ya que desde la vista no</w:t>
+      </w:r>
+      <w:r>
+        <w:t xml:space="preserve"> </w:t>
+      </w:r>
+      <w:r>
+        <w:t>se va a poder realizar acciones no controladas por la capa de negocio, e</w:t>
+      </w:r>
+      <w:r>
+        <w:t xml:space="preserve"> </w:t>
+      </w:r>
+      <w:r>
+        <w:t xml:space="preserve">independencia y facilidad a la hora de realizar </w:t>
+      </w:r>
       <w:r>
         <w:lastRenderedPageBreak/>
-        <w:t>Diagrama de Paquetes</w:t>
-      </w:r>
-      <w:bookmarkEnd w:id="16"/>
+        <w:t>mejoras, añadidos, o arreglo de</w:t>
+      </w:r>
+      <w:r>
+        <w:t xml:space="preserve"> </w:t>
+      </w:r>
+      <w:r>
+        <w:t>problemas en la aplicación, ya que estos estarán muy localizados y fáciles de</w:t>
+      </w:r>
+      <w:r>
+        <w:t xml:space="preserve"> </w:t>
+      </w:r>
+      <w:r>
+        <w:t>acceder, sin afectar al resto de partes que no intervienen.</w:t>
+      </w:r>
+    </w:p>
+    <w:p>
+      <w:pPr>
+        <w:jc w:val="both"/>
+      </w:pPr>
     </w:p>
     <w:p>
       <w:pPr>
         <w:pStyle w:val="Heading2"/>
       </w:pPr>
-      <w:bookmarkStart w:id="17" w:name="_Toc515461118"/>
-      <w:r>
-        <w:t>Diseño de Pantallas</w:t>
-      </w:r>
-      <w:bookmarkEnd w:id="17"/>
+      <w:bookmarkStart w:id="18" w:name="_Toc515797434"/>
+      <w:r>
+        <w:t>Diseño de Base de Datos</w:t>
+      </w:r>
+      <w:bookmarkEnd w:id="18"/>
+    </w:p>
+    <w:p>
+      <w:pPr>
+        <w:jc w:val="center"/>
+      </w:pPr>
+      <w:r>
+        <w:t>Diagrama Entidad Relación</w:t>
+      </w:r>
+    </w:p>
+    <w:p>
+      <w:r>
+        <w:rPr>
+          <w:noProof/>
+        </w:rPr>
+        <w:drawing>
+          <wp:inline distT="0" distB="0" distL="0" distR="0" wp14:anchorId="13925CDE" wp14:editId="001BA7CC">
+            <wp:extent cx="5607050" cy="2241550"/>
+            <wp:effectExtent l="0" t="0" r="0" b="6350"/>
+            <wp:docPr id="13" name="Picture 13"/>
+            <wp:cNvGraphicFramePr>
+              <a:graphicFrameLocks xmlns:a="http://schemas.openxmlformats.org/drawingml/2006/main" noChangeAspect="1"/>
+            </wp:cNvGraphicFramePr>
+            <a:graphic xmlns:a="http://schemas.openxmlformats.org/drawingml/2006/main">
+              <a:graphicData uri="http://schemas.openxmlformats.org/drawingml/2006/picture">
+                <pic:pic xmlns:pic="http://schemas.openxmlformats.org/drawingml/2006/picture">
+                  <pic:nvPicPr>
+                    <pic:cNvPr id="0" name="Picture 6"/>
+                    <pic:cNvPicPr>
+                      <a:picLocks noChangeAspect="1" noChangeArrowheads="1"/>
+                    </pic:cNvPicPr>
+                  </pic:nvPicPr>
+                  <pic:blipFill>
+                    <a:blip r:embed="rId18">
+                      <a:extLst>
+                        <a:ext uri="{28A0092B-C50C-407E-A947-70E740481C1C}">
+                          <a14:useLocalDpi xmlns:a14="http://schemas.microsoft.com/office/drawing/2010/main" val="0"/>
+                        </a:ext>
+                      </a:extLst>
+                    </a:blip>
+                    <a:srcRect/>
+                    <a:stretch>
+                      <a:fillRect/>
+                    </a:stretch>
+                  </pic:blipFill>
+                  <pic:spPr bwMode="auto">
+                    <a:xfrm>
+                      <a:off x="0" y="0"/>
+                      <a:ext cx="5607050" cy="2241550"/>
+                    </a:xfrm>
+                    <a:prstGeom prst="rect">
+                      <a:avLst/>
+                    </a:prstGeom>
+                    <a:noFill/>
+                    <a:ln>
+                      <a:noFill/>
+                    </a:ln>
+                  </pic:spPr>
+                </pic:pic>
+              </a:graphicData>
+            </a:graphic>
+          </wp:inline>
+        </w:drawing>
+      </w:r>
     </w:p>
     <w:p>
       <w:pPr>
         <w:pStyle w:val="Heading1"/>
       </w:pPr>
-      <w:bookmarkStart w:id="18" w:name="_Toc515461119"/>
-      <w:r>
-        <w:t>Diseño</w:t>
-      </w:r>
-      <w:bookmarkEnd w:id="18"/>
+      <w:bookmarkStart w:id="19" w:name="_Toc515797435"/>
+      <w:r>
+        <w:t>Implementación</w:t>
+      </w:r>
+      <w:bookmarkEnd w:id="19"/>
+    </w:p>
+    <w:p>
+      <w:pPr>
+        <w:jc w:val="both"/>
+      </w:pPr>
+      <w:r>
+        <w:t xml:space="preserve">Para la implementación se instalará un servidor de aplicaciones </w:t>
+      </w:r>
+      <w:r>
+        <w:t xml:space="preserve">con 16GB de RAM, procesador </w:t>
+      </w:r>
+      <w:r>
+        <w:t>Xeon</w:t>
+      </w:r>
+      <w:r>
+        <w:t xml:space="preserve"> </w:t>
+      </w:r>
+      <w:r>
+        <w:t>y disco 2 discos duros de 1TB instalados en RAID 2 para redundancia.  Dentro de Este servidor se instalará el siguiente software:</w:t>
+      </w:r>
+    </w:p>
+    <w:p>
+      <w:pPr>
+        <w:pStyle w:val="ListParagraph"/>
+        <w:numPr>
+          <w:ilvl w:val="0"/>
+          <w:numId w:val="7"/>
+        </w:numPr>
+        <w:jc w:val="both"/>
+      </w:pPr>
+      <w:r>
+        <w:t>Linux con la última version LTS del sistema operativo Ubuntu</w:t>
+      </w:r>
+      <w:r>
+        <w:t>.</w:t>
+      </w:r>
+    </w:p>
+    <w:p>
+      <w:pPr>
+        <w:pStyle w:val="ListParagraph"/>
+        <w:numPr>
+          <w:ilvl w:val="0"/>
+          <w:numId w:val="7"/>
+        </w:numPr>
+        <w:jc w:val="both"/>
+      </w:pPr>
+      <w:r>
+        <w:t>P</w:t>
+      </w:r>
+      <w:r>
+        <w:t>HP</w:t>
+      </w:r>
+      <w:r>
+        <w:t xml:space="preserve"> 7.0</w:t>
+      </w:r>
+    </w:p>
+    <w:p>
+      <w:pPr>
+        <w:pStyle w:val="ListParagraph"/>
+        <w:numPr>
+          <w:ilvl w:val="0"/>
+          <w:numId w:val="7"/>
+        </w:numPr>
+        <w:jc w:val="both"/>
+      </w:pPr>
+      <w:r>
+        <w:t xml:space="preserve">MySQL </w:t>
+      </w:r>
+    </w:p>
+    <w:p>
+      <w:pPr>
+        <w:jc w:val="both"/>
+      </w:pPr>
+      <w:r>
+        <w:t xml:space="preserve">Los usuarios se conectarán </w:t>
+      </w:r>
+      <w:r>
+        <w:t>vía</w:t>
+      </w:r>
+      <w:r>
+        <w:t xml:space="preserve"> internet al servidor de aplicaciones</w:t>
+      </w:r>
+      <w:r>
+        <w:t xml:space="preserve">, los usuarios del departamento de ventas, bodega y administración lo harán haciendo uso de la red local también a través de sus computadoras </w:t>
+      </w:r>
+      <w:r>
+        <w:t>también utilizando un navegador preferentemente Google Chrome.</w:t>
+      </w:r>
     </w:p>
     <w:p>
       <w:pPr>
         <w:pStyle w:val="Heading2"/>
       </w:pPr>
-      <w:bookmarkStart w:id="19" w:name="_Toc515461120"/>
-      <w:r>
-        <w:t>Arquitectura</w:t>
-      </w:r>
-      <w:bookmarkEnd w:id="19"/>
-    </w:p>
-    <w:p>
-      <w:pPr>
-        <w:pStyle w:val="Heading2"/>
-      </w:pPr>
-      <w:bookmarkStart w:id="20" w:name="_Toc515461121"/>
-      <w:r>
-        <w:t>Diseño de Base de Datos</w:t>
+      <w:bookmarkStart w:id="20" w:name="_Toc515797436"/>
+      <w:r>
+        <w:lastRenderedPageBreak/>
+        <w:t xml:space="preserve">Diagrama de </w:t>
+      </w:r>
+      <w:r>
+        <w:t>Despliegue</w:t>
       </w:r>
       <w:bookmarkEnd w:id="20"/>
-    </w:p>
-    <w:p>
-      <w:pPr>
-        <w:pStyle w:val="Heading1"/>
-      </w:pPr>
-      <w:bookmarkStart w:id="21" w:name="_Toc515461122"/>
-      <w:r>
-        <w:t>Implementación</w:t>
-      </w:r>
-      <w:bookmarkEnd w:id="21"/>
-    </w:p>
-    <w:p>
-      <w:pPr>
-        <w:pStyle w:val="Heading2"/>
-      </w:pPr>
-      <w:bookmarkStart w:id="22" w:name="_Toc515461123"/>
-      <w:r>
-        <w:t xml:space="preserve">Diagrama de </w:t>
-      </w:r>
-      <w:r>
-        <w:t>Despliegue</w:t>
-      </w:r>
-      <w:bookmarkEnd w:id="22"/>
     </w:p>
     <w:p>
       <w:r>
@@ -3808,7 +4716,7 @@
                     </pic:cNvPicPr>
                   </pic:nvPicPr>
                   <pic:blipFill>
-                    <a:blip r:embed="rId11">
+                    <a:blip r:embed="rId19">
                       <a:extLst>
                         <a:ext uri="{28A0092B-C50C-407E-A947-70E740481C1C}">
                           <a14:useLocalDpi xmlns:a14="http://schemas.microsoft.com/office/drawing/2010/main" val="0"/>
@@ -3844,12 +4752,39 @@
       <w:pPr>
         <w:pStyle w:val="Heading2"/>
       </w:pPr>
-      <w:bookmarkStart w:id="23" w:name="_Toc515461124"/>
-      <w:r>
-        <w:lastRenderedPageBreak/>
+      <w:bookmarkStart w:id="21" w:name="_Toc515797437"/>
+      <w:r>
         <w:t>Control de Versiones</w:t>
       </w:r>
-      <w:bookmarkEnd w:id="23"/>
+      <w:bookmarkEnd w:id="21"/>
+    </w:p>
+    <w:p>
+      <w:pPr>
+        <w:jc w:val="both"/>
+      </w:pPr>
+      <w:r>
+        <w:t xml:space="preserve">El código fuente de las aplicaciones se mantendrán en un repositorio </w:t>
+      </w:r>
+      <w:proofErr w:type="spellStart"/>
+      <w:r>
+        <w:t>github</w:t>
+      </w:r>
+      <w:proofErr w:type="spellEnd"/>
+      <w:r>
+        <w:t xml:space="preserve"> privado </w:t>
+      </w:r>
+      <w:r>
+        <w:t xml:space="preserve">para permitir tener acceso a la historia de cambios y modificaciones que se </w:t>
+      </w:r>
+      <w:r>
+        <w:t>hagan,</w:t>
+      </w:r>
+      <w:r>
+        <w:t xml:space="preserve"> así como </w:t>
+      </w:r>
+      <w:r>
+        <w:t>medida de contingencia si se pierde alguna aplicación por algún motivo.</w:t>
+      </w:r>
     </w:p>
     <w:p>
       <w:pPr>
@@ -3858,53 +4793,128 @@
           <w:lang w:val="es-ES"/>
         </w:rPr>
       </w:pPr>
-      <w:bookmarkStart w:id="24" w:name="_Toc515461125"/>
-      <w:r>
+      <w:bookmarkStart w:id="22" w:name="_Toc515797438"/>
+      <w:r>
+        <w:lastRenderedPageBreak/>
         <w:t>Pruebas</w:t>
       </w:r>
+      <w:bookmarkEnd w:id="22"/>
+    </w:p>
+    <w:p>
+      <w:pPr>
+        <w:pStyle w:val="Heading2"/>
+      </w:pPr>
+      <w:bookmarkStart w:id="23" w:name="_Toc515797439"/>
+      <w:r>
+        <w:t>Pruebas unitarias</w:t>
+      </w:r>
+      <w:bookmarkEnd w:id="23"/>
+    </w:p>
+    <w:p>
+      <w:pPr>
+        <w:jc w:val="both"/>
+      </w:pPr>
+      <w:r>
+        <w:t xml:space="preserve">Cada módulo se probará de forma independiente para esto se deberá crear un comité que </w:t>
+      </w:r>
+      <w:r>
+        <w:t>cree una serie de datos de prueba</w:t>
+      </w:r>
+      <w:r>
+        <w:t xml:space="preserve">, y se establecerá criterios de aceptación por cada </w:t>
+      </w:r>
+      <w:r>
+        <w:t>módulo.</w:t>
+      </w:r>
+    </w:p>
+    <w:p>
+      <w:pPr>
+        <w:pStyle w:val="Heading2"/>
+      </w:pPr>
+      <w:bookmarkStart w:id="24" w:name="_Toc515797440"/>
+      <w:r>
+        <w:t>Pruebas de integración</w:t>
+      </w:r>
       <w:bookmarkEnd w:id="24"/>
     </w:p>
     <w:p>
       <w:pPr>
-        <w:pStyle w:val="Heading2"/>
-      </w:pPr>
-      <w:bookmarkStart w:id="25" w:name="_Toc515461126"/>
-      <w:r>
-        <w:t>Pruebas unitarias</w:t>
+        <w:jc w:val="both"/>
+      </w:pPr>
+      <w:r>
+        <w:t>Por ser un sistema nuevo será posible hacer pruebas de integración directamente en el sistema de producción antes de su lanzamiento, para esto se utilizan herramientas para prueba de stress</w:t>
+      </w:r>
+      <w:r>
+        <w:t>, así mismo se</w:t>
+      </w:r>
+      <w:r>
+        <w:t xml:space="preserve"> harán </w:t>
+      </w:r>
+      <w:r>
+        <w:t>simulaciones con usuarios quienes pondrán pedidos y consultarán datos para así revisar los datos que dan los reportes.</w:t>
+      </w:r>
+    </w:p>
+    <w:p>
+      <w:pPr>
+        <w:pStyle w:val="Heading1"/>
+      </w:pPr>
+      <w:bookmarkStart w:id="25" w:name="_Toc515797441"/>
+      <w:r>
+        <w:t>Instalación</w:t>
       </w:r>
       <w:bookmarkEnd w:id="25"/>
     </w:p>
     <w:p>
       <w:pPr>
-        <w:pStyle w:val="Heading2"/>
-      </w:pPr>
-      <w:bookmarkStart w:id="26" w:name="_Toc515461127"/>
-      <w:r>
-        <w:t>Pruebas de integración</w:t>
+        <w:jc w:val="both"/>
+      </w:pPr>
+      <w:r>
+        <w:t>La instalación se hará una vez concluida la fase de implementación</w:t>
+      </w:r>
+      <w:r>
+        <w:t xml:space="preserve">, permitiendo hacer pruebas de integración directamente sobre el sistema de producción. </w:t>
+      </w:r>
+    </w:p>
+    <w:p>
+      <w:pPr>
+        <w:jc w:val="both"/>
+      </w:pPr>
+      <w:r>
+        <w:t xml:space="preserve">Para la instalación es importante contar con energía </w:t>
+      </w:r>
+      <w:r>
+        <w:t xml:space="preserve">generada a través de ups en línea, para garantizar el tiempo de </w:t>
+      </w:r>
+      <w:proofErr w:type="spellStart"/>
+      <w:r>
+        <w:t>uptime</w:t>
+      </w:r>
+      <w:proofErr w:type="spellEnd"/>
+      <w:r>
+        <w:t>.</w:t>
+      </w:r>
+    </w:p>
+    <w:p>
+      <w:pPr>
+        <w:pStyle w:val="Heading1"/>
+      </w:pPr>
+      <w:bookmarkStart w:id="26" w:name="_Toc515797442"/>
+      <w:r>
+        <w:t>Mantenimiento</w:t>
       </w:r>
       <w:bookmarkEnd w:id="26"/>
     </w:p>
     <w:p>
       <w:pPr>
-        <w:pStyle w:val="Heading1"/>
-      </w:pPr>
-      <w:bookmarkStart w:id="27" w:name="_Toc515461128"/>
-      <w:r>
-        <w:t>Instalación</w:t>
-      </w:r>
+        <w:jc w:val="both"/>
+      </w:pPr>
+      <w:r>
+        <w:t xml:space="preserve">El mantenimiento del presente sistema se describirá en un manual aparte.  Donde deberán considerarse todas las fases del proceso de mantenimiento de un sistema. </w:t>
+      </w:r>
+      <w:bookmarkStart w:id="27" w:name="_GoBack"/>
       <w:bookmarkEnd w:id="27"/>
     </w:p>
-    <w:p>
-      <w:pPr>
-        <w:pStyle w:val="Heading1"/>
-      </w:pPr>
-      <w:bookmarkStart w:id="28" w:name="_Toc515461129"/>
-      <w:r>
-        <w:t>Mantenimiento</w:t>
-      </w:r>
-      <w:bookmarkEnd w:id="28"/>
-    </w:p>
-    <w:bookmarkStart w:id="29" w:name="_Toc515461130" w:displacedByCustomXml="next"/>
+    <w:bookmarkStart w:id="28" w:name="_Toc515797443" w:displacedByCustomXml="next"/>
     <w:sdt>
       <w:sdtPr>
         <w:rPr>
@@ -3919,7 +4929,11 @@
           <w:docPartUnique/>
         </w:docPartObj>
       </w:sdtPr>
-      <w:sdtEndPr/>
+      <w:sdtEndPr>
+        <w:rPr>
+          <w:rFonts w:eastAsia="MS Mincho"/>
+        </w:rPr>
+      </w:sdtEndPr>
       <w:sdtContent>
         <w:p>
           <w:pPr>
@@ -3928,7 +4942,7 @@
           <w:r>
             <w:t>Bibliografía</w:t>
           </w:r>
-          <w:bookmarkEnd w:id="29"/>
+          <w:bookmarkEnd w:id="28"/>
         </w:p>
         <w:sdt>
           <w:sdtPr>
@@ -4019,9 +5033,9 @@
 <file path=word/numbering.xml><?xml version="1.0" encoding="utf-8"?>
 <w:numbering xmlns:wpc="http://schemas.microsoft.com/office/word/2010/wordprocessingCanvas" xmlns:cx="http://schemas.microsoft.com/office/drawing/2014/chartex" xmlns:cx1="http://schemas.microsoft.com/office/drawing/2015/9/8/chartex" xmlns:cx2="http://schemas.microsoft.com/office/drawing/2015/10/21/chartex" xmlns:cx3="http://schemas.microsoft.com/office/drawing/2016/5/9/chartex" xmlns:cx4="http://schemas.microsoft.com/office/drawing/2016/5/10/chartex" xmlns:cx5="http://schemas.microsoft.com/office/drawing/2016/5/11/chartex" xmlns:cx6="http://schemas.microsoft.com/office/drawing/2016/5/12/chartex" xmlns:cx7="http://schemas.microsoft.com/office/drawing/2016/5/13/chartex" xmlns:cx8="http://schemas.microsoft.com/office/drawing/2016/5/14/chartex" xmlns:mc="http://schemas.openxmlformats.org/markup-compatibility/2006" xmlns:aink="http://schemas.microsoft.com/office/drawing/2016/ink" xmlns:am3d="http://schemas.microsoft.com/office/drawing/2017/model3d" xmlns:o="urn:schemas-microsoft-com:office:office" xmlns:r="http://schemas.openxmlformats.org/officeDocument/2006/relationships" xmlns:m="http://schemas.openxmlformats.org/officeDocument/2006/math" xmlns:v="urn:schemas-microsoft-com:vml" xmlns:wp14="http://schemas.microsoft.com/office/word/2010/wordprocessingDrawing" xmlns:wp="http://schemas.openxmlformats.org/drawingml/2006/wordprocessingDrawing" xmlns:w10="urn:schemas-microsoft-com:office:word" xmlns:w="http://schemas.openxmlformats.org/wordprocessingml/2006/main" xmlns:w14="http://schemas.microsoft.com/office/word/2010/wordml" xmlns:w15="http://schemas.microsoft.com/office/word/2012/wordml" xmlns:w16cid="http://schemas.microsoft.com/office/word/2016/wordml/cid" xmlns:w16se="http://schemas.microsoft.com/office/word/2015/wordml/symex" xmlns:wpg="http://schemas.microsoft.com/office/word/2010/wordprocessingGroup" xmlns:wpi="http://schemas.microsoft.com/office/word/2010/wordprocessingInk" xmlns:wne="http://schemas.microsoft.com/office/word/2006/wordml" xmlns:wps="http://schemas.microsoft.com/office/word/2010/wordprocessingShape" mc:Ignorable="w14 w15 w16se w16cid wp14">
   <w:abstractNum w:abstractNumId="0" w15:restartNumberingAfterBreak="0">
-    <w:nsid w:val="10E714A0"/>
+    <w:nsid w:val="027578F6"/>
     <w:multiLevelType w:val="hybridMultilevel"/>
-    <w:tmpl w:val="CF1E28E0"/>
+    <w:tmpl w:val="6F9ACD96"/>
     <w:lvl w:ilvl="0" w:tplc="100A0001">
       <w:start w:val="1"/>
       <w:numFmt w:val="bullet"/>
@@ -4132,9 +5146,9 @@
     </w:lvl>
   </w:abstractNum>
   <w:abstractNum w:abstractNumId="1" w15:restartNumberingAfterBreak="0">
-    <w:nsid w:val="1BA42534"/>
+    <w:nsid w:val="10E714A0"/>
     <w:multiLevelType w:val="hybridMultilevel"/>
-    <w:tmpl w:val="0848069E"/>
+    <w:tmpl w:val="CF1E28E0"/>
     <w:lvl w:ilvl="0" w:tplc="100A0001">
       <w:start w:val="1"/>
       <w:numFmt w:val="bullet"/>
@@ -4245,6 +5259,232 @@
     </w:lvl>
   </w:abstractNum>
   <w:abstractNum w:abstractNumId="2" w15:restartNumberingAfterBreak="0">
+    <w:nsid w:val="1BA42534"/>
+    <w:multiLevelType w:val="hybridMultilevel"/>
+    <w:tmpl w:val="0848069E"/>
+    <w:lvl w:ilvl="0" w:tplc="100A0001">
+      <w:start w:val="1"/>
+      <w:numFmt w:val="bullet"/>
+      <w:lvlText w:val=""/>
+      <w:lvlJc w:val="left"/>
+      <w:pPr>
+        <w:ind w:left="720" w:hanging="360"/>
+      </w:pPr>
+      <w:rPr>
+        <w:rFonts w:ascii="Symbol" w:hAnsi="Symbol" w:hint="default"/>
+      </w:rPr>
+    </w:lvl>
+    <w:lvl w:ilvl="1" w:tplc="100A0003" w:tentative="1">
+      <w:start w:val="1"/>
+      <w:numFmt w:val="bullet"/>
+      <w:lvlText w:val="o"/>
+      <w:lvlJc w:val="left"/>
+      <w:pPr>
+        <w:ind w:left="1440" w:hanging="360"/>
+      </w:pPr>
+      <w:rPr>
+        <w:rFonts w:ascii="Courier New" w:hAnsi="Courier New" w:cs="Courier New" w:hint="default"/>
+      </w:rPr>
+    </w:lvl>
+    <w:lvl w:ilvl="2" w:tplc="100A0005" w:tentative="1">
+      <w:start w:val="1"/>
+      <w:numFmt w:val="bullet"/>
+      <w:lvlText w:val=""/>
+      <w:lvlJc w:val="left"/>
+      <w:pPr>
+        <w:ind w:left="2160" w:hanging="360"/>
+      </w:pPr>
+      <w:rPr>
+        <w:rFonts w:ascii="Wingdings" w:hAnsi="Wingdings" w:hint="default"/>
+      </w:rPr>
+    </w:lvl>
+    <w:lvl w:ilvl="3" w:tplc="100A0001" w:tentative="1">
+      <w:start w:val="1"/>
+      <w:numFmt w:val="bullet"/>
+      <w:lvlText w:val=""/>
+      <w:lvlJc w:val="left"/>
+      <w:pPr>
+        <w:ind w:left="2880" w:hanging="360"/>
+      </w:pPr>
+      <w:rPr>
+        <w:rFonts w:ascii="Symbol" w:hAnsi="Symbol" w:hint="default"/>
+      </w:rPr>
+    </w:lvl>
+    <w:lvl w:ilvl="4" w:tplc="100A0003" w:tentative="1">
+      <w:start w:val="1"/>
+      <w:numFmt w:val="bullet"/>
+      <w:lvlText w:val="o"/>
+      <w:lvlJc w:val="left"/>
+      <w:pPr>
+        <w:ind w:left="3600" w:hanging="360"/>
+      </w:pPr>
+      <w:rPr>
+        <w:rFonts w:ascii="Courier New" w:hAnsi="Courier New" w:cs="Courier New" w:hint="default"/>
+      </w:rPr>
+    </w:lvl>
+    <w:lvl w:ilvl="5" w:tplc="100A0005" w:tentative="1">
+      <w:start w:val="1"/>
+      <w:numFmt w:val="bullet"/>
+      <w:lvlText w:val=""/>
+      <w:lvlJc w:val="left"/>
+      <w:pPr>
+        <w:ind w:left="4320" w:hanging="360"/>
+      </w:pPr>
+      <w:rPr>
+        <w:rFonts w:ascii="Wingdings" w:hAnsi="Wingdings" w:hint="default"/>
+      </w:rPr>
+    </w:lvl>
+    <w:lvl w:ilvl="6" w:tplc="100A0001" w:tentative="1">
+      <w:start w:val="1"/>
+      <w:numFmt w:val="bullet"/>
+      <w:lvlText w:val=""/>
+      <w:lvlJc w:val="left"/>
+      <w:pPr>
+        <w:ind w:left="5040" w:hanging="360"/>
+      </w:pPr>
+      <w:rPr>
+        <w:rFonts w:ascii="Symbol" w:hAnsi="Symbol" w:hint="default"/>
+      </w:rPr>
+    </w:lvl>
+    <w:lvl w:ilvl="7" w:tplc="100A0003" w:tentative="1">
+      <w:start w:val="1"/>
+      <w:numFmt w:val="bullet"/>
+      <w:lvlText w:val="o"/>
+      <w:lvlJc w:val="left"/>
+      <w:pPr>
+        <w:ind w:left="5760" w:hanging="360"/>
+      </w:pPr>
+      <w:rPr>
+        <w:rFonts w:ascii="Courier New" w:hAnsi="Courier New" w:cs="Courier New" w:hint="default"/>
+      </w:rPr>
+    </w:lvl>
+    <w:lvl w:ilvl="8" w:tplc="100A0005" w:tentative="1">
+      <w:start w:val="1"/>
+      <w:numFmt w:val="bullet"/>
+      <w:lvlText w:val=""/>
+      <w:lvlJc w:val="left"/>
+      <w:pPr>
+        <w:ind w:left="6480" w:hanging="360"/>
+      </w:pPr>
+      <w:rPr>
+        <w:rFonts w:ascii="Wingdings" w:hAnsi="Wingdings" w:hint="default"/>
+      </w:rPr>
+    </w:lvl>
+  </w:abstractNum>
+  <w:abstractNum w:abstractNumId="3" w15:restartNumberingAfterBreak="0">
+    <w:nsid w:val="299F052E"/>
+    <w:multiLevelType w:val="hybridMultilevel"/>
+    <w:tmpl w:val="B5FC0930"/>
+    <w:lvl w:ilvl="0" w:tplc="100A0001">
+      <w:start w:val="1"/>
+      <w:numFmt w:val="bullet"/>
+      <w:lvlText w:val=""/>
+      <w:lvlJc w:val="left"/>
+      <w:pPr>
+        <w:ind w:left="720" w:hanging="360"/>
+      </w:pPr>
+      <w:rPr>
+        <w:rFonts w:ascii="Symbol" w:hAnsi="Symbol" w:hint="default"/>
+      </w:rPr>
+    </w:lvl>
+    <w:lvl w:ilvl="1" w:tplc="100A0003" w:tentative="1">
+      <w:start w:val="1"/>
+      <w:numFmt w:val="bullet"/>
+      <w:lvlText w:val="o"/>
+      <w:lvlJc w:val="left"/>
+      <w:pPr>
+        <w:ind w:left="1440" w:hanging="360"/>
+      </w:pPr>
+      <w:rPr>
+        <w:rFonts w:ascii="Courier New" w:hAnsi="Courier New" w:cs="Courier New" w:hint="default"/>
+      </w:rPr>
+    </w:lvl>
+    <w:lvl w:ilvl="2" w:tplc="100A0005" w:tentative="1">
+      <w:start w:val="1"/>
+      <w:numFmt w:val="bullet"/>
+      <w:lvlText w:val=""/>
+      <w:lvlJc w:val="left"/>
+      <w:pPr>
+        <w:ind w:left="2160" w:hanging="360"/>
+      </w:pPr>
+      <w:rPr>
+        <w:rFonts w:ascii="Wingdings" w:hAnsi="Wingdings" w:hint="default"/>
+      </w:rPr>
+    </w:lvl>
+    <w:lvl w:ilvl="3" w:tplc="100A0001" w:tentative="1">
+      <w:start w:val="1"/>
+      <w:numFmt w:val="bullet"/>
+      <w:lvlText w:val=""/>
+      <w:lvlJc w:val="left"/>
+      <w:pPr>
+        <w:ind w:left="2880" w:hanging="360"/>
+      </w:pPr>
+      <w:rPr>
+        <w:rFonts w:ascii="Symbol" w:hAnsi="Symbol" w:hint="default"/>
+      </w:rPr>
+    </w:lvl>
+    <w:lvl w:ilvl="4" w:tplc="100A0003" w:tentative="1">
+      <w:start w:val="1"/>
+      <w:numFmt w:val="bullet"/>
+      <w:lvlText w:val="o"/>
+      <w:lvlJc w:val="left"/>
+      <w:pPr>
+        <w:ind w:left="3600" w:hanging="360"/>
+      </w:pPr>
+      <w:rPr>
+        <w:rFonts w:ascii="Courier New" w:hAnsi="Courier New" w:cs="Courier New" w:hint="default"/>
+      </w:rPr>
+    </w:lvl>
+    <w:lvl w:ilvl="5" w:tplc="100A0005" w:tentative="1">
+      <w:start w:val="1"/>
+      <w:numFmt w:val="bullet"/>
+      <w:lvlText w:val=""/>
+      <w:lvlJc w:val="left"/>
+      <w:pPr>
+        <w:ind w:left="4320" w:hanging="360"/>
+      </w:pPr>
+      <w:rPr>
+        <w:rFonts w:ascii="Wingdings" w:hAnsi="Wingdings" w:hint="default"/>
+      </w:rPr>
+    </w:lvl>
+    <w:lvl w:ilvl="6" w:tplc="100A0001" w:tentative="1">
+      <w:start w:val="1"/>
+      <w:numFmt w:val="bullet"/>
+      <w:lvlText w:val=""/>
+      <w:lvlJc w:val="left"/>
+      <w:pPr>
+        <w:ind w:left="5040" w:hanging="360"/>
+      </w:pPr>
+      <w:rPr>
+        <w:rFonts w:ascii="Symbol" w:hAnsi="Symbol" w:hint="default"/>
+      </w:rPr>
+    </w:lvl>
+    <w:lvl w:ilvl="7" w:tplc="100A0003" w:tentative="1">
+      <w:start w:val="1"/>
+      <w:numFmt w:val="bullet"/>
+      <w:lvlText w:val="o"/>
+      <w:lvlJc w:val="left"/>
+      <w:pPr>
+        <w:ind w:left="5760" w:hanging="360"/>
+      </w:pPr>
+      <w:rPr>
+        <w:rFonts w:ascii="Courier New" w:hAnsi="Courier New" w:cs="Courier New" w:hint="default"/>
+      </w:rPr>
+    </w:lvl>
+    <w:lvl w:ilvl="8" w:tplc="100A0005" w:tentative="1">
+      <w:start w:val="1"/>
+      <w:numFmt w:val="bullet"/>
+      <w:lvlText w:val=""/>
+      <w:lvlJc w:val="left"/>
+      <w:pPr>
+        <w:ind w:left="6480" w:hanging="360"/>
+      </w:pPr>
+      <w:rPr>
+        <w:rFonts w:ascii="Wingdings" w:hAnsi="Wingdings" w:hint="default"/>
+      </w:rPr>
+    </w:lvl>
+  </w:abstractNum>
+  <w:abstractNum w:abstractNumId="4" w15:restartNumberingAfterBreak="0">
     <w:nsid w:val="70F077F4"/>
     <w:multiLevelType w:val="hybridMultilevel"/>
     <w:tmpl w:val="24F88F80"/>
@@ -4357,7 +5597,7 @@
       </w:rPr>
     </w:lvl>
   </w:abstractNum>
-  <w:abstractNum w:abstractNumId="3" w15:restartNumberingAfterBreak="0">
+  <w:abstractNum w:abstractNumId="5" w15:restartNumberingAfterBreak="0">
     <w:nsid w:val="78BE53F4"/>
     <w:multiLevelType w:val="hybridMultilevel"/>
     <w:tmpl w:val="114AA51C"/>
@@ -4470,7 +5710,7 @@
       </w:rPr>
     </w:lvl>
   </w:abstractNum>
-  <w:abstractNum w:abstractNumId="4" w15:restartNumberingAfterBreak="0">
+  <w:abstractNum w:abstractNumId="6" w15:restartNumberingAfterBreak="0">
     <w:nsid w:val="7F3865DC"/>
     <w:multiLevelType w:val="hybridMultilevel"/>
     <w:tmpl w:val="094CE770"/>
@@ -4560,19 +5800,25 @@
     </w:lvl>
   </w:abstractNum>
   <w:num w:numId="1">
+    <w:abstractNumId w:val="6"/>
+  </w:num>
+  <w:num w:numId="2">
+    <w:abstractNumId w:val="2"/>
+  </w:num>
+  <w:num w:numId="3">
+    <w:abstractNumId w:val="5"/>
+  </w:num>
+  <w:num w:numId="4">
+    <w:abstractNumId w:val="1"/>
+  </w:num>
+  <w:num w:numId="5">
     <w:abstractNumId w:val="4"/>
   </w:num>
-  <w:num w:numId="2">
-    <w:abstractNumId w:val="1"/>
-  </w:num>
-  <w:num w:numId="3">
+  <w:num w:numId="6">
     <w:abstractNumId w:val="3"/>
   </w:num>
-  <w:num w:numId="4">
+  <w:num w:numId="7">
     <w:abstractNumId w:val="0"/>
-  </w:num>
-  <w:num w:numId="5">
-    <w:abstractNumId w:val="2"/>
   </w:num>
 </w:numbering>
 </file>
@@ -4582,7 +5828,7 @@
   <w:docDefaults>
     <w:rPrDefault>
       <w:rPr>
-        <w:rFonts w:asciiTheme="minorHAnsi" w:eastAsiaTheme="minorHAnsi" w:hAnsiTheme="minorHAnsi" w:cstheme="minorBidi"/>
+        <w:rFonts w:asciiTheme="minorHAnsi" w:eastAsia="MS Mincho" w:hAnsiTheme="minorHAnsi" w:cstheme="minorBidi"/>
         <w:sz w:val="22"/>
         <w:szCs w:val="22"/>
         <w:lang w:val="es-GT" w:eastAsia="en-US" w:bidi="ar-SA"/>
@@ -5299,6 +6545,17 @@
     <w:unhideWhenUsed/>
     <w:rsid w:val="009F7173"/>
   </w:style>
+  <w:style w:type="character" w:styleId="Emphasis">
+    <w:name w:val="Emphasis"/>
+    <w:basedOn w:val="DefaultParagraphFont"/>
+    <w:uiPriority w:val="20"/>
+    <w:qFormat/>
+    <w:rsid w:val="006D623E"/>
+    <w:rPr>
+      <w:i/>
+      <w:iCs/>
+    </w:rPr>
+  </w:style>
 </w:styles>
 </file>
 
@@ -5586,7 +6843,7 @@
 </file>
 
 <file path=customXml/itemProps1.xml><?xml version="1.0" encoding="utf-8"?>
-<ds:datastoreItem xmlns:ds="http://schemas.openxmlformats.org/officeDocument/2006/customXml" ds:itemID="{07865596-4985-46C3-8CFA-2795AF24EEF9}">
+<ds:datastoreItem xmlns:ds="http://schemas.openxmlformats.org/officeDocument/2006/customXml" ds:itemID="{DC6C5FFD-0DE6-45F4-B30C-EDA9A353C0D7}">
   <ds:schemaRefs>
     <ds:schemaRef ds:uri="http://schemas.openxmlformats.org/officeDocument/2006/bibliography"/>
   </ds:schemaRefs>

</xml_diff>

<commit_message>
Ultima revision y plan de Mant.
Agregando Ultima revision
y plan de mantenimiento
</commit_message>
<xml_diff>
--- a/Proyecto Final.docx
+++ b/Proyecto Final.docx
@@ -2637,6 +2637,7 @@
     <w:p>
       <w:pPr>
         <w:pStyle w:val="Heading1"/>
+        <w:jc w:val="both"/>
       </w:pPr>
       <w:bookmarkStart w:id="1" w:name="_Toc515797417"/>
       <w:r>
@@ -2646,10 +2647,57 @@
     </w:p>
     <w:p>
       <w:pPr>
+        <w:jc w:val="both"/>
+      </w:pPr>
+      <w:r>
+        <w:t>Esta sección tiene como objeto presentar y describir el análisis funcional para</w:t>
+      </w:r>
+      <w:r>
+        <w:t xml:space="preserve"> </w:t>
+      </w:r>
+      <w:r>
+        <w:t>la implantación de una aplicación de compra electrónica a través de Internet.</w:t>
+      </w:r>
+      <w:r>
+        <w:t xml:space="preserve"> </w:t>
+      </w:r>
+    </w:p>
+    <w:p>
+      <w:pPr>
+        <w:jc w:val="both"/>
+      </w:pPr>
+      <w:r>
+        <w:t xml:space="preserve">Esta plataforma proporcionará a las empresas, un servicio que </w:t>
+      </w:r>
+      <w:r>
+        <w:t>facilita</w:t>
+      </w:r>
+      <w:r>
+        <w:t xml:space="preserve"> agiliza y</w:t>
+      </w:r>
+      <w:r>
+        <w:t xml:space="preserve"> </w:t>
+      </w:r>
+      <w:r>
+        <w:t>simplifica sus procesos de gestión de pedidos, así como la posibilidad de que</w:t>
+      </w:r>
+      <w:r>
+        <w:t xml:space="preserve"> </w:t>
+      </w:r>
+      <w:r>
+        <w:t>sus clientes puedan realizar sus compras</w:t>
+      </w:r>
+      <w:r>
+        <w:t xml:space="preserve"> desde cualquier punto con una conexión a internet en cualquier momento</w:t>
+      </w:r>
+    </w:p>
+    <w:p>
+      <w:pPr>
         <w:pStyle w:val="Heading2"/>
       </w:pPr>
       <w:bookmarkStart w:id="2" w:name="_Toc515797418"/>
       <w:r>
+        <w:lastRenderedPageBreak/>
         <w:t>Descripción del proyecto</w:t>
       </w:r>
       <w:bookmarkEnd w:id="2"/>
@@ -2706,7 +2754,6 @@
       </w:pPr>
       <w:bookmarkStart w:id="3" w:name="_Toc515797419"/>
       <w:r>
-        <w:lastRenderedPageBreak/>
         <w:t>An</w:t>
       </w:r>
       <w:r>
@@ -2740,14 +2787,15 @@
       </w:pPr>
       <w:bookmarkStart w:id="4" w:name="_Toc515797420"/>
       <w:r>
-        <w:t xml:space="preserve">Portal del </w:t>
-      </w:r>
-      <w:proofErr w:type="spellStart"/>
-      <w:r>
-        <w:t>Ciente</w:t>
+        <w:t>Portal del C</w:t>
+      </w:r>
+      <w:r>
+        <w:t>l</w:t>
+      </w:r>
+      <w:r>
+        <w:t>iente</w:t>
       </w:r>
       <w:bookmarkEnd w:id="4"/>
-      <w:proofErr w:type="spellEnd"/>
     </w:p>
     <w:p>
       <w:pPr>
@@ -2795,6 +2843,9 @@
       </w:r>
       <w:r>
         <w:t>este deberá poder llevarse aún si el usuario no se ha autenticado.</w:t>
+      </w:r>
+      <w:r>
+        <w:t xml:space="preserve">  </w:t>
       </w:r>
     </w:p>
     <w:p>
@@ -2966,11 +3017,11 @@
       <w:r>
         <w:t xml:space="preserve">Permitirá llevar el control del despacho y entrega de la orden </w:t>
       </w:r>
-      <w:proofErr w:type="gramStart"/>
-      <w:r>
-        <w:t>una</w:t>
-      </w:r>
-      <w:proofErr w:type="gramEnd"/>
+      <w:r>
+        <w:t>una,</w:t>
+      </w:r>
+      <w:bookmarkStart w:id="8" w:name="_GoBack"/>
+      <w:bookmarkEnd w:id="8"/>
       <w:r>
         <w:t xml:space="preserve"> así como controlar el inventario, se deberá permitir el </w:t>
       </w:r>
@@ -2983,11 +3034,12 @@
         <w:pStyle w:val="Heading2"/>
         <w:jc w:val="both"/>
       </w:pPr>
-      <w:bookmarkStart w:id="8" w:name="_Toc515797424"/>
-      <w:r>
+      <w:bookmarkStart w:id="9" w:name="_Toc515797424"/>
+      <w:r>
+        <w:lastRenderedPageBreak/>
         <w:t>Seguridad</w:t>
       </w:r>
-      <w:bookmarkEnd w:id="8"/>
+      <w:bookmarkEnd w:id="9"/>
     </w:p>
     <w:p>
       <w:pPr>
@@ -3033,7 +3085,7 @@
       <w:pPr>
         <w:jc w:val="both"/>
         <w:rPr>
-          <w:rFonts w:ascii="MS Gothic" w:eastAsia="MS Gothic" w:hAnsi="MS Gothic" w:cs="MS Gothic" w:hint="eastAsia"/>
+          <w:rFonts w:ascii="MS Gothic" w:eastAsia="MS Gothic" w:hAnsi="MS Gothic" w:cs="MS Gothic"/>
           <w:lang w:eastAsia="ja-JP"/>
         </w:rPr>
       </w:pPr>
@@ -3054,12 +3106,11 @@
       <w:pPr>
         <w:pStyle w:val="Heading2"/>
       </w:pPr>
-      <w:bookmarkStart w:id="9" w:name="_Toc515797425"/>
-      <w:r>
-        <w:lastRenderedPageBreak/>
+      <w:bookmarkStart w:id="10" w:name="_Toc515797425"/>
+      <w:r>
         <w:t>Casos de Uso</w:t>
       </w:r>
-      <w:bookmarkEnd w:id="9"/>
+      <w:bookmarkEnd w:id="10"/>
     </w:p>
     <w:p>
       <w:r>
@@ -3070,11 +3121,11 @@
       <w:pPr>
         <w:pStyle w:val="Heading3"/>
       </w:pPr>
-      <w:bookmarkStart w:id="10" w:name="_Toc515797426"/>
+      <w:bookmarkStart w:id="11" w:name="_Toc515797426"/>
       <w:r>
         <w:t>Del portal del cliente</w:t>
       </w:r>
-      <w:bookmarkEnd w:id="10"/>
+      <w:bookmarkEnd w:id="11"/>
     </w:p>
     <w:p>
       <w:pPr>
@@ -3374,11 +3425,12 @@
       <w:pPr>
         <w:pStyle w:val="Heading3"/>
       </w:pPr>
-      <w:bookmarkStart w:id="11" w:name="_Toc515797427"/>
-      <w:r>
+      <w:bookmarkStart w:id="12" w:name="_Toc515797427"/>
+      <w:r>
+        <w:lastRenderedPageBreak/>
         <w:t>Diagrama</w:t>
       </w:r>
-      <w:bookmarkEnd w:id="11"/>
+      <w:bookmarkEnd w:id="12"/>
     </w:p>
     <w:p>
       <w:pPr>
@@ -3442,15 +3494,14 @@
       <w:pPr>
         <w:pStyle w:val="Heading2"/>
       </w:pPr>
-      <w:bookmarkStart w:id="12" w:name="_Toc515797428"/>
-      <w:r>
-        <w:lastRenderedPageBreak/>
+      <w:bookmarkStart w:id="13" w:name="_Toc515797428"/>
+      <w:r>
         <w:t>Diagrama de</w:t>
       </w:r>
       <w:r>
         <w:t xml:space="preserve"> Flujo de Datos</w:t>
       </w:r>
-      <w:bookmarkEnd w:id="12"/>
+      <w:bookmarkEnd w:id="13"/>
     </w:p>
     <w:p/>
     <w:p>
@@ -3539,6 +3590,7 @@
         <w:rPr>
           <w:noProof/>
         </w:rPr>
+        <w:lastRenderedPageBreak/>
         <w:drawing>
           <wp:inline distT="0" distB="0" distL="0" distR="0" wp14:anchorId="2AF475DA" wp14:editId="7420485F">
             <wp:extent cx="5600700" cy="2457450"/>
@@ -3605,7 +3657,6 @@
         <w:rPr>
           <w:noProof/>
         </w:rPr>
-        <w:lastRenderedPageBreak/>
         <w:drawing>
           <wp:inline distT="0" distB="0" distL="0" distR="0" wp14:anchorId="13B4D764" wp14:editId="1BB7CFFA">
             <wp:extent cx="4829175" cy="2028825"/>
@@ -3723,7 +3774,7 @@
       <w:pPr>
         <w:pStyle w:val="Heading2"/>
       </w:pPr>
-      <w:bookmarkStart w:id="13" w:name="_Toc515797429"/>
+      <w:bookmarkStart w:id="14" w:name="_Toc515797429"/>
       <w:r>
         <w:lastRenderedPageBreak/>
         <w:t xml:space="preserve">Diagrama </w:t>
@@ -3731,7 +3782,7 @@
       <w:r>
         <w:t>de Clases</w:t>
       </w:r>
-      <w:bookmarkEnd w:id="13"/>
+      <w:bookmarkEnd w:id="14"/>
     </w:p>
     <w:p>
       <w:r>
@@ -3792,11 +3843,11 @@
       <w:pPr>
         <w:pStyle w:val="Heading2"/>
       </w:pPr>
-      <w:bookmarkStart w:id="14" w:name="_Toc515797430"/>
+      <w:bookmarkStart w:id="15" w:name="_Toc515797430"/>
       <w:r>
         <w:t>Diagrama de Paquetes</w:t>
       </w:r>
-      <w:bookmarkEnd w:id="14"/>
+      <w:bookmarkEnd w:id="15"/>
     </w:p>
     <w:p>
       <w:pPr>
@@ -3808,6 +3859,9 @@
         </w:rPr>
       </w:pPr>
       <w:r>
+        <w:rPr>
+          <w:noProof/>
+        </w:rPr>
         <w:drawing>
           <wp:inline distT="0" distB="0" distL="0" distR="0" wp14:anchorId="394A3FB6" wp14:editId="3BD3943A">
             <wp:extent cx="5276435" cy="3892550"/>
@@ -3857,11 +3911,11 @@
       <w:pPr>
         <w:pStyle w:val="Heading2"/>
       </w:pPr>
-      <w:bookmarkStart w:id="15" w:name="_Toc515797431"/>
+      <w:bookmarkStart w:id="16" w:name="_Toc515797431"/>
       <w:r>
         <w:t>Diseño de Pantallas</w:t>
       </w:r>
-      <w:bookmarkEnd w:id="15"/>
+      <w:bookmarkEnd w:id="16"/>
       <w:r>
         <w:br/>
       </w:r>
@@ -3941,10 +3995,7 @@
         <w:jc w:val="center"/>
       </w:pPr>
       <w:r>
-        <w:t xml:space="preserve">Página de </w:t>
-      </w:r>
-      <w:r>
-        <w:t>registro</w:t>
+        <w:t>Página de registro</w:t>
       </w:r>
       <w:r>
         <w:br/>
@@ -4237,21 +4288,21 @@
       <w:pPr>
         <w:pStyle w:val="Heading1"/>
       </w:pPr>
-      <w:bookmarkStart w:id="16" w:name="_Toc515797432"/>
+      <w:bookmarkStart w:id="17" w:name="_Toc515797432"/>
       <w:r>
         <w:t>Diseño</w:t>
       </w:r>
-      <w:bookmarkEnd w:id="16"/>
+      <w:bookmarkEnd w:id="17"/>
     </w:p>
     <w:p>
       <w:pPr>
         <w:pStyle w:val="Heading2"/>
       </w:pPr>
-      <w:bookmarkStart w:id="17" w:name="_Toc515797433"/>
+      <w:bookmarkStart w:id="18" w:name="_Toc515797433"/>
       <w:r>
         <w:t>Arquitectura</w:t>
       </w:r>
-      <w:bookmarkEnd w:id="17"/>
+      <w:bookmarkEnd w:id="18"/>
     </w:p>
     <w:p>
       <w:pPr>
@@ -4338,126 +4389,114 @@
         <w:jc w:val="both"/>
       </w:pPr>
       <w:r>
-        <w:t>La separación en estas tres capas se realiza de la siguiente manera: La capa</w:t>
+        <w:t xml:space="preserve">La separación en estas tres capas se realiza de la siguiente manera: La capa de </w:t>
+      </w:r>
+      <w:r>
+        <w:t>Acceso a datos</w:t>
+      </w:r>
+      <w:r>
+        <w:t xml:space="preserve"> es aquella que se encarga de la relación de la aplicación con la Base Datos y el diseño de los objetos que va a utilizar la aplicación. Esto va a</w:t>
       </w:r>
       <w:r>
         <w:t xml:space="preserve"> </w:t>
       </w:r>
       <w:r>
-        <w:t xml:space="preserve">de </w:t>
-      </w:r>
-      <w:r>
-        <w:t>Acceso a datos</w:t>
-      </w:r>
-      <w:r>
-        <w:t xml:space="preserve"> es aquella que se encarga de la relación de la aplicación con la</w:t>
+        <w:t xml:space="preserve">permitir </w:t>
+      </w:r>
+      <w:r>
+        <w:t>que,</w:t>
+      </w:r>
+      <w:r>
+        <w:t xml:space="preserve"> en ningún momento, desde la capa de vista o negocio se hagan</w:t>
       </w:r>
       <w:r>
         <w:t xml:space="preserve"> </w:t>
       </w:r>
       <w:r>
-        <w:t>Base Datos y el diseño de los objetos que va a utilizar la aplicación. Esto va a</w:t>
+        <w:t>llamadas directas a la BBDD para conseguir información, sino que siempre</w:t>
       </w:r>
       <w:r>
         <w:t xml:space="preserve"> </w:t>
       </w:r>
       <w:r>
-        <w:t xml:space="preserve">permitir </w:t>
-      </w:r>
-      <w:r>
-        <w:t>que,</w:t>
-      </w:r>
-      <w:r>
-        <w:t xml:space="preserve"> en ningún momento, desde la capa de vista o negocio se hagan</w:t>
+        <w:t xml:space="preserve">pasará por llamadas a estos objetos que son los que se encargan en </w:t>
+      </w:r>
+      <w:r>
+        <w:t>sí</w:t>
+      </w:r>
+      <w:r>
+        <w:t xml:space="preserve"> mismos</w:t>
       </w:r>
       <w:r>
         <w:t xml:space="preserve"> </w:t>
       </w:r>
       <w:r>
-        <w:t>llamadas directas a la BBDD para conseguir información, sino que siempre</w:t>
+        <w:t>de realizar las acciones concretas sobre los datos. En cuanto a la capa de</w:t>
       </w:r>
       <w:r>
         <w:t xml:space="preserve"> </w:t>
       </w:r>
       <w:r>
-        <w:t xml:space="preserve">pasará por llamadas a estos objetos que son los que se encargan en </w:t>
-      </w:r>
-      <w:r>
-        <w:t>sí</w:t>
-      </w:r>
-      <w:r>
-        <w:t xml:space="preserve"> mismos</w:t>
+        <w:t xml:space="preserve">Controlador o </w:t>
+      </w:r>
+      <w:r>
+        <w:t xml:space="preserve">Modelo de </w:t>
+      </w:r>
+      <w:r>
+        <w:t>Negocio, será donde se defina cómo debe funcionar la aplicación</w:t>
       </w:r>
       <w:r>
         <w:t xml:space="preserve"> </w:t>
       </w:r>
       <w:r>
-        <w:t>de realizar las acciones concretas sobre los datos. En cuanto a la capa de</w:t>
+        <w:t>en cuanto a qué cosas se pueden o no hacer, cómo deben ser los flujos de</w:t>
       </w:r>
       <w:r>
         <w:t xml:space="preserve"> </w:t>
       </w:r>
       <w:r>
-        <w:t xml:space="preserve">Controlador o </w:t>
-      </w:r>
-      <w:r>
-        <w:t xml:space="preserve">Modelo de </w:t>
-      </w:r>
-      <w:r>
-        <w:t>Negocio, será donde se defina cómo debe funcionar la aplicación</w:t>
+        <w:t xml:space="preserve">información, etc. Esto se consigue mediante las llamadas </w:t>
+      </w:r>
+      <w:r>
+        <w:t xml:space="preserve">a </w:t>
+      </w:r>
+      <w:r>
+        <w:t>clases que</w:t>
       </w:r>
       <w:r>
         <w:t xml:space="preserve"> </w:t>
       </w:r>
       <w:r>
-        <w:t>en cuanto a qué cosas se pueden o no hacer, cómo deben ser los flujos de</w:t>
+        <w:t>se encargan de encapsular estos elementos, totalmente aislados de cómo se</w:t>
       </w:r>
       <w:r>
         <w:t xml:space="preserve"> </w:t>
       </w:r>
       <w:r>
-        <w:t xml:space="preserve">información, etc. Esto se consigue mediante las llamadas </w:t>
-      </w:r>
-      <w:r>
-        <w:t xml:space="preserve">a </w:t>
-      </w:r>
-      <w:r>
-        <w:t>clases que</w:t>
+        <w:t>van a mostrar por pantalla o de cómo obtienen los datos reales. Y finalmente,</w:t>
       </w:r>
       <w:r>
         <w:t xml:space="preserve"> </w:t>
       </w:r>
       <w:r>
-        <w:t>se encargan de encapsular estos elementos, totalmente aislados de cómo se</w:t>
+        <w:t>la capa de Vista es aquella que se encarga de mostrar la información necesaria</w:t>
       </w:r>
       <w:r>
         <w:t xml:space="preserve"> </w:t>
       </w:r>
       <w:r>
-        <w:t>van a mostrar por pantalla o de cómo obtienen los datos reales. Y finalmente,</w:t>
+        <w:t>en cada momento según la acción que se esté realizando. En estas vistas, no</w:t>
       </w:r>
       <w:r>
         <w:t xml:space="preserve"> </w:t>
       </w:r>
       <w:r>
-        <w:t>la capa de Vista es aquella que se encarga de mostrar la información necesaria</w:t>
+        <w:t>se realiza ningún tipo de operación, sino que simplemente muestra los datos</w:t>
       </w:r>
       <w:r>
         <w:t xml:space="preserve"> </w:t>
       </w:r>
       <w:r>
-        <w:t>en cada momento según la acción que se esté realizando. En estas vistas, no</w:t>
-      </w:r>
-      <w:r>
-        <w:t xml:space="preserve"> </w:t>
-      </w:r>
-      <w:r>
-        <w:t>se realiza ningún tipo de operación, sino que simplemente muestra los datos</w:t>
-      </w:r>
-      <w:r>
-        <w:t xml:space="preserve"> </w:t>
-      </w:r>
-      <w:r>
         <w:t>que internamente está manejando el negocio, sin actuar sobre ellos.</w:t>
       </w:r>
     </w:p>
@@ -4472,35 +4511,11 @@
         <w:t>un lado</w:t>
       </w:r>
       <w:r>
-        <w:t xml:space="preserve"> seguridad, ya que desde la vista no</w:t>
-      </w:r>
-      <w:r>
-        <w:t xml:space="preserve"> </w:t>
-      </w:r>
-      <w:r>
-        <w:t>se va a poder realizar acciones no controladas por la capa de negocio, e</w:t>
-      </w:r>
-      <w:r>
-        <w:t xml:space="preserve"> </w:t>
-      </w:r>
-      <w:r>
-        <w:t xml:space="preserve">independencia y facilidad a la hora de realizar </w:t>
+        <w:t xml:space="preserve"> seguridad, ya que desde la vista no se va a poder realizar acciones no controladas por la capa de negocio, e independencia y facilidad a la hora de realizar </w:t>
       </w:r>
       <w:r>
         <w:lastRenderedPageBreak/>
-        <w:t>mejoras, añadidos, o arreglo de</w:t>
-      </w:r>
-      <w:r>
-        <w:t xml:space="preserve"> </w:t>
-      </w:r>
-      <w:r>
-        <w:t>problemas en la aplicación, ya que estos estarán muy localizados y fáciles de</w:t>
-      </w:r>
-      <w:r>
-        <w:t xml:space="preserve"> </w:t>
-      </w:r>
-      <w:r>
-        <w:t>acceder, sin afectar al resto de partes que no intervienen.</w:t>
+        <w:t>mejoras, añadidos, o arreglo de problemas en la aplicación, ya que estos estarán muy localizados y fáciles de acceder, sin afectar al resto de partes que no intervienen.</w:t>
       </w:r>
     </w:p>
     <w:p>
@@ -4512,11 +4527,11 @@
       <w:pPr>
         <w:pStyle w:val="Heading2"/>
       </w:pPr>
-      <w:bookmarkStart w:id="18" w:name="_Toc515797434"/>
+      <w:bookmarkStart w:id="19" w:name="_Toc515797434"/>
       <w:r>
         <w:t>Diseño de Base de Datos</w:t>
       </w:r>
-      <w:bookmarkEnd w:id="18"/>
+      <w:bookmarkEnd w:id="19"/>
     </w:p>
     <w:p>
       <w:pPr>
@@ -4585,11 +4600,11 @@
       <w:pPr>
         <w:pStyle w:val="Heading1"/>
       </w:pPr>
-      <w:bookmarkStart w:id="19" w:name="_Toc515797435"/>
+      <w:bookmarkStart w:id="20" w:name="_Toc515797435"/>
       <w:r>
         <w:t>Implementación</w:t>
       </w:r>
-      <w:bookmarkEnd w:id="19"/>
+      <w:bookmarkEnd w:id="20"/>
     </w:p>
     <w:p>
       <w:pPr>
@@ -4683,7 +4698,7 @@
       <w:pPr>
         <w:pStyle w:val="Heading2"/>
       </w:pPr>
-      <w:bookmarkStart w:id="20" w:name="_Toc515797436"/>
+      <w:bookmarkStart w:id="21" w:name="_Toc515797436"/>
       <w:r>
         <w:lastRenderedPageBreak/>
         <w:t xml:space="preserve">Diagrama de </w:t>
@@ -4691,7 +4706,7 @@
       <w:r>
         <w:t>Despliegue</w:t>
       </w:r>
-      <w:bookmarkEnd w:id="20"/>
+      <w:bookmarkEnd w:id="21"/>
     </w:p>
     <w:p>
       <w:r>
@@ -4752,11 +4767,11 @@
       <w:pPr>
         <w:pStyle w:val="Heading2"/>
       </w:pPr>
-      <w:bookmarkStart w:id="21" w:name="_Toc515797437"/>
+      <w:bookmarkStart w:id="22" w:name="_Toc515797437"/>
       <w:r>
         <w:t>Control de Versiones</w:t>
       </w:r>
-      <w:bookmarkEnd w:id="21"/>
+      <w:bookmarkEnd w:id="22"/>
     </w:p>
     <w:p>
       <w:pPr>
@@ -4793,22 +4808,22 @@
           <w:lang w:val="es-ES"/>
         </w:rPr>
       </w:pPr>
-      <w:bookmarkStart w:id="22" w:name="_Toc515797438"/>
+      <w:bookmarkStart w:id="23" w:name="_Toc515797438"/>
       <w:r>
         <w:lastRenderedPageBreak/>
         <w:t>Pruebas</w:t>
       </w:r>
-      <w:bookmarkEnd w:id="22"/>
+      <w:bookmarkEnd w:id="23"/>
     </w:p>
     <w:p>
       <w:pPr>
         <w:pStyle w:val="Heading2"/>
       </w:pPr>
-      <w:bookmarkStart w:id="23" w:name="_Toc515797439"/>
+      <w:bookmarkStart w:id="24" w:name="_Toc515797439"/>
       <w:r>
         <w:t>Pruebas unitarias</w:t>
       </w:r>
-      <w:bookmarkEnd w:id="23"/>
+      <w:bookmarkEnd w:id="24"/>
     </w:p>
     <w:p>
       <w:pPr>
@@ -4831,11 +4846,11 @@
       <w:pPr>
         <w:pStyle w:val="Heading2"/>
       </w:pPr>
-      <w:bookmarkStart w:id="24" w:name="_Toc515797440"/>
+      <w:bookmarkStart w:id="25" w:name="_Toc515797440"/>
       <w:r>
         <w:t>Pruebas de integración</w:t>
       </w:r>
-      <w:bookmarkEnd w:id="24"/>
+      <w:bookmarkEnd w:id="25"/>
     </w:p>
     <w:p>
       <w:pPr>
@@ -4858,11 +4873,11 @@
       <w:pPr>
         <w:pStyle w:val="Heading1"/>
       </w:pPr>
-      <w:bookmarkStart w:id="25" w:name="_Toc515797441"/>
+      <w:bookmarkStart w:id="26" w:name="_Toc515797441"/>
       <w:r>
         <w:t>Instalación</w:t>
       </w:r>
-      <w:bookmarkEnd w:id="25"/>
+      <w:bookmarkEnd w:id="26"/>
     </w:p>
     <w:p>
       <w:pPr>
@@ -4898,11 +4913,11 @@
       <w:pPr>
         <w:pStyle w:val="Heading1"/>
       </w:pPr>
-      <w:bookmarkStart w:id="26" w:name="_Toc515797442"/>
+      <w:bookmarkStart w:id="27" w:name="_Toc515797442"/>
       <w:r>
         <w:t>Mantenimiento</w:t>
       </w:r>
-      <w:bookmarkEnd w:id="26"/>
+      <w:bookmarkEnd w:id="27"/>
     </w:p>
     <w:p>
       <w:pPr>
@@ -4911,8 +4926,6 @@
       <w:r>
         <w:t xml:space="preserve">El mantenimiento del presente sistema se describirá en un manual aparte.  Donde deberán considerarse todas las fases del proceso de mantenimiento de un sistema. </w:t>
       </w:r>
-      <w:bookmarkStart w:id="27" w:name="_GoBack"/>
-      <w:bookmarkEnd w:id="27"/>
     </w:p>
     <w:bookmarkStart w:id="28" w:name="_Toc515797443" w:displacedByCustomXml="next"/>
     <w:sdt>
@@ -6843,7 +6856,7 @@
 </file>
 
 <file path=customXml/itemProps1.xml><?xml version="1.0" encoding="utf-8"?>
-<ds:datastoreItem xmlns:ds="http://schemas.openxmlformats.org/officeDocument/2006/customXml" ds:itemID="{DC6C5FFD-0DE6-45F4-B30C-EDA9A353C0D7}">
+<ds:datastoreItem xmlns:ds="http://schemas.openxmlformats.org/officeDocument/2006/customXml" ds:itemID="{0EE5668C-C857-408B-9D66-F58EB8C188EA}">
   <ds:schemaRefs>
     <ds:schemaRef ds:uri="http://schemas.openxmlformats.org/officeDocument/2006/bibliography"/>
   </ds:schemaRefs>

</xml_diff>